<commit_message>
Chinnh sua thong tin khach hang
Chinnh sua thong tin khach hang
</commit_message>
<xml_diff>
--- a/MyProjectMgnt.docx
+++ b/MyProjectMgnt.docx
@@ -3281,6 +3281,9 @@
             <w:pPr>
               <w:cnfStyle w:val="000000000000" w:firstRow="0" w:lastRow="0" w:firstColumn="0" w:lastColumn="0" w:oddVBand="0" w:evenVBand="0" w:oddHBand="0" w:evenHBand="0" w:firstRowFirstColumn="0" w:firstRowLastColumn="0" w:lastRowFirstColumn="0" w:lastRowLastColumn="0"/>
             </w:pPr>
+            <w:r>
+              <w:t>Sơ Phác</w:t>
+            </w:r>
           </w:p>
         </w:tc>
         <w:tc>
@@ -3346,6 +3349,9 @@
             <w:pPr>
               <w:cnfStyle w:val="000000000000" w:firstRow="0" w:lastRow="0" w:firstColumn="0" w:lastColumn="0" w:oddVBand="0" w:evenVBand="0" w:oddHBand="0" w:evenHBand="0" w:firstRowFirstColumn="0" w:firstRowLastColumn="0" w:lastRowFirstColumn="0" w:lastRowLastColumn="0"/>
             </w:pPr>
+            <w:r>
+              <w:t>Bổ Sung các thông tin khách hàng</w:t>
+            </w:r>
           </w:p>
         </w:tc>
         <w:tc>
@@ -3414,6 +3420,9 @@
             <w:pPr>
               <w:cnfStyle w:val="000000000000" w:firstRow="0" w:lastRow="0" w:firstColumn="0" w:lastColumn="0" w:oddVBand="0" w:evenVBand="0" w:oddHBand="0" w:evenHBand="0" w:firstRowFirstColumn="0" w:firstRowLastColumn="0" w:lastRowFirstColumn="0" w:lastRowLastColumn="0"/>
             </w:pPr>
+            <w:r>
+              <w:t>Bổ sung thông tin về tính năng</w:t>
+            </w:r>
           </w:p>
         </w:tc>
         <w:tc>
@@ -4483,18 +4492,16 @@
       <w:r>
         <w:t>Marketting :Bích</w:t>
       </w:r>
-      <w:bookmarkStart w:id="4" w:name="_GoBack"/>
-      <w:bookmarkEnd w:id="4"/>
     </w:p>
     <w:p>
       <w:pPr>
         <w:pStyle w:val="Heading2"/>
       </w:pPr>
-      <w:bookmarkStart w:id="5" w:name="_Toc527975129"/>
+      <w:bookmarkStart w:id="4" w:name="_Toc527975129"/>
       <w:r>
         <w:t>Phân chia vai trò của thành viên dự án và khách hàng</w:t>
       </w:r>
-      <w:bookmarkEnd w:id="5"/>
+      <w:bookmarkEnd w:id="4"/>
     </w:p>
     <w:p>
       <w:r>
@@ -4521,21 +4528,21 @@
       <w:pPr>
         <w:pStyle w:val="Heading1"/>
       </w:pPr>
-      <w:bookmarkStart w:id="6" w:name="_Toc527975130"/>
+      <w:bookmarkStart w:id="5" w:name="_Toc527975130"/>
       <w:r>
         <w:t>Khảo sát dự án</w:t>
       </w:r>
-      <w:bookmarkEnd w:id="6"/>
+      <w:bookmarkEnd w:id="5"/>
     </w:p>
     <w:p>
       <w:pPr>
         <w:pStyle w:val="Heading2"/>
       </w:pPr>
-      <w:bookmarkStart w:id="7" w:name="_Toc527975131"/>
+      <w:bookmarkStart w:id="6" w:name="_Toc527975131"/>
       <w:r>
         <w:t>Yêu cầu khách hàng</w:t>
       </w:r>
-      <w:bookmarkEnd w:id="7"/>
+      <w:bookmarkEnd w:id="6"/>
     </w:p>
     <w:p>
       <w:pPr>
@@ -4586,12 +4593,87 @@
           <w:numId w:val="33"/>
         </w:numPr>
       </w:pPr>
+      <w:r>
+        <w:t>Đẹp mắt , Thao tác dẽ dàng</w:t>
+      </w:r>
+    </w:p>
+    <w:p>
+      <w:pPr>
+        <w:pStyle w:val="ListParagraph"/>
+        <w:numPr>
+          <w:ilvl w:val="0"/>
+          <w:numId w:val="33"/>
+        </w:numPr>
+      </w:pPr>
+      <w:r>
+        <w:t>Người dung tạo tài khoản , chỉnh sửa…</w:t>
+      </w:r>
+    </w:p>
+    <w:p>
+      <w:pPr>
+        <w:pStyle w:val="ListParagraph"/>
+        <w:numPr>
+          <w:ilvl w:val="0"/>
+          <w:numId w:val="33"/>
+        </w:numPr>
+      </w:pPr>
+      <w:r>
+        <w:t>Người dùng có thể đăng nhập vào hệ thống.</w:t>
+      </w:r>
+    </w:p>
+    <w:p>
+      <w:pPr>
+        <w:pStyle w:val="ListParagraph"/>
+        <w:numPr>
+          <w:ilvl w:val="0"/>
+          <w:numId w:val="33"/>
+        </w:numPr>
+      </w:pPr>
+      <w:r>
+        <w:t>Cho phép thanh toán trực tuyến sau khi người dung đăng nhập.</w:t>
+      </w:r>
+    </w:p>
+    <w:p>
+      <w:pPr>
+        <w:pStyle w:val="ListParagraph"/>
+        <w:numPr>
+          <w:ilvl w:val="0"/>
+          <w:numId w:val="33"/>
+        </w:numPr>
+      </w:pPr>
+      <w:r>
+        <w:t>Chat hỗ trợ với nhân viên bán hàng</w:t>
+      </w:r>
+    </w:p>
+    <w:p>
+      <w:pPr>
+        <w:pStyle w:val="ListParagraph"/>
+        <w:numPr>
+          <w:ilvl w:val="0"/>
+          <w:numId w:val="33"/>
+        </w:numPr>
+      </w:pPr>
+      <w:r>
+        <w:t xml:space="preserve">Tìm kiếm sản phẩm </w:t>
+      </w:r>
+    </w:p>
+    <w:p>
+      <w:pPr>
+        <w:pStyle w:val="ListParagraph"/>
+        <w:numPr>
+          <w:ilvl w:val="0"/>
+          <w:numId w:val="33"/>
+        </w:numPr>
+      </w:pPr>
+      <w:r>
+        <w:t>Quản trị viên có thể sửa đổi , bổ sung thông tin..</w:t>
+      </w:r>
     </w:p>
     <w:p>
       <w:pPr>
         <w:pStyle w:val="Heading2"/>
       </w:pPr>
-      <w:bookmarkStart w:id="8" w:name="_Toc527975132"/>
+      <w:bookmarkStart w:id="7" w:name="_Toc527975132"/>
       <w:r>
         <w:t xml:space="preserve">Mô hình </w:t>
       </w:r>
@@ -4604,7 +4686,32 @@
       <w:r>
         <w:t xml:space="preserve"> – nghiệp vụ</w:t>
       </w:r>
+      <w:bookmarkEnd w:id="7"/>
+    </w:p>
+    <w:p>
+      <w:r>
+        <w:t>Mô hình Hiện thời của khách hàng chủ yếu thông tin với người mua qua các kênh mạng xã hội như facebook,insta…</w:t>
+      </w:r>
+    </w:p>
+    <w:p>
+      <w:r>
+        <w:t>Khách hàng trò truyện với nhân viên bán hàng qua kênh mạng xã hội hoặc điện thoại để được tư vấn bán hàng.</w:t>
+      </w:r>
+    </w:p>
+    <w:p>
+      <w:r>
+        <w:t>Sau</w:t>
+      </w:r>
+      <w:bookmarkStart w:id="8" w:name="_GoBack"/>
       <w:bookmarkEnd w:id="8"/>
+      <w:r>
+        <w:t xml:space="preserve"> hi được tư vấn khách hàng có thể đến trực tiếp công ty hoặc chốt đơn hàng để ship.</w:t>
+      </w:r>
+    </w:p>
+    <w:p>
+      <w:r>
+        <w:t>Các bộ phận có liên quan như kế toán , kho làm các thủ tục bán hàng.</w:t>
+      </w:r>
     </w:p>
     <w:p>
       <w:pPr>
@@ -4763,6 +4870,7 @@
       </w:pPr>
       <w:bookmarkStart w:id="19" w:name="_Toc527975143"/>
       <w:r>
+        <w:lastRenderedPageBreak/>
         <w:t>Phân chia các giai đoạn</w:t>
       </w:r>
       <w:r>
@@ -4843,7 +4951,6 @@
       </w:pPr>
       <w:bookmarkStart w:id="20" w:name="_Toc527975144"/>
       <w:r>
-        <w:lastRenderedPageBreak/>
         <w:t>Phân tích thiết kế</w:t>
       </w:r>
       <w:bookmarkEnd w:id="20"/>
@@ -5106,7 +5213,23 @@
         <w:color w:val="951B13"/>
         <w:lang w:eastAsia="ar-SA" w:bidi="ar-SA"/>
       </w:rPr>
-      <w:t>www.techlinkvn.com</w:t>
+      <w:t>www.</w:t>
+    </w:r>
+    <w:r>
+      <w:rPr>
+        <w:i/>
+        <w:color w:val="951B13"/>
+        <w:lang w:eastAsia="ar-SA" w:bidi="ar-SA"/>
+      </w:rPr>
+      <w:t>TTSL</w:t>
+    </w:r>
+    <w:r>
+      <w:rPr>
+        <w:i/>
+        <w:color w:val="951B13"/>
+        <w:lang w:eastAsia="ar-SA" w:bidi="ar-SA"/>
+      </w:rPr>
+      <w:t>.com</w:t>
     </w:r>
     <w:r>
       <w:rPr>
@@ -5407,7 +5530,7 @@
         <w:color w:val="C00000"/>
         <w:lang w:eastAsia="ar-SA" w:bidi="ar-SA"/>
       </w:rPr>
-      <w:t>4</w:t>
+      <w:t>5</w:t>
     </w:r>
     <w:r>
       <w:rPr>
@@ -10249,7 +10372,7 @@
 </file>
 
 <file path=customXml/itemProps1.xml><?xml version="1.0" encoding="utf-8"?>
-<ds:datastoreItem xmlns:ds="http://schemas.openxmlformats.org/officeDocument/2006/customXml" ds:itemID="{C389B67F-A19B-4AF0-9B61-08F6583341BD}">
+<ds:datastoreItem xmlns:ds="http://schemas.openxmlformats.org/officeDocument/2006/customXml" ds:itemID="{F068514B-FD93-4126-9271-248582F75074}">
   <ds:schemaRefs>
     <ds:schemaRef ds:uri="http://schemas.openxmlformats.org/officeDocument/2006/bibliography"/>
   </ds:schemaRefs>

</xml_diff>

<commit_message>
Dac ta giao dien
</commit_message>
<xml_diff>
--- a/MyProjectMgnt.docx
+++ b/MyProjectMgnt.docx
@@ -4918,8 +4918,6 @@
         <w:pStyle w:val="Heading2"/>
       </w:pPr>
       <w:bookmarkStart w:id="11" w:name="_Toc527975136"/>
-      <w:bookmarkStart w:id="12" w:name="_GoBack"/>
-      <w:bookmarkEnd w:id="12"/>
       <w:r>
         <w:t>Ước lượng tính năng</w:t>
       </w:r>
@@ -8212,11 +8210,11 @@
       <w:pPr>
         <w:pStyle w:val="Heading2"/>
       </w:pPr>
-      <w:bookmarkStart w:id="13" w:name="_Toc527975137"/>
+      <w:bookmarkStart w:id="12" w:name="_Toc527975137"/>
       <w:r>
         <w:t>Ước lượng cách tích hợp hệ thống</w:t>
       </w:r>
-      <w:bookmarkEnd w:id="13"/>
+      <w:bookmarkEnd w:id="12"/>
     </w:p>
     <w:p>
       <w:r>
@@ -8317,34 +8315,34 @@
       <w:pPr>
         <w:pStyle w:val="Heading2"/>
       </w:pPr>
-      <w:bookmarkStart w:id="14" w:name="_Toc527975138"/>
+      <w:bookmarkStart w:id="13" w:name="_Toc527975138"/>
       <w:r>
         <w:t>Ước lượng thời gian</w:t>
       </w:r>
+      <w:bookmarkEnd w:id="13"/>
+    </w:p>
+    <w:p>
+      <w:r>
+        <w:t xml:space="preserve">3 </w:t>
+      </w:r>
+      <w:proofErr w:type="gramStart"/>
+      <w:r>
+        <w:t>Tháng ,</w:t>
+      </w:r>
+      <w:proofErr w:type="gramEnd"/>
+      <w:r>
+        <w:t xml:space="preserve"> Phân chia thành các giai đoạn: Khảo sát, Xây dựng , kiểm thử, Nghiệm thu.</w:t>
+      </w:r>
+    </w:p>
+    <w:p>
+      <w:pPr>
+        <w:pStyle w:val="Heading2"/>
+      </w:pPr>
+      <w:bookmarkStart w:id="14" w:name="_Toc527975139"/>
+      <w:r>
+        <w:t>Ước lượng rủi ro</w:t>
+      </w:r>
       <w:bookmarkEnd w:id="14"/>
-    </w:p>
-    <w:p>
-      <w:r>
-        <w:t xml:space="preserve">3 </w:t>
-      </w:r>
-      <w:proofErr w:type="gramStart"/>
-      <w:r>
-        <w:t>Tháng ,</w:t>
-      </w:r>
-      <w:proofErr w:type="gramEnd"/>
-      <w:r>
-        <w:t xml:space="preserve"> Phân chia thành các giai đoạn: Khảo sát, Xây dựng , kiểm thử, Nghiệm thu.</w:t>
-      </w:r>
-    </w:p>
-    <w:p>
-      <w:pPr>
-        <w:pStyle w:val="Heading2"/>
-      </w:pPr>
-      <w:bookmarkStart w:id="15" w:name="_Toc527975139"/>
-      <w:r>
-        <w:t>Ước lượng rủi ro</w:t>
-      </w:r>
-      <w:bookmarkEnd w:id="15"/>
     </w:p>
     <w:p>
       <w:r>
@@ -8472,32 +8470,32 @@
       <w:pPr>
         <w:pStyle w:val="Heading2"/>
       </w:pPr>
-      <w:bookmarkStart w:id="16" w:name="_Toc527975140"/>
+      <w:bookmarkStart w:id="15" w:name="_Toc527975140"/>
       <w:r>
         <w:t>Xác định các hạng mục kiểm thử</w:t>
       </w:r>
+      <w:bookmarkEnd w:id="15"/>
+    </w:p>
+    <w:p>
+      <w:pPr>
+        <w:pStyle w:val="Heading2"/>
+      </w:pPr>
+      <w:bookmarkStart w:id="16" w:name="_Toc527975141"/>
+      <w:r>
+        <w:t>Ước lượng cách thức triển khai/cài đặt</w:t>
+      </w:r>
       <w:bookmarkEnd w:id="16"/>
     </w:p>
     <w:p>
       <w:pPr>
-        <w:pStyle w:val="Heading2"/>
-      </w:pPr>
-      <w:bookmarkStart w:id="17" w:name="_Toc527975141"/>
-      <w:r>
-        <w:t>Ước lượng cách thức triển khai/cài đặt</w:t>
+        <w:pStyle w:val="Heading1"/>
+      </w:pPr>
+      <w:bookmarkStart w:id="17" w:name="_Toc527975142"/>
+      <w:bookmarkStart w:id="18" w:name="_Toc527975144"/>
+      <w:r>
+        <w:t>Ước lượng giá thành</w:t>
       </w:r>
       <w:bookmarkEnd w:id="17"/>
-    </w:p>
-    <w:p>
-      <w:pPr>
-        <w:pStyle w:val="Heading1"/>
-      </w:pPr>
-      <w:bookmarkStart w:id="18" w:name="_Toc527975142"/>
-      <w:bookmarkStart w:id="19" w:name="_Toc527975144"/>
-      <w:r>
-        <w:t>Ước lượng giá thành</w:t>
-      </w:r>
-      <w:bookmarkEnd w:id="18"/>
     </w:p>
     <w:p/>
     <w:tbl>
@@ -8930,14 +8928,14 @@
       <w:pPr>
         <w:pStyle w:val="Heading1"/>
       </w:pPr>
-      <w:bookmarkStart w:id="20" w:name="_Toc527975143"/>
+      <w:bookmarkStart w:id="19" w:name="_Toc527975143"/>
       <w:r>
         <w:t>P</w:t>
       </w:r>
       <w:r>
         <w:t>hân chia các giai đoạn chính</w:t>
       </w:r>
-      <w:bookmarkEnd w:id="20"/>
+      <w:bookmarkEnd w:id="19"/>
     </w:p>
     <w:p>
       <w:pPr>
@@ -9145,7 +9143,7 @@
       <w:r>
         <w:t>Phân tích thiết kế</w:t>
       </w:r>
-      <w:bookmarkEnd w:id="19"/>
+      <w:bookmarkEnd w:id="18"/>
       <w:r>
         <w:t xml:space="preserve"> </w:t>
       </w:r>
@@ -9157,17 +9155,32 @@
           <w:lang w:eastAsia="en-US" w:bidi="ar-SA"/>
         </w:rPr>
       </w:pPr>
-      <w:bookmarkStart w:id="21" w:name="_Toc527975145"/>
+      <w:bookmarkStart w:id="20" w:name="_Toc527975145"/>
       <w:r>
         <w:rPr>
           <w:lang w:eastAsia="en-US" w:bidi="ar-SA"/>
         </w:rPr>
         <w:t>Mô hình tích hợp phần cứng/phần mềm</w:t>
       </w:r>
-      <w:bookmarkEnd w:id="21"/>
-    </w:p>
-    <w:p>
-      <w:pPr>
+      <w:bookmarkEnd w:id="20"/>
+    </w:p>
+    <w:p>
+      <w:pPr>
+        <w:ind w:left="576"/>
+        <w:rPr>
+          <w:lang w:eastAsia="en-US" w:bidi="ar-SA"/>
+        </w:rPr>
+      </w:pPr>
+      <w:r>
+        <w:rPr>
+          <w:lang w:eastAsia="en-US" w:bidi="ar-SA"/>
+        </w:rPr>
+        <w:t>Sử dụng website kết nối các thiết bị laptop, điện thoại.</w:t>
+      </w:r>
+    </w:p>
+    <w:p>
+      <w:pPr>
+        <w:ind w:left="576"/>
         <w:rPr>
           <w:lang w:eastAsia="en-US" w:bidi="ar-SA"/>
         </w:rPr>
@@ -9180,7 +9193,7 @@
           <w:lang w:eastAsia="en-US" w:bidi="ar-SA"/>
         </w:rPr>
       </w:pPr>
-      <w:bookmarkStart w:id="22" w:name="_Toc527975146"/>
+      <w:bookmarkStart w:id="21" w:name="_Toc527975146"/>
       <w:r>
         <w:rPr>
           <w:lang w:eastAsia="en-US" w:bidi="ar-SA"/>
@@ -9188,23 +9201,190 @@
         <w:lastRenderedPageBreak/>
         <w:t>Giao diện</w:t>
       </w:r>
+      <w:bookmarkEnd w:id="21"/>
+    </w:p>
+    <w:p>
+      <w:pPr>
+        <w:rPr>
+          <w:lang w:eastAsia="en-US" w:bidi="ar-SA"/>
+        </w:rPr>
+      </w:pPr>
+      <w:r>
+        <w:rPr>
+          <w:noProof/>
+        </w:rPr>
+        <w:drawing>
+          <wp:inline distT="0" distB="0" distL="0" distR="0" wp14:anchorId="2E38D23F" wp14:editId="1DC70401">
+            <wp:extent cx="5575300" cy="3136265"/>
+            <wp:effectExtent l="0" t="0" r="6350" b="6985"/>
+            <wp:docPr id="10" name="Picture 10"/>
+            <wp:cNvGraphicFramePr>
+              <a:graphicFrameLocks xmlns:a="http://schemas.openxmlformats.org/drawingml/2006/main" noChangeAspect="1"/>
+            </wp:cNvGraphicFramePr>
+            <a:graphic xmlns:a="http://schemas.openxmlformats.org/drawingml/2006/main">
+              <a:graphicData uri="http://schemas.openxmlformats.org/drawingml/2006/picture">
+                <pic:pic xmlns:pic="http://schemas.openxmlformats.org/drawingml/2006/picture">
+                  <pic:nvPicPr>
+                    <pic:cNvPr id="0" name="Picture 3"/>
+                    <pic:cNvPicPr>
+                      <a:picLocks noChangeAspect="1" noChangeArrowheads="1"/>
+                    </pic:cNvPicPr>
+                  </pic:nvPicPr>
+                  <pic:blipFill>
+                    <a:blip r:embed="rId12" cstate="print">
+                      <a:extLst>
+                        <a:ext uri="{28A0092B-C50C-407E-A947-70E740481C1C}">
+                          <a14:useLocalDpi xmlns:a14="http://schemas.microsoft.com/office/drawing/2010/main" val="0"/>
+                        </a:ext>
+                      </a:extLst>
+                    </a:blip>
+                    <a:srcRect/>
+                    <a:stretch>
+                      <a:fillRect/>
+                    </a:stretch>
+                  </pic:blipFill>
+                  <pic:spPr bwMode="auto">
+                    <a:xfrm>
+                      <a:off x="0" y="0"/>
+                      <a:ext cx="5575300" cy="3136265"/>
+                    </a:xfrm>
+                    <a:prstGeom prst="rect">
+                      <a:avLst/>
+                    </a:prstGeom>
+                    <a:noFill/>
+                    <a:ln>
+                      <a:noFill/>
+                    </a:ln>
+                  </pic:spPr>
+                </pic:pic>
+              </a:graphicData>
+            </a:graphic>
+          </wp:inline>
+        </w:drawing>
+      </w:r>
+      <w:r>
+        <w:rPr>
+          <w:noProof/>
+        </w:rPr>
+        <w:drawing>
+          <wp:inline distT="0" distB="0" distL="0" distR="0" wp14:anchorId="7998C1DC" wp14:editId="23A40F6E">
+            <wp:extent cx="5575300" cy="3136265"/>
+            <wp:effectExtent l="0" t="0" r="6350" b="6985"/>
+            <wp:docPr id="4" name="Picture 4"/>
+            <wp:cNvGraphicFramePr>
+              <a:graphicFrameLocks xmlns:a="http://schemas.openxmlformats.org/drawingml/2006/main" noChangeAspect="1"/>
+            </wp:cNvGraphicFramePr>
+            <a:graphic xmlns:a="http://schemas.openxmlformats.org/drawingml/2006/main">
+              <a:graphicData uri="http://schemas.openxmlformats.org/drawingml/2006/picture">
+                <pic:pic xmlns:pic="http://schemas.openxmlformats.org/drawingml/2006/picture">
+                  <pic:nvPicPr>
+                    <pic:cNvPr id="0" name="Picture 1"/>
+                    <pic:cNvPicPr>
+                      <a:picLocks noChangeAspect="1" noChangeArrowheads="1"/>
+                    </pic:cNvPicPr>
+                  </pic:nvPicPr>
+                  <pic:blipFill>
+                    <a:blip r:embed="rId13" cstate="print">
+                      <a:extLst>
+                        <a:ext uri="{28A0092B-C50C-407E-A947-70E740481C1C}">
+                          <a14:useLocalDpi xmlns:a14="http://schemas.microsoft.com/office/drawing/2010/main" val="0"/>
+                        </a:ext>
+                      </a:extLst>
+                    </a:blip>
+                    <a:srcRect/>
+                    <a:stretch>
+                      <a:fillRect/>
+                    </a:stretch>
+                  </pic:blipFill>
+                  <pic:spPr bwMode="auto">
+                    <a:xfrm>
+                      <a:off x="0" y="0"/>
+                      <a:ext cx="5575300" cy="3136265"/>
+                    </a:xfrm>
+                    <a:prstGeom prst="rect">
+                      <a:avLst/>
+                    </a:prstGeom>
+                    <a:noFill/>
+                    <a:ln>
+                      <a:noFill/>
+                    </a:ln>
+                  </pic:spPr>
+                </pic:pic>
+              </a:graphicData>
+            </a:graphic>
+          </wp:inline>
+        </w:drawing>
+      </w:r>
+      <w:r>
+        <w:rPr>
+          <w:noProof/>
+        </w:rPr>
+        <w:lastRenderedPageBreak/>
+        <w:drawing>
+          <wp:inline distT="0" distB="0" distL="0" distR="0" wp14:anchorId="54E688A9" wp14:editId="0ACB522F">
+            <wp:extent cx="5575300" cy="3136265"/>
+            <wp:effectExtent l="0" t="0" r="6350" b="6985"/>
+            <wp:docPr id="5" name="Picture 5"/>
+            <wp:cNvGraphicFramePr>
+              <a:graphicFrameLocks xmlns:a="http://schemas.openxmlformats.org/drawingml/2006/main" noChangeAspect="1"/>
+            </wp:cNvGraphicFramePr>
+            <a:graphic xmlns:a="http://schemas.openxmlformats.org/drawingml/2006/main">
+              <a:graphicData uri="http://schemas.openxmlformats.org/drawingml/2006/picture">
+                <pic:pic xmlns:pic="http://schemas.openxmlformats.org/drawingml/2006/picture">
+                  <pic:nvPicPr>
+                    <pic:cNvPr id="0" name="Picture 2"/>
+                    <pic:cNvPicPr>
+                      <a:picLocks noChangeAspect="1" noChangeArrowheads="1"/>
+                    </pic:cNvPicPr>
+                  </pic:nvPicPr>
+                  <pic:blipFill>
+                    <a:blip r:embed="rId14" cstate="print">
+                      <a:extLst>
+                        <a:ext uri="{28A0092B-C50C-407E-A947-70E740481C1C}">
+                          <a14:useLocalDpi xmlns:a14="http://schemas.microsoft.com/office/drawing/2010/main" val="0"/>
+                        </a:ext>
+                      </a:extLst>
+                    </a:blip>
+                    <a:srcRect/>
+                    <a:stretch>
+                      <a:fillRect/>
+                    </a:stretch>
+                  </pic:blipFill>
+                  <pic:spPr bwMode="auto">
+                    <a:xfrm>
+                      <a:off x="0" y="0"/>
+                      <a:ext cx="5575300" cy="3136265"/>
+                    </a:xfrm>
+                    <a:prstGeom prst="rect">
+                      <a:avLst/>
+                    </a:prstGeom>
+                    <a:noFill/>
+                    <a:ln>
+                      <a:noFill/>
+                    </a:ln>
+                  </pic:spPr>
+                </pic:pic>
+              </a:graphicData>
+            </a:graphic>
+          </wp:inline>
+        </w:drawing>
+      </w:r>
+    </w:p>
+    <w:p>
+      <w:pPr>
+        <w:pStyle w:val="Heading2"/>
+        <w:rPr>
+          <w:lang w:eastAsia="en-US" w:bidi="ar-SA"/>
+        </w:rPr>
+      </w:pPr>
+      <w:bookmarkStart w:id="22" w:name="_Toc527975147"/>
+      <w:r>
+        <w:rPr>
+          <w:lang w:eastAsia="en-US" w:bidi="ar-SA"/>
+        </w:rPr>
+        <w:t>Cơ sở dữ liệu</w:t>
+      </w:r>
       <w:bookmarkEnd w:id="22"/>
-    </w:p>
-    <w:p>
-      <w:pPr>
-        <w:pStyle w:val="Heading2"/>
-        <w:rPr>
-          <w:lang w:eastAsia="en-US" w:bidi="ar-SA"/>
-        </w:rPr>
-      </w:pPr>
-      <w:bookmarkStart w:id="23" w:name="_Toc527975147"/>
-      <w:r>
-        <w:rPr>
-          <w:lang w:eastAsia="en-US" w:bidi="ar-SA"/>
-        </w:rPr>
-        <w:t>Cơ sở dữ liệu</w:t>
-      </w:r>
-      <w:bookmarkEnd w:id="23"/>
     </w:p>
     <w:p>
       <w:pPr>
@@ -9286,6 +9466,7 @@
           <w:noProof/>
           <w:lang w:eastAsia="en-US" w:bidi="ar-SA"/>
         </w:rPr>
+        <w:lastRenderedPageBreak/>
         <w:drawing>
           <wp:inline distT="0" distB="0" distL="0" distR="0" wp14:anchorId="5980191E" wp14:editId="358971DD">
             <wp:extent cx="5575300" cy="4997450"/>
@@ -9304,7 +9485,7 @@
                     </pic:cNvPicPr>
                   </pic:nvPicPr>
                   <pic:blipFill>
-                    <a:blip r:embed="rId12">
+                    <a:blip r:embed="rId15">
                       <a:extLst>
                         <a:ext uri="{28A0092B-C50C-407E-A947-70E740481C1C}">
                           <a14:useLocalDpi xmlns:a14="http://schemas.microsoft.com/office/drawing/2010/main" val="0"/>
@@ -9350,36 +9531,70 @@
           <w:lang w:eastAsia="en-US" w:bidi="ar-SA"/>
         </w:rPr>
       </w:pPr>
-      <w:bookmarkStart w:id="24" w:name="_Toc527975148"/>
-      <w:r>
-        <w:rPr>
-          <w:lang w:eastAsia="en-US" w:bidi="ar-SA"/>
-        </w:rPr>
-        <w:t>Mạng</w:t>
+      <w:bookmarkStart w:id="23" w:name="_Toc527975148"/>
+      <w:r>
+        <w:rPr>
+          <w:lang w:eastAsia="en-US" w:bidi="ar-SA"/>
+        </w:rPr>
+        <w:t>Mạn</w:t>
+      </w:r>
+      <w:bookmarkEnd w:id="23"/>
+      <w:r>
+        <w:rPr>
+          <w:lang w:eastAsia="en-US" w:bidi="ar-SA"/>
+        </w:rPr>
+        <w:t>g</w:t>
+      </w:r>
+    </w:p>
+    <w:p>
+      <w:pPr>
+        <w:ind w:left="576"/>
+        <w:rPr>
+          <w:lang w:eastAsia="en-US" w:bidi="ar-SA"/>
+        </w:rPr>
+      </w:pPr>
+      <w:r>
+        <w:rPr>
+          <w:lang w:eastAsia="en-US" w:bidi="ar-SA"/>
+        </w:rPr>
+        <w:t>Wifi, 3G, 4G, đều có thể truy cập và sử dụng</w:t>
+      </w:r>
+    </w:p>
+    <w:p>
+      <w:pPr>
+        <w:ind w:left="576"/>
+        <w:rPr>
+          <w:lang w:eastAsia="en-US" w:bidi="ar-SA"/>
+        </w:rPr>
+      </w:pPr>
+      <w:r>
+        <w:rPr>
+          <w:lang w:eastAsia="en-US" w:bidi="ar-SA"/>
+        </w:rPr>
+        <w:t>Chống chỉ định cho trường hợp mất mạng.</w:t>
+      </w:r>
+    </w:p>
+    <w:p>
+      <w:pPr>
+        <w:pStyle w:val="Heading2"/>
+        <w:rPr>
+          <w:lang w:eastAsia="en-US" w:bidi="ar-SA"/>
+        </w:rPr>
+      </w:pPr>
+      <w:bookmarkStart w:id="24" w:name="_Toc527975149"/>
+      <w:r>
+        <w:rPr>
+          <w:lang w:eastAsia="en-US" w:bidi="ar-SA"/>
+        </w:rPr>
+        <w:t xml:space="preserve">Tương tác người </w:t>
+      </w:r>
+      <w:r>
+        <w:rPr>
+          <w:lang w:eastAsia="en-US" w:bidi="ar-SA"/>
+        </w:rPr>
+        <w:t>dung</w:t>
       </w:r>
       <w:bookmarkEnd w:id="24"/>
-    </w:p>
-    <w:p>
-      <w:pPr>
-        <w:pStyle w:val="Heading2"/>
-        <w:rPr>
-          <w:lang w:eastAsia="en-US" w:bidi="ar-SA"/>
-        </w:rPr>
-      </w:pPr>
-      <w:bookmarkStart w:id="25" w:name="_Toc527975149"/>
-      <w:r>
-        <w:rPr>
-          <w:lang w:eastAsia="en-US" w:bidi="ar-SA"/>
-        </w:rPr>
-        <w:t xml:space="preserve">Tương tác người </w:t>
-      </w:r>
-      <w:r>
-        <w:rPr>
-          <w:lang w:eastAsia="en-US" w:bidi="ar-SA"/>
-        </w:rPr>
-        <w:t>dung</w:t>
-      </w:r>
-      <w:bookmarkEnd w:id="25"/>
     </w:p>
     <w:p>
       <w:pPr>
@@ -9426,7 +9641,7 @@
                     <pic:cNvPicPr/>
                   </pic:nvPicPr>
                   <pic:blipFill>
-                    <a:blip r:embed="rId13">
+                    <a:blip r:embed="rId16">
                       <a:extLst>
                         <a:ext uri="{28A0092B-C50C-407E-A947-70E740481C1C}">
                           <a14:useLocalDpi xmlns:a14="http://schemas.microsoft.com/office/drawing/2010/main" val="0"/>
@@ -9465,14 +9680,14 @@
           <w:lang w:eastAsia="en-US" w:bidi="ar-SA"/>
         </w:rPr>
       </w:pPr>
-      <w:bookmarkStart w:id="26" w:name="_Toc527975150"/>
+      <w:bookmarkStart w:id="25" w:name="_Toc527975150"/>
       <w:r>
         <w:rPr>
           <w:lang w:eastAsia="en-US" w:bidi="ar-SA"/>
         </w:rPr>
         <w:t>Đặc tả giao diện API (interface)</w:t>
       </w:r>
-      <w:bookmarkEnd w:id="26"/>
+      <w:bookmarkEnd w:id="25"/>
     </w:p>
     <w:p>
       <w:pPr>
@@ -9495,19 +9710,77 @@
     <w:p>
       <w:pPr>
         <w:pStyle w:val="ListParagraph"/>
-        <w:numPr>
-          <w:ilvl w:val="0"/>
-          <w:numId w:val="49"/>
-        </w:numPr>
-        <w:rPr>
-          <w:lang w:eastAsia="en-US" w:bidi="ar-SA"/>
-        </w:rPr>
-      </w:pPr>
-      <w:r>
-        <w:rPr>
-          <w:lang w:eastAsia="en-US" w:bidi="ar-SA"/>
-        </w:rPr>
-        <w:t>Đặt hang</w:t>
+        <w:ind w:left="720"/>
+        <w:rPr>
+          <w:lang w:eastAsia="en-US" w:bidi="ar-SA"/>
+        </w:rPr>
+      </w:pPr>
+      <w:r>
+        <w:rPr>
+          <w:lang w:eastAsia="en-US" w:bidi="ar-SA"/>
+        </w:rPr>
+        <w:t xml:space="preserve">Người quản lý cung cấp tài khoản admin để quản lý tất cả hệ thống. Đăng nhập thông qua giao diện đăng nhập, với các thông </w:t>
+      </w:r>
+      <w:proofErr w:type="gramStart"/>
+      <w:r>
+        <w:rPr>
+          <w:lang w:eastAsia="en-US" w:bidi="ar-SA"/>
+        </w:rPr>
+        <w:t>tin”username</w:t>
+      </w:r>
+      <w:proofErr w:type="gramEnd"/>
+      <w:r>
+        <w:rPr>
+          <w:lang w:eastAsia="en-US" w:bidi="ar-SA"/>
+        </w:rPr>
+        <w:t>”, “password”.</w:t>
+      </w:r>
+    </w:p>
+    <w:p>
+      <w:pPr>
+        <w:pStyle w:val="ListParagraph"/>
+        <w:ind w:left="720"/>
+        <w:rPr>
+          <w:lang w:eastAsia="en-US" w:bidi="ar-SA"/>
+        </w:rPr>
+      </w:pPr>
+      <w:r>
+        <w:rPr>
+          <w:lang w:eastAsia="en-US" w:bidi="ar-SA"/>
+        </w:rPr>
+        <w:t>Nhân viên cung cấp tài khoản.</w:t>
+      </w:r>
+      <w:r>
+        <w:rPr>
+          <w:lang w:eastAsia="en-US" w:bidi="ar-SA"/>
+        </w:rPr>
+        <w:t xml:space="preserve"> </w:t>
+      </w:r>
+      <w:r>
+        <w:rPr>
+          <w:lang w:eastAsia="en-US" w:bidi="ar-SA"/>
+        </w:rPr>
+        <w:t xml:space="preserve">Đăng nhập thông qua giao diện đăng nhập, với các thông </w:t>
+      </w:r>
+      <w:proofErr w:type="gramStart"/>
+      <w:r>
+        <w:rPr>
+          <w:lang w:eastAsia="en-US" w:bidi="ar-SA"/>
+        </w:rPr>
+        <w:t>tin”username</w:t>
+      </w:r>
+      <w:proofErr w:type="gramEnd"/>
+      <w:r>
+        <w:rPr>
+          <w:lang w:eastAsia="en-US" w:bidi="ar-SA"/>
+        </w:rPr>
+        <w:t>”, “password”</w:t>
+      </w:r>
+      <w:r>
+        <w:rPr>
+          <w:lang w:eastAsia="en-US" w:bidi="ar-SA"/>
+        </w:rPr>
+        <w:t>.</w:t>
       </w:r>
     </w:p>
     <w:p>
@@ -9521,6 +9794,66 @@
           <w:lang w:eastAsia="en-US" w:bidi="ar-SA"/>
         </w:rPr>
       </w:pPr>
+      <w:r>
+        <w:rPr>
+          <w:lang w:eastAsia="en-US" w:bidi="ar-SA"/>
+        </w:rPr>
+        <w:t xml:space="preserve">Đặt </w:t>
+      </w:r>
+      <w:r>
+        <w:rPr>
+          <w:lang w:eastAsia="en-US" w:bidi="ar-SA"/>
+        </w:rPr>
+        <w:t>hàng</w:t>
+      </w:r>
+    </w:p>
+    <w:p>
+      <w:pPr>
+        <w:pStyle w:val="ListParagraph"/>
+        <w:ind w:left="720"/>
+        <w:rPr>
+          <w:lang w:eastAsia="en-US" w:bidi="ar-SA"/>
+        </w:rPr>
+      </w:pPr>
+      <w:r>
+        <w:rPr>
+          <w:lang w:eastAsia="en-US" w:bidi="ar-SA"/>
+        </w:rPr>
+        <w:t>Khách hàng tìm kiếm sản phẩm thông qua thanh tìm kiếm trên giao diện.</w:t>
+      </w:r>
+    </w:p>
+    <w:p>
+      <w:pPr>
+        <w:pStyle w:val="ListParagraph"/>
+        <w:ind w:left="720"/>
+        <w:rPr>
+          <w:lang w:eastAsia="en-US" w:bidi="ar-SA"/>
+        </w:rPr>
+      </w:pPr>
+      <w:r>
+        <w:rPr>
+          <w:lang w:eastAsia="en-US" w:bidi="ar-SA"/>
+        </w:rPr>
+        <w:t>Khách hàng kích vào sản phẩm muốn mua để để đặt hàng</w:t>
+      </w:r>
+    </w:p>
+    <w:p>
+      <w:pPr>
+        <w:pStyle w:val="ListParagraph"/>
+        <w:numPr>
+          <w:ilvl w:val="0"/>
+          <w:numId w:val="49"/>
+        </w:numPr>
+        <w:rPr>
+          <w:lang w:eastAsia="en-US" w:bidi="ar-SA"/>
+        </w:rPr>
+      </w:pPr>
+      <w:r>
+        <w:rPr>
+          <w:lang w:eastAsia="en-US" w:bidi="ar-SA"/>
+        </w:rPr>
+        <w:t>Quản lý kho hàng</w:t>
+      </w:r>
     </w:p>
     <w:p>
       <w:pPr>
@@ -9529,6 +9862,26 @@
           <w:lang w:eastAsia="en-US" w:bidi="ar-SA"/>
         </w:rPr>
       </w:pPr>
+      <w:r>
+        <w:rPr>
+          <w:lang w:eastAsia="en-US" w:bidi="ar-SA"/>
+        </w:rPr>
+        <w:t>Người quản lý xem được các thông tin sản phẩm hiển thị trên giao diện quản lý khó.</w:t>
+      </w:r>
+    </w:p>
+    <w:p>
+      <w:pPr>
+        <w:ind w:left="576"/>
+        <w:rPr>
+          <w:lang w:eastAsia="en-US" w:bidi="ar-SA"/>
+        </w:rPr>
+      </w:pPr>
+      <w:r>
+        <w:rPr>
+          <w:lang w:eastAsia="en-US" w:bidi="ar-SA"/>
+        </w:rPr>
+        <w:t>Và có thể thêm, sửa, xóa các thông tin sản phẩm trên giao diên.</w:t>
+      </w:r>
     </w:p>
     <w:p>
       <w:pPr>
@@ -9537,14 +9890,14 @@
           <w:lang w:eastAsia="en-US" w:bidi="ar-SA"/>
         </w:rPr>
       </w:pPr>
-      <w:bookmarkStart w:id="27" w:name="_Toc527975151"/>
+      <w:bookmarkStart w:id="26" w:name="_Toc527975151"/>
       <w:r>
         <w:rPr>
           <w:lang w:eastAsia="en-US" w:bidi="ar-SA"/>
         </w:rPr>
         <w:t>Bảo mật</w:t>
       </w:r>
-      <w:bookmarkEnd w:id="27"/>
+      <w:bookmarkEnd w:id="26"/>
     </w:p>
     <w:p>
       <w:pPr>
@@ -9672,6 +10025,7 @@
           <w:noProof/>
           <w:lang w:eastAsia="en-US" w:bidi="ar-SA"/>
         </w:rPr>
+        <w:lastRenderedPageBreak/>
         <w:drawing>
           <wp:inline distT="0" distB="0" distL="0" distR="0" wp14:anchorId="22764252" wp14:editId="33D9E554">
             <wp:extent cx="5575300" cy="1924050"/>
@@ -9690,7 +10044,7 @@
                     </pic:cNvPicPr>
                   </pic:nvPicPr>
                   <pic:blipFill>
-                    <a:blip r:embed="rId14">
+                    <a:blip r:embed="rId17">
                       <a:extLst>
                         <a:ext uri="{28A0092B-C50C-407E-A947-70E740481C1C}">
                           <a14:useLocalDpi xmlns:a14="http://schemas.microsoft.com/office/drawing/2010/main" val="0"/>
@@ -9733,7 +10087,6 @@
           <w:noProof/>
           <w:lang w:eastAsia="en-US" w:bidi="ar-SA"/>
         </w:rPr>
-        <w:lastRenderedPageBreak/>
         <w:drawing>
           <wp:inline distT="0" distB="0" distL="0" distR="0" wp14:anchorId="2DDB0B7F" wp14:editId="285A588C">
             <wp:extent cx="5562600" cy="2660650"/>
@@ -9752,7 +10105,7 @@
                     </pic:cNvPicPr>
                   </pic:nvPicPr>
                   <pic:blipFill>
-                    <a:blip r:embed="rId15">
+                    <a:blip r:embed="rId18">
                       <a:extLst>
                         <a:ext uri="{28A0092B-C50C-407E-A947-70E740481C1C}">
                           <a14:useLocalDpi xmlns:a14="http://schemas.microsoft.com/office/drawing/2010/main" val="0"/>
@@ -9924,14 +10277,14 @@
           <w:lang w:eastAsia="en-US" w:bidi="ar-SA"/>
         </w:rPr>
       </w:pPr>
-      <w:bookmarkStart w:id="28" w:name="_Toc527975152"/>
+      <w:bookmarkStart w:id="27" w:name="_Toc527975152"/>
       <w:r>
         <w:rPr>
           <w:lang w:eastAsia="en-US" w:bidi="ar-SA"/>
         </w:rPr>
         <w:t>Sao lưu phục hồi</w:t>
       </w:r>
-      <w:bookmarkEnd w:id="28"/>
+      <w:bookmarkEnd w:id="27"/>
     </w:p>
     <w:p>
       <w:pPr>
@@ -10034,6 +10387,7 @@
           <w:color w:val="000000" w:themeColor="text1"/>
           <w:lang w:eastAsia="en-US" w:bidi="ar-SA"/>
         </w:rPr>
+        <w:lastRenderedPageBreak/>
         <w:t xml:space="preserve">- Lưu trữ offsite cách xa văn phòng công ty </w:t>
       </w:r>
     </w:p>
@@ -10139,7 +10493,6 @@
           <w:color w:val="000000" w:themeColor="text1"/>
           <w:lang w:eastAsia="en-US" w:bidi="ar-SA"/>
         </w:rPr>
-        <w:lastRenderedPageBreak/>
         <w:t>- Phục hồi nhanh chóng, thuận tiện</w:t>
       </w:r>
     </w:p>
@@ -10250,7 +10603,7 @@
                     </pic:cNvPicPr>
                   </pic:nvPicPr>
                   <pic:blipFill>
-                    <a:blip r:embed="rId16">
+                    <a:blip r:embed="rId19">
                       <a:extLst>
                         <a:ext uri="{28A0092B-C50C-407E-A947-70E740481C1C}">
                           <a14:useLocalDpi xmlns:a14="http://schemas.microsoft.com/office/drawing/2010/main" val="0"/>
@@ -10303,14 +10656,16 @@
           <w:lang w:eastAsia="en-US" w:bidi="ar-SA"/>
         </w:rPr>
       </w:pPr>
-      <w:bookmarkStart w:id="29" w:name="_Toc527975153"/>
+      <w:bookmarkStart w:id="28" w:name="_Toc527975153"/>
+      <w:bookmarkStart w:id="29" w:name="_GoBack"/>
+      <w:bookmarkEnd w:id="29"/>
       <w:r>
         <w:rPr>
           <w:lang w:eastAsia="en-US" w:bidi="ar-SA"/>
         </w:rPr>
         <w:t>Chuyển đổi dữ liệu</w:t>
       </w:r>
-      <w:bookmarkEnd w:id="29"/>
+      <w:bookmarkEnd w:id="28"/>
     </w:p>
     <w:p>
       <w:pPr>
@@ -10331,6 +10686,7 @@
         <w:rPr>
           <w:lang w:eastAsia="en-US" w:bidi="ar-SA"/>
         </w:rPr>
+        <w:lastRenderedPageBreak/>
         <w:t>Danh mục tài liệu liên quan</w:t>
       </w:r>
       <w:bookmarkEnd w:id="30"/>
@@ -10361,12 +10717,12 @@
     <w:p/>
     <w:p/>
     <w:sectPr>
-      <w:headerReference w:type="even" r:id="rId17"/>
-      <w:headerReference w:type="default" r:id="rId18"/>
-      <w:footerReference w:type="even" r:id="rId19"/>
-      <w:footerReference w:type="default" r:id="rId20"/>
-      <w:headerReference w:type="first" r:id="rId21"/>
-      <w:footerReference w:type="first" r:id="rId22"/>
+      <w:headerReference w:type="even" r:id="rId20"/>
+      <w:headerReference w:type="default" r:id="rId21"/>
+      <w:footerReference w:type="even" r:id="rId22"/>
+      <w:footerReference w:type="default" r:id="rId23"/>
+      <w:headerReference w:type="first" r:id="rId24"/>
+      <w:footerReference w:type="first" r:id="rId25"/>
       <w:footnotePr>
         <w:pos w:val="beneathText"/>
       </w:footnotePr>
@@ -15735,6 +16091,7 @@
     <w:lsdException w:name="HTML Sample" w:semiHidden="1" w:unhideWhenUsed="1"/>
     <w:lsdException w:name="HTML Typewriter" w:semiHidden="1" w:unhideWhenUsed="1"/>
     <w:lsdException w:name="HTML Variable" w:semiHidden="1" w:unhideWhenUsed="1"/>
+    <w:lsdException w:name="Normal Table" w:semiHidden="1" w:unhideWhenUsed="1"/>
     <w:lsdException w:name="annotation subject" w:semiHidden="1" w:unhideWhenUsed="1"/>
     <w:lsdException w:name="No List" w:semiHidden="1" w:unhideWhenUsed="1"/>
     <w:lsdException w:name="Outline List 1" w:semiHidden="1" w:unhideWhenUsed="1"/>
@@ -15778,8 +16135,10 @@
     <w:lsdException w:name="Table Elegant" w:semiHidden="1" w:unhideWhenUsed="1"/>
     <w:lsdException w:name="Table Professional" w:semiHidden="1" w:unhideWhenUsed="1"/>
     <w:lsdException w:name="Table Subtle 1" w:semiHidden="1" w:unhideWhenUsed="1"/>
+    <w:lsdException w:name="Table Subtle 2" w:semiHidden="1" w:unhideWhenUsed="1"/>
     <w:lsdException w:name="Table Web 1" w:semiHidden="1" w:unhideWhenUsed="1"/>
     <w:lsdException w:name="Table Web 2" w:semiHidden="1" w:unhideWhenUsed="1"/>
+    <w:lsdException w:name="Table Web 3" w:semiHidden="1" w:unhideWhenUsed="1"/>
     <w:lsdException w:name="Table Theme" w:semiHidden="1" w:unhideWhenUsed="1"/>
     <w:lsdException w:name="Placeholder Text" w:semiHidden="1" w:uiPriority="99"/>
     <w:lsdException w:name="No Spacing" w:uiPriority="1" w:qFormat="1"/>
@@ -17343,7 +17702,7 @@
 </file>
 
 <file path=customXml/itemProps1.xml><?xml version="1.0" encoding="utf-8"?>
-<ds:datastoreItem xmlns:ds="http://schemas.openxmlformats.org/officeDocument/2006/customXml" ds:itemID="{418D5A6B-16CB-46E0-AB25-83F0F186F9F3}">
+<ds:datastoreItem xmlns:ds="http://schemas.openxmlformats.org/officeDocument/2006/customXml" ds:itemID="{9AE37A5C-D5B3-40ED-A5F1-C865A35A0A09}">
   <ds:schemaRefs>
     <ds:schemaRef ds:uri="http://schemas.openxmlformats.org/officeDocument/2006/bibliography"/>
   </ds:schemaRefs>

</xml_diff>

<commit_message>
update mô hình tích hợp hệ thống
update mô hình tích hợp hệ thống
</commit_message>
<xml_diff>
--- a/MyProjectMgnt.docx
+++ b/MyProjectMgnt.docx
@@ -349,7 +349,21 @@
         <w:rPr>
           <w:i/>
         </w:rPr>
-        <w:t>[Mã Dự Án:TTSL18]</w:t>
+        <w:t xml:space="preserve">[Mã Dự </w:t>
+      </w:r>
+      <w:proofErr w:type="gramStart"/>
+      <w:r>
+        <w:rPr>
+          <w:i/>
+        </w:rPr>
+        <w:t>Án:TTSL</w:t>
+      </w:r>
+      <w:proofErr w:type="gramEnd"/>
+      <w:r>
+        <w:rPr>
+          <w:i/>
+        </w:rPr>
+        <w:t>18]</w:t>
       </w:r>
     </w:p>
     <w:p>
@@ -5289,8 +5303,19 @@
           <w:sz w:val="26"/>
           <w:szCs w:val="26"/>
         </w:rPr>
-        <w:t xml:space="preserve"> An Văn Phát  :</w:t>
-      </w:r>
+        <w:t xml:space="preserve"> An Văn </w:t>
+      </w:r>
+      <w:proofErr w:type="gramStart"/>
+      <w:r>
+        <w:rPr>
+          <w:rFonts w:ascii="Times New Roman" w:hAnsi="Times New Roman" w:cs="Times New Roman"/>
+          <w:b/>
+          <w:sz w:val="26"/>
+          <w:szCs w:val="26"/>
+        </w:rPr>
+        <w:t>Phát  :</w:t>
+      </w:r>
+      <w:proofErr w:type="gramEnd"/>
     </w:p>
     <w:tbl>
       <w:tblPr>
@@ -5572,7 +5597,25 @@
           <w:sz w:val="26"/>
           <w:szCs w:val="26"/>
         </w:rPr>
-        <w:t>Gíam đốc dự án : A Tiến - 504 b1 soict hust –phone :0123456789-email:Tiennd@gmail.com</w:t>
+        <w:t xml:space="preserve">Gíam đốc dự </w:t>
+      </w:r>
+      <w:proofErr w:type="gramStart"/>
+      <w:r>
+        <w:rPr>
+          <w:rFonts w:ascii="Times New Roman" w:hAnsi="Times New Roman" w:cs="Times New Roman"/>
+          <w:sz w:val="26"/>
+          <w:szCs w:val="26"/>
+        </w:rPr>
+        <w:t>án :</w:t>
+      </w:r>
+      <w:proofErr w:type="gramEnd"/>
+      <w:r>
+        <w:rPr>
+          <w:rFonts w:ascii="Times New Roman" w:hAnsi="Times New Roman" w:cs="Times New Roman"/>
+          <w:sz w:val="26"/>
+          <w:szCs w:val="26"/>
+        </w:rPr>
+        <w:t xml:space="preserve"> A Tiến - 504 b1 soict hust –phone :0123456789-email:Tiennd@gmail.com</w:t>
       </w:r>
     </w:p>
     <w:p>
@@ -5589,13 +5632,23 @@
         </w:rPr>
       </w:pPr>
       <w:bookmarkStart w:id="6" w:name="_Toc527975129"/>
+      <w:proofErr w:type="gramStart"/>
       <w:r>
         <w:rPr>
           <w:rFonts w:ascii="Times New Roman" w:hAnsi="Times New Roman" w:cs="Times New Roman"/>
           <w:sz w:val="26"/>
           <w:szCs w:val="26"/>
         </w:rPr>
-        <w:t>Marketting :Bích –Trưởng phòng marketing TTSL.-phone:0987654321-email:bichbeo@gmail.com</w:t>
+        <w:t>Marketting :Bích</w:t>
+      </w:r>
+      <w:proofErr w:type="gramEnd"/>
+      <w:r>
+        <w:rPr>
+          <w:rFonts w:ascii="Times New Roman" w:hAnsi="Times New Roman" w:cs="Times New Roman"/>
+          <w:sz w:val="26"/>
+          <w:szCs w:val="26"/>
+        </w:rPr>
+        <w:t xml:space="preserve"> –Trưởng phòng marketing TTSL.-phone:0987654321-email:bichbeo@gmail.com</w:t>
       </w:r>
     </w:p>
     <w:p>
@@ -5617,7 +5670,25 @@
           <w:sz w:val="26"/>
           <w:szCs w:val="26"/>
         </w:rPr>
-        <w:t xml:space="preserve">Quản trị dự án –Nhóm kỹ thuật-Giari Pháp : A Thắng –Trưởng Phòng kỹ thuật TTSL-phone : 058712654222-email :bachthang54@gmail.com </w:t>
+        <w:t xml:space="preserve">Quản trị dự án –Nhóm kỹ thuật-Giari </w:t>
+      </w:r>
+      <w:proofErr w:type="gramStart"/>
+      <w:r>
+        <w:rPr>
+          <w:rFonts w:ascii="Times New Roman" w:hAnsi="Times New Roman" w:cs="Times New Roman"/>
+          <w:sz w:val="26"/>
+          <w:szCs w:val="26"/>
+        </w:rPr>
+        <w:t>Pháp :</w:t>
+      </w:r>
+      <w:proofErr w:type="gramEnd"/>
+      <w:r>
+        <w:rPr>
+          <w:rFonts w:ascii="Times New Roman" w:hAnsi="Times New Roman" w:cs="Times New Roman"/>
+          <w:sz w:val="26"/>
+          <w:szCs w:val="26"/>
+        </w:rPr>
+        <w:t xml:space="preserve"> A Thắng –Trưởng Phòng kỹ thuật TTSL-phone : 058712654222-email :bachthang54@gmail.com </w:t>
       </w:r>
     </w:p>
     <w:p>
@@ -6824,15 +6895,33 @@
           <w:sz w:val="24"/>
           <w:szCs w:val="24"/>
         </w:rPr>
-        <w:t>2.3.2.</w:t>
-      </w:r>
+        <w:t>2.3.</w:t>
+      </w:r>
+      <w:proofErr w:type="gramStart"/>
       <w:r>
         <w:rPr>
           <w:rFonts w:ascii="Times New Roman" w:hAnsi="Times New Roman"/>
           <w:sz w:val="24"/>
           <w:szCs w:val="24"/>
         </w:rPr>
-        <w:t xml:space="preserve">Đội dự </w:t>
+        <w:t>2.</w:t>
+      </w:r>
+      <w:r>
+        <w:rPr>
+          <w:rFonts w:ascii="Times New Roman" w:hAnsi="Times New Roman"/>
+          <w:sz w:val="24"/>
+          <w:szCs w:val="24"/>
+        </w:rPr>
+        <w:t>Đội</w:t>
+      </w:r>
+      <w:proofErr w:type="gramEnd"/>
+      <w:r>
+        <w:rPr>
+          <w:rFonts w:ascii="Times New Roman" w:hAnsi="Times New Roman"/>
+          <w:sz w:val="24"/>
+          <w:szCs w:val="24"/>
+        </w:rPr>
+        <w:t xml:space="preserve"> dự </w:t>
       </w:r>
       <w:bookmarkEnd w:id="9"/>
       <w:r>
@@ -7657,8 +7746,18 @@
                 <w:sz w:val="24"/>
                 <w:szCs w:val="24"/>
               </w:rPr>
-              <w:t>Thực hiện các việc :</w:t>
+              <w:t xml:space="preserve">Thực hiện các </w:t>
             </w:r>
+            <w:proofErr w:type="gramStart"/>
+            <w:r>
+              <w:rPr>
+                <w:rFonts w:ascii="Times New Roman" w:hAnsi="Times New Roman"/>
+                <w:sz w:val="24"/>
+                <w:szCs w:val="24"/>
+              </w:rPr>
+              <w:t>việc :</w:t>
+            </w:r>
+            <w:proofErr w:type="gramEnd"/>
           </w:p>
           <w:p>
             <w:pPr>
@@ -9801,8 +9900,18 @@
           <w:sz w:val="26"/>
           <w:szCs w:val="26"/>
         </w:rPr>
-        <w:t>Xây dựng hệ thống website bán hàng trực tuyến đảm bảo các nội dung sau :</w:t>
-      </w:r>
+        <w:t xml:space="preserve">Xây dựng hệ thống website bán hàng trực tuyến đảm bảo các nội dung </w:t>
+      </w:r>
+      <w:proofErr w:type="gramStart"/>
+      <w:r>
+        <w:rPr>
+          <w:rFonts w:ascii="Times New Roman" w:hAnsi="Times New Roman" w:cs="Times New Roman"/>
+          <w:sz w:val="26"/>
+          <w:szCs w:val="26"/>
+        </w:rPr>
+        <w:t>sau :</w:t>
+      </w:r>
+      <w:proofErr w:type="gramEnd"/>
     </w:p>
     <w:p>
       <w:pPr>
@@ -9845,7 +9954,25 @@
           <w:sz w:val="26"/>
           <w:szCs w:val="26"/>
         </w:rPr>
-        <w:t>Đẹp mắt , Thao tác dẽ dàng</w:t>
+        <w:t xml:space="preserve">Đẹp </w:t>
+      </w:r>
+      <w:proofErr w:type="gramStart"/>
+      <w:r>
+        <w:rPr>
+          <w:rFonts w:ascii="Times New Roman" w:hAnsi="Times New Roman" w:cs="Times New Roman"/>
+          <w:sz w:val="26"/>
+          <w:szCs w:val="26"/>
+        </w:rPr>
+        <w:t>mắt ,</w:t>
+      </w:r>
+      <w:proofErr w:type="gramEnd"/>
+      <w:r>
+        <w:rPr>
+          <w:rFonts w:ascii="Times New Roman" w:hAnsi="Times New Roman" w:cs="Times New Roman"/>
+          <w:sz w:val="26"/>
+          <w:szCs w:val="26"/>
+        </w:rPr>
+        <w:t xml:space="preserve"> Thao tác dẽ dàng</w:t>
       </w:r>
     </w:p>
     <w:p>
@@ -9867,7 +9994,25 @@
           <w:sz w:val="26"/>
           <w:szCs w:val="26"/>
         </w:rPr>
-        <w:t>Người dung tạo tài khoản , chỉnh sửa…</w:t>
+        <w:t xml:space="preserve">Người dung tạo tài </w:t>
+      </w:r>
+      <w:proofErr w:type="gramStart"/>
+      <w:r>
+        <w:rPr>
+          <w:rFonts w:ascii="Times New Roman" w:hAnsi="Times New Roman" w:cs="Times New Roman"/>
+          <w:sz w:val="26"/>
+          <w:szCs w:val="26"/>
+        </w:rPr>
+        <w:t>khoản ,</w:t>
+      </w:r>
+      <w:proofErr w:type="gramEnd"/>
+      <w:r>
+        <w:rPr>
+          <w:rFonts w:ascii="Times New Roman" w:hAnsi="Times New Roman" w:cs="Times New Roman"/>
+          <w:sz w:val="26"/>
+          <w:szCs w:val="26"/>
+        </w:rPr>
+        <w:t xml:space="preserve"> chỉnh sửa…</w:t>
       </w:r>
     </w:p>
     <w:p>
@@ -9977,7 +10122,25 @@
           <w:sz w:val="26"/>
           <w:szCs w:val="26"/>
         </w:rPr>
-        <w:t>Quản trị viên có thể sửa đổi , bổ sung thông tin..</w:t>
+        <w:t xml:space="preserve">Quản trị viên có thể sửa </w:t>
+      </w:r>
+      <w:proofErr w:type="gramStart"/>
+      <w:r>
+        <w:rPr>
+          <w:rFonts w:ascii="Times New Roman" w:hAnsi="Times New Roman" w:cs="Times New Roman"/>
+          <w:sz w:val="26"/>
+          <w:szCs w:val="26"/>
+        </w:rPr>
+        <w:t>đổi ,</w:t>
+      </w:r>
+      <w:proofErr w:type="gramEnd"/>
+      <w:r>
+        <w:rPr>
+          <w:rFonts w:ascii="Times New Roman" w:hAnsi="Times New Roman" w:cs="Times New Roman"/>
+          <w:sz w:val="26"/>
+          <w:szCs w:val="26"/>
+        </w:rPr>
+        <w:t xml:space="preserve"> bổ sung thông tin..</w:t>
       </w:r>
     </w:p>
     <w:p>
@@ -10022,23 +10185,41 @@
           <w:sz w:val="26"/>
           <w:szCs w:val="26"/>
         </w:rPr>
-        <w:t>Mô hình Hiện thời của khách hàng chủ yếu thông tin với người mua qua các kênh mạng xã hội như facebook,insta…</w:t>
-      </w:r>
-    </w:p>
-    <w:p>
-      <w:pPr>
+        <w:t xml:space="preserve">Mô hình Hiện thời của khách hàng chủ yếu thông tin với người mua qua các kênh mạng xã hội như </w:t>
+      </w:r>
+      <w:proofErr w:type="gramStart"/>
+      <w:r>
         <w:rPr>
           <w:rFonts w:ascii="Times New Roman" w:hAnsi="Times New Roman" w:cs="Times New Roman"/>
           <w:sz w:val="26"/>
           <w:szCs w:val="26"/>
         </w:rPr>
-      </w:pPr>
+        <w:t>facebook,insta</w:t>
+      </w:r>
+      <w:proofErr w:type="gramEnd"/>
       <w:r>
         <w:rPr>
           <w:rFonts w:ascii="Times New Roman" w:hAnsi="Times New Roman" w:cs="Times New Roman"/>
           <w:sz w:val="26"/>
           <w:szCs w:val="26"/>
         </w:rPr>
+        <w:t>…</w:t>
+      </w:r>
+    </w:p>
+    <w:p>
+      <w:pPr>
+        <w:rPr>
+          <w:rFonts w:ascii="Times New Roman" w:hAnsi="Times New Roman" w:cs="Times New Roman"/>
+          <w:sz w:val="26"/>
+          <w:szCs w:val="26"/>
+        </w:rPr>
+      </w:pPr>
+      <w:r>
+        <w:rPr>
+          <w:rFonts w:ascii="Times New Roman" w:hAnsi="Times New Roman" w:cs="Times New Roman"/>
+          <w:sz w:val="26"/>
+          <w:szCs w:val="26"/>
+        </w:rPr>
         <w:t>Khách hàng trò truyện với nhân viên bán hàng qua kênh mạng xã hội hoặc điện thoại để được tư vấn bán hàng.</w:t>
       </w:r>
     </w:p>
@@ -10073,24 +10254,60 @@
           <w:sz w:val="26"/>
           <w:szCs w:val="26"/>
         </w:rPr>
-        <w:t>Các bộ phận có liên quan như kế toán , kho làm các thủ tục bán hàng.</w:t>
-      </w:r>
-    </w:p>
-    <w:p>
-      <w:pPr>
+        <w:t xml:space="preserve">Các bộ phận có liên quan như kế </w:t>
+      </w:r>
+      <w:proofErr w:type="gramStart"/>
+      <w:r>
         <w:rPr>
           <w:rFonts w:ascii="Times New Roman" w:hAnsi="Times New Roman" w:cs="Times New Roman"/>
           <w:sz w:val="26"/>
           <w:szCs w:val="26"/>
         </w:rPr>
-      </w:pPr>
+        <w:t>toán ,</w:t>
+      </w:r>
+      <w:proofErr w:type="gramEnd"/>
       <w:r>
         <w:rPr>
           <w:rFonts w:ascii="Times New Roman" w:hAnsi="Times New Roman" w:cs="Times New Roman"/>
           <w:sz w:val="26"/>
           <w:szCs w:val="26"/>
         </w:rPr>
-        <w:t>Hàng tháng các bộ phận báo cáo công việc , doanh thu , …</w:t>
+        <w:t xml:space="preserve"> kho làm các thủ tục bán hàng.</w:t>
+      </w:r>
+    </w:p>
+    <w:p>
+      <w:pPr>
+        <w:rPr>
+          <w:rFonts w:ascii="Times New Roman" w:hAnsi="Times New Roman" w:cs="Times New Roman"/>
+          <w:sz w:val="26"/>
+          <w:szCs w:val="26"/>
+        </w:rPr>
+      </w:pPr>
+      <w:r>
+        <w:rPr>
+          <w:rFonts w:ascii="Times New Roman" w:hAnsi="Times New Roman" w:cs="Times New Roman"/>
+          <w:sz w:val="26"/>
+          <w:szCs w:val="26"/>
+        </w:rPr>
+        <w:t xml:space="preserve">Hàng tháng các bộ phận báo cáo công </w:t>
+      </w:r>
+      <w:proofErr w:type="gramStart"/>
+      <w:r>
+        <w:rPr>
+          <w:rFonts w:ascii="Times New Roman" w:hAnsi="Times New Roman" w:cs="Times New Roman"/>
+          <w:sz w:val="26"/>
+          <w:szCs w:val="26"/>
+        </w:rPr>
+        <w:t>việc ,</w:t>
+      </w:r>
+      <w:proofErr w:type="gramEnd"/>
+      <w:r>
+        <w:rPr>
+          <w:rFonts w:ascii="Times New Roman" w:hAnsi="Times New Roman" w:cs="Times New Roman"/>
+          <w:sz w:val="26"/>
+          <w:szCs w:val="26"/>
+        </w:rPr>
+        <w:t xml:space="preserve"> doanh thu , …</w:t>
       </w:r>
     </w:p>
     <w:p>
@@ -10117,23 +10334,41 @@
           <w:sz w:val="26"/>
           <w:szCs w:val="26"/>
         </w:rPr>
-        <w:t>Khách Hàng có thể xem và lựa chọn sản phẩm qua trang web, mọi thông tin về sản phẩm , khuyến mãi.Sau khi quyết định mua hàng khách hàng có thể thanh toán trực tuyến.Bộ phận ship sẽ giao hàng cho khách .</w:t>
-      </w:r>
-    </w:p>
-    <w:p>
-      <w:pPr>
+        <w:t xml:space="preserve">Khách Hàng có thể xem và lựa chọn sản phẩm qua trang web, mọi thông tin về sản </w:t>
+      </w:r>
+      <w:proofErr w:type="gramStart"/>
+      <w:r>
         <w:rPr>
           <w:rFonts w:ascii="Times New Roman" w:hAnsi="Times New Roman" w:cs="Times New Roman"/>
           <w:sz w:val="26"/>
           <w:szCs w:val="26"/>
         </w:rPr>
-      </w:pPr>
+        <w:t>phẩm ,</w:t>
+      </w:r>
+      <w:proofErr w:type="gramEnd"/>
       <w:r>
         <w:rPr>
           <w:rFonts w:ascii="Times New Roman" w:hAnsi="Times New Roman" w:cs="Times New Roman"/>
           <w:sz w:val="26"/>
           <w:szCs w:val="26"/>
         </w:rPr>
+        <w:t xml:space="preserve"> khuyến mãi.Sau khi quyết định mua hàng khách hàng có thể thanh toán trực tuyến.Bộ phận ship sẽ giao hàng cho khách .</w:t>
+      </w:r>
+    </w:p>
+    <w:p>
+      <w:pPr>
+        <w:rPr>
+          <w:rFonts w:ascii="Times New Roman" w:hAnsi="Times New Roman" w:cs="Times New Roman"/>
+          <w:sz w:val="26"/>
+          <w:szCs w:val="26"/>
+        </w:rPr>
+      </w:pPr>
+      <w:r>
+        <w:rPr>
+          <w:rFonts w:ascii="Times New Roman" w:hAnsi="Times New Roman" w:cs="Times New Roman"/>
+          <w:sz w:val="26"/>
+          <w:szCs w:val="26"/>
+        </w:rPr>
         <w:t>Người mua cũng có thể mua trực tiếp tại cửa hàng.</w:t>
       </w:r>
     </w:p>
@@ -10151,7 +10386,25 @@
           <w:sz w:val="26"/>
           <w:szCs w:val="26"/>
         </w:rPr>
-        <w:t>Mọi thông tin về giao dịch sẽ được lưu lại , quản trị viên có thể thống kê doanh thu , sản phẩm thông qua hệ thống.</w:t>
+        <w:t xml:space="preserve">Mọi thông tin về giao dịch sẽ được lưu </w:t>
+      </w:r>
+      <w:proofErr w:type="gramStart"/>
+      <w:r>
+        <w:rPr>
+          <w:rFonts w:ascii="Times New Roman" w:hAnsi="Times New Roman" w:cs="Times New Roman"/>
+          <w:sz w:val="26"/>
+          <w:szCs w:val="26"/>
+        </w:rPr>
+        <w:t>lại ,</w:t>
+      </w:r>
+      <w:proofErr w:type="gramEnd"/>
+      <w:r>
+        <w:rPr>
+          <w:rFonts w:ascii="Times New Roman" w:hAnsi="Times New Roman" w:cs="Times New Roman"/>
+          <w:sz w:val="26"/>
+          <w:szCs w:val="26"/>
+        </w:rPr>
+        <w:t xml:space="preserve"> quản trị viên có thể thống kê doanh thu , sản phẩm thông qua hệ thống.</w:t>
       </w:r>
     </w:p>
     <w:p>
@@ -10183,8 +10436,18 @@
           <w:sz w:val="26"/>
           <w:szCs w:val="26"/>
         </w:rPr>
-        <w:t>Ưu điểm :</w:t>
-      </w:r>
+        <w:t xml:space="preserve">Ưu </w:t>
+      </w:r>
+      <w:proofErr w:type="gramStart"/>
+      <w:r>
+        <w:rPr>
+          <w:rFonts w:ascii="Times New Roman" w:hAnsi="Times New Roman" w:cs="Times New Roman"/>
+          <w:sz w:val="26"/>
+          <w:szCs w:val="26"/>
+        </w:rPr>
+        <w:t>điểm :</w:t>
+      </w:r>
+      <w:proofErr w:type="gramEnd"/>
     </w:p>
     <w:p>
       <w:pPr>
@@ -10205,7 +10468,25 @@
           <w:sz w:val="26"/>
           <w:szCs w:val="26"/>
         </w:rPr>
-        <w:t>Người mua có thể tham khảo sản phẩm , nắm thông tin dễ dàng.</w:t>
+        <w:t xml:space="preserve">Người mua có thể tham khảo sản </w:t>
+      </w:r>
+      <w:proofErr w:type="gramStart"/>
+      <w:r>
+        <w:rPr>
+          <w:rFonts w:ascii="Times New Roman" w:hAnsi="Times New Roman" w:cs="Times New Roman"/>
+          <w:sz w:val="26"/>
+          <w:szCs w:val="26"/>
+        </w:rPr>
+        <w:t>phẩm ,</w:t>
+      </w:r>
+      <w:proofErr w:type="gramEnd"/>
+      <w:r>
+        <w:rPr>
+          <w:rFonts w:ascii="Times New Roman" w:hAnsi="Times New Roman" w:cs="Times New Roman"/>
+          <w:sz w:val="26"/>
+          <w:szCs w:val="26"/>
+        </w:rPr>
+        <w:t xml:space="preserve"> nắm thông tin dễ dàng.</w:t>
       </w:r>
     </w:p>
     <w:p>
@@ -10271,7 +10552,25 @@
           <w:sz w:val="26"/>
           <w:szCs w:val="26"/>
         </w:rPr>
-        <w:t>Giarm bớt công việc của nhân viên bán hàng , tạo hiệu quả công việc</w:t>
+        <w:t xml:space="preserve">Giarm bớt công việc của nhân viên bán </w:t>
+      </w:r>
+      <w:proofErr w:type="gramStart"/>
+      <w:r>
+        <w:rPr>
+          <w:rFonts w:ascii="Times New Roman" w:hAnsi="Times New Roman" w:cs="Times New Roman"/>
+          <w:sz w:val="26"/>
+          <w:szCs w:val="26"/>
+        </w:rPr>
+        <w:t>hàng ,</w:t>
+      </w:r>
+      <w:proofErr w:type="gramEnd"/>
+      <w:r>
+        <w:rPr>
+          <w:rFonts w:ascii="Times New Roman" w:hAnsi="Times New Roman" w:cs="Times New Roman"/>
+          <w:sz w:val="26"/>
+          <w:szCs w:val="26"/>
+        </w:rPr>
+        <w:t xml:space="preserve"> tạo hiệu quả công việc</w:t>
       </w:r>
     </w:p>
     <w:p>
@@ -10293,7 +10592,25 @@
           <w:sz w:val="26"/>
           <w:szCs w:val="26"/>
         </w:rPr>
-        <w:t>Quản lý kho chính xác , hiệu quả</w:t>
+        <w:t xml:space="preserve">Quản lý kho chính </w:t>
+      </w:r>
+      <w:proofErr w:type="gramStart"/>
+      <w:r>
+        <w:rPr>
+          <w:rFonts w:ascii="Times New Roman" w:hAnsi="Times New Roman" w:cs="Times New Roman"/>
+          <w:sz w:val="26"/>
+          <w:szCs w:val="26"/>
+        </w:rPr>
+        <w:t>xác ,</w:t>
+      </w:r>
+      <w:proofErr w:type="gramEnd"/>
+      <w:r>
+        <w:rPr>
+          <w:rFonts w:ascii="Times New Roman" w:hAnsi="Times New Roman" w:cs="Times New Roman"/>
+          <w:sz w:val="26"/>
+          <w:szCs w:val="26"/>
+        </w:rPr>
+        <w:t xml:space="preserve"> hiệu quả</w:t>
       </w:r>
     </w:p>
     <w:p>
@@ -10783,7 +11100,29 @@
           <w:szCs w:val="26"/>
           <w:lang w:eastAsia="en-US" w:bidi="ar-SA"/>
         </w:rPr>
-        <w:t>Hỗ trợ nhiều thông số (Mã hàng, bảo hành,  màu sắc, kích thước…)</w:t>
+        <w:t xml:space="preserve">Hỗ trợ nhiều thông số (Mã hàng, bảo </w:t>
+      </w:r>
+      <w:proofErr w:type="gramStart"/>
+      <w:r>
+        <w:rPr>
+          <w:rFonts w:ascii="Times New Roman" w:eastAsia="Times New Roman" w:hAnsi="Times New Roman" w:cs="Times New Roman"/>
+          <w:color w:val="616161"/>
+          <w:sz w:val="26"/>
+          <w:szCs w:val="26"/>
+          <w:lang w:eastAsia="en-US" w:bidi="ar-SA"/>
+        </w:rPr>
+        <w:t>hành,  màu</w:t>
+      </w:r>
+      <w:proofErr w:type="gramEnd"/>
+      <w:r>
+        <w:rPr>
+          <w:rFonts w:ascii="Times New Roman" w:eastAsia="Times New Roman" w:hAnsi="Times New Roman" w:cs="Times New Roman"/>
+          <w:color w:val="616161"/>
+          <w:sz w:val="26"/>
+          <w:szCs w:val="26"/>
+          <w:lang w:eastAsia="en-US" w:bidi="ar-SA"/>
+        </w:rPr>
+        <w:t xml:space="preserve"> sắc, kích thước…)</w:t>
       </w:r>
     </w:p>
     <w:p>
@@ -13013,7 +13352,29 @@
           <w:szCs w:val="26"/>
           <w:lang w:eastAsia="en-US" w:bidi="ar-SA"/>
         </w:rPr>
-        <w:t>Xác thực các thông tin khách hàng(email,sđt…)</w:t>
+        <w:t xml:space="preserve">Xác thực các thông tin khách </w:t>
+      </w:r>
+      <w:proofErr w:type="gramStart"/>
+      <w:r>
+        <w:rPr>
+          <w:rFonts w:ascii="Times New Roman" w:eastAsia="Times New Roman" w:hAnsi="Times New Roman" w:cs="Times New Roman"/>
+          <w:color w:val="616161"/>
+          <w:sz w:val="26"/>
+          <w:szCs w:val="26"/>
+          <w:lang w:eastAsia="en-US" w:bidi="ar-SA"/>
+        </w:rPr>
+        <w:t>hàng(</w:t>
+      </w:r>
+      <w:proofErr w:type="gramEnd"/>
+      <w:r>
+        <w:rPr>
+          <w:rFonts w:ascii="Times New Roman" w:eastAsia="Times New Roman" w:hAnsi="Times New Roman" w:cs="Times New Roman"/>
+          <w:color w:val="616161"/>
+          <w:sz w:val="26"/>
+          <w:szCs w:val="26"/>
+          <w:lang w:eastAsia="en-US" w:bidi="ar-SA"/>
+        </w:rPr>
+        <w:t>email,sđt…)</w:t>
       </w:r>
     </w:p>
     <w:p>
@@ -13447,7 +13808,29 @@
           <w:szCs w:val="26"/>
           <w:lang w:eastAsia="en-US" w:bidi="ar-SA"/>
         </w:rPr>
-        <w:t xml:space="preserve">Có Thể Trực tiếp chat , gọi điện  với khách hàng qua hệ thống </w:t>
+        <w:t xml:space="preserve">Có Thể Trực tiếp </w:t>
+      </w:r>
+      <w:proofErr w:type="gramStart"/>
+      <w:r>
+        <w:rPr>
+          <w:rFonts w:ascii="Times New Roman" w:eastAsia="Times New Roman" w:hAnsi="Times New Roman" w:cs="Times New Roman"/>
+          <w:color w:val="616161"/>
+          <w:sz w:val="26"/>
+          <w:szCs w:val="26"/>
+          <w:lang w:eastAsia="en-US" w:bidi="ar-SA"/>
+        </w:rPr>
+        <w:t>chat ,</w:t>
+      </w:r>
+      <w:proofErr w:type="gramEnd"/>
+      <w:r>
+        <w:rPr>
+          <w:rFonts w:ascii="Times New Roman" w:eastAsia="Times New Roman" w:hAnsi="Times New Roman" w:cs="Times New Roman"/>
+          <w:color w:val="616161"/>
+          <w:sz w:val="26"/>
+          <w:szCs w:val="26"/>
+          <w:lang w:eastAsia="en-US" w:bidi="ar-SA"/>
+        </w:rPr>
+        <w:t xml:space="preserve"> gọi điện  với khách hàng qua hệ thống </w:t>
       </w:r>
     </w:p>
     <w:p>
@@ -13769,8 +14152,18 @@
           <w:sz w:val="26"/>
           <w:szCs w:val="26"/>
         </w:rPr>
-        <w:t>-Tích hợp hệ thống :</w:t>
-      </w:r>
+        <w:t xml:space="preserve">-Tích hợp hệ </w:t>
+      </w:r>
+      <w:proofErr w:type="gramStart"/>
+      <w:r>
+        <w:rPr>
+          <w:rFonts w:ascii="Times New Roman" w:hAnsi="Times New Roman" w:cs="Times New Roman"/>
+          <w:sz w:val="26"/>
+          <w:szCs w:val="26"/>
+        </w:rPr>
+        <w:t>thống :</w:t>
+      </w:r>
+      <w:proofErr w:type="gramEnd"/>
     </w:p>
     <w:p>
       <w:pPr>
@@ -13835,16 +14228,26 @@
           <w:sz w:val="26"/>
           <w:szCs w:val="26"/>
         </w:rPr>
-        <w:t>Cở sở dữ liệu :</w:t>
-      </w:r>
+        <w:t xml:space="preserve">Cở sở dữ </w:t>
+      </w:r>
+      <w:proofErr w:type="gramStart"/>
       <w:r>
         <w:rPr>
           <w:rFonts w:ascii="Times New Roman" w:hAnsi="Times New Roman" w:cs="Times New Roman"/>
           <w:sz w:val="26"/>
           <w:szCs w:val="26"/>
         </w:rPr>
+        <w:t>liệu :</w:t>
+      </w:r>
+      <w:r>
+        <w:rPr>
+          <w:rFonts w:ascii="Times New Roman" w:hAnsi="Times New Roman" w:cs="Times New Roman"/>
+          <w:sz w:val="26"/>
+          <w:szCs w:val="26"/>
+        </w:rPr>
         <w:t>mysql</w:t>
       </w:r>
+      <w:proofErr w:type="gramEnd"/>
     </w:p>
     <w:p>
       <w:pPr>
@@ -13865,7 +14268,25 @@
           <w:sz w:val="26"/>
           <w:szCs w:val="26"/>
         </w:rPr>
-        <w:t>Các hệ thống thanh toán (paypal,baokim,…)</w:t>
+        <w:t>Các hệ thống thanh toán (</w:t>
+      </w:r>
+      <w:proofErr w:type="gramStart"/>
+      <w:r>
+        <w:rPr>
+          <w:rFonts w:ascii="Times New Roman" w:hAnsi="Times New Roman" w:cs="Times New Roman"/>
+          <w:sz w:val="26"/>
+          <w:szCs w:val="26"/>
+        </w:rPr>
+        <w:t>paypal,baokim,…</w:t>
+      </w:r>
+      <w:proofErr w:type="gramEnd"/>
+      <w:r>
+        <w:rPr>
+          <w:rFonts w:ascii="Times New Roman" w:hAnsi="Times New Roman" w:cs="Times New Roman"/>
+          <w:sz w:val="26"/>
+          <w:szCs w:val="26"/>
+        </w:rPr>
+        <w:t>)</w:t>
       </w:r>
     </w:p>
     <w:p>
@@ -13958,7 +14379,25 @@
           <w:sz w:val="26"/>
           <w:szCs w:val="26"/>
         </w:rPr>
-        <w:t>3 Tháng , Phân chia thành các giai đoạn: Khảo sát, Xây dựng , kiểm thử, Nghiệm thu.</w:t>
+        <w:t xml:space="preserve">3 </w:t>
+      </w:r>
+      <w:proofErr w:type="gramStart"/>
+      <w:r>
+        <w:rPr>
+          <w:rFonts w:ascii="Times New Roman" w:hAnsi="Times New Roman" w:cs="Times New Roman"/>
+          <w:sz w:val="26"/>
+          <w:szCs w:val="26"/>
+        </w:rPr>
+        <w:t>Tháng ,</w:t>
+      </w:r>
+      <w:proofErr w:type="gramEnd"/>
+      <w:r>
+        <w:rPr>
+          <w:rFonts w:ascii="Times New Roman" w:hAnsi="Times New Roman" w:cs="Times New Roman"/>
+          <w:sz w:val="26"/>
+          <w:szCs w:val="26"/>
+        </w:rPr>
+        <w:t xml:space="preserve"> Phân chia thành các giai đoạn: Khảo sát, Xây dựng , kiểm thử, Nghiệm thu.</w:t>
       </w:r>
     </w:p>
     <w:p>
@@ -14008,7 +14447,25 @@
           <w:sz w:val="26"/>
           <w:szCs w:val="26"/>
         </w:rPr>
-        <w:t>Bảo mật : bị tấn công mất thông tin khách hàng.</w:t>
+        <w:t xml:space="preserve">Bảo </w:t>
+      </w:r>
+      <w:proofErr w:type="gramStart"/>
+      <w:r>
+        <w:rPr>
+          <w:rFonts w:ascii="Times New Roman" w:hAnsi="Times New Roman" w:cs="Times New Roman"/>
+          <w:sz w:val="26"/>
+          <w:szCs w:val="26"/>
+        </w:rPr>
+        <w:t>mật :</w:t>
+      </w:r>
+      <w:proofErr w:type="gramEnd"/>
+      <w:r>
+        <w:rPr>
+          <w:rFonts w:ascii="Times New Roman" w:hAnsi="Times New Roman" w:cs="Times New Roman"/>
+          <w:sz w:val="26"/>
+          <w:szCs w:val="26"/>
+        </w:rPr>
+        <w:t xml:space="preserve"> bị tấn công mất thông tin khách hàng.</w:t>
       </w:r>
     </w:p>
     <w:p>
@@ -14031,7 +14488,25 @@
           <w:sz w:val="26"/>
           <w:szCs w:val="26"/>
         </w:rPr>
-        <w:t>Giải Pháp: Sử dụng hệ thống tường lửa , phương án backup dữ liệu.</w:t>
+        <w:t xml:space="preserve">Giải Pháp: Sử dụng hệ thống tường </w:t>
+      </w:r>
+      <w:proofErr w:type="gramStart"/>
+      <w:r>
+        <w:rPr>
+          <w:rFonts w:ascii="Times New Roman" w:hAnsi="Times New Roman" w:cs="Times New Roman"/>
+          <w:sz w:val="26"/>
+          <w:szCs w:val="26"/>
+        </w:rPr>
+        <w:t>lửa ,</w:t>
+      </w:r>
+      <w:proofErr w:type="gramEnd"/>
+      <w:r>
+        <w:rPr>
+          <w:rFonts w:ascii="Times New Roman" w:hAnsi="Times New Roman" w:cs="Times New Roman"/>
+          <w:sz w:val="26"/>
+          <w:szCs w:val="26"/>
+        </w:rPr>
+        <w:t xml:space="preserve"> phương án backup dữ liệu.</w:t>
       </w:r>
     </w:p>
     <w:p>
@@ -14054,7 +14529,25 @@
           <w:sz w:val="26"/>
           <w:szCs w:val="26"/>
         </w:rPr>
-        <w:t>Nhân sự : Sơn Chuẩn bị nghỉ việc.</w:t>
+        <w:t xml:space="preserve">Nhân </w:t>
+      </w:r>
+      <w:proofErr w:type="gramStart"/>
+      <w:r>
+        <w:rPr>
+          <w:rFonts w:ascii="Times New Roman" w:hAnsi="Times New Roman" w:cs="Times New Roman"/>
+          <w:sz w:val="26"/>
+          <w:szCs w:val="26"/>
+        </w:rPr>
+        <w:t>sự :</w:t>
+      </w:r>
+      <w:proofErr w:type="gramEnd"/>
+      <w:r>
+        <w:rPr>
+          <w:rFonts w:ascii="Times New Roman" w:hAnsi="Times New Roman" w:cs="Times New Roman"/>
+          <w:sz w:val="26"/>
+          <w:szCs w:val="26"/>
+        </w:rPr>
+        <w:t xml:space="preserve"> Sơn Chuẩn bị nghỉ việc.</w:t>
       </w:r>
     </w:p>
     <w:p>
@@ -14077,7 +14570,25 @@
           <w:sz w:val="26"/>
           <w:szCs w:val="26"/>
         </w:rPr>
-        <w:t>Giải Pháp : Tuyển dụng nhân sự và training dự án trước khi sơn nghỉ việc</w:t>
+        <w:t xml:space="preserve">Giải </w:t>
+      </w:r>
+      <w:proofErr w:type="gramStart"/>
+      <w:r>
+        <w:rPr>
+          <w:rFonts w:ascii="Times New Roman" w:hAnsi="Times New Roman" w:cs="Times New Roman"/>
+          <w:sz w:val="26"/>
+          <w:szCs w:val="26"/>
+        </w:rPr>
+        <w:t>Pháp :</w:t>
+      </w:r>
+      <w:proofErr w:type="gramEnd"/>
+      <w:r>
+        <w:rPr>
+          <w:rFonts w:ascii="Times New Roman" w:hAnsi="Times New Roman" w:cs="Times New Roman"/>
+          <w:sz w:val="26"/>
+          <w:szCs w:val="26"/>
+        </w:rPr>
+        <w:t xml:space="preserve"> Tuyển dụng nhân sự và training dự án trước khi sơn nghỉ việc</w:t>
       </w:r>
     </w:p>
     <w:p>
@@ -14099,8 +14610,18 @@
           <w:sz w:val="26"/>
           <w:szCs w:val="26"/>
         </w:rPr>
-        <w:t>Khách hàng thay đổi thiết kế :</w:t>
-      </w:r>
+        <w:t xml:space="preserve">Khách hàng thay đổi thiết </w:t>
+      </w:r>
+      <w:proofErr w:type="gramStart"/>
+      <w:r>
+        <w:rPr>
+          <w:rFonts w:ascii="Times New Roman" w:hAnsi="Times New Roman" w:cs="Times New Roman"/>
+          <w:sz w:val="26"/>
+          <w:szCs w:val="26"/>
+        </w:rPr>
+        <w:t>kế :</w:t>
+      </w:r>
+      <w:proofErr w:type="gramEnd"/>
     </w:p>
     <w:p>
       <w:pPr>
@@ -14122,7 +14643,25 @@
           <w:sz w:val="26"/>
           <w:szCs w:val="26"/>
         </w:rPr>
-        <w:t>Giải Pháp :Thống nhất với khách hàng và hạn chế sự thay đổi của khách hàng.</w:t>
+        <w:t xml:space="preserve">Giải </w:t>
+      </w:r>
+      <w:proofErr w:type="gramStart"/>
+      <w:r>
+        <w:rPr>
+          <w:rFonts w:ascii="Times New Roman" w:hAnsi="Times New Roman" w:cs="Times New Roman"/>
+          <w:sz w:val="26"/>
+          <w:szCs w:val="26"/>
+        </w:rPr>
+        <w:t>Pháp :Thống</w:t>
+      </w:r>
+      <w:proofErr w:type="gramEnd"/>
+      <w:r>
+        <w:rPr>
+          <w:rFonts w:ascii="Times New Roman" w:hAnsi="Times New Roman" w:cs="Times New Roman"/>
+          <w:sz w:val="26"/>
+          <w:szCs w:val="26"/>
+        </w:rPr>
+        <w:t xml:space="preserve"> nhất với khách hàng và hạn chế sự thay đổi của khách hàng.</w:t>
       </w:r>
     </w:p>
     <w:p>
@@ -14530,7 +15069,25 @@
           <w:sz w:val="26"/>
           <w:szCs w:val="26"/>
         </w:rPr>
-        <w:t>-Server : Mua mới</w:t>
+        <w:t>-</w:t>
+      </w:r>
+      <w:proofErr w:type="gramStart"/>
+      <w:r>
+        <w:rPr>
+          <w:rFonts w:ascii="Times New Roman" w:hAnsi="Times New Roman" w:cs="Times New Roman"/>
+          <w:sz w:val="26"/>
+          <w:szCs w:val="26"/>
+        </w:rPr>
+        <w:t>Server :</w:t>
+      </w:r>
+      <w:proofErr w:type="gramEnd"/>
+      <w:r>
+        <w:rPr>
+          <w:rFonts w:ascii="Times New Roman" w:hAnsi="Times New Roman" w:cs="Times New Roman"/>
+          <w:sz w:val="26"/>
+          <w:szCs w:val="26"/>
+        </w:rPr>
+        <w:t xml:space="preserve"> Mua mới</w:t>
       </w:r>
     </w:p>
     <w:p>
@@ -15743,20 +16300,40 @@
           <w:sz w:val="26"/>
           <w:szCs w:val="26"/>
         </w:rPr>
-        <w:t>phù hợp với thời điểm nghiệm thu và thanh toán theo giai đoạn (tháng, quý..)</w:t>
-      </w:r>
-    </w:p>
-    <w:p>
-      <w:pPr>
+        <w:t xml:space="preserve">phù hợp với thời điểm nghiệm thu và thanh toán theo giai đoạn (tháng, </w:t>
+      </w:r>
+      <w:proofErr w:type="gramStart"/>
+      <w:r>
         <w:rPr>
           <w:rFonts w:ascii="Times New Roman" w:hAnsi="Times New Roman" w:cs="Times New Roman"/>
-          <w:sz w:val="26"/>
-          <w:szCs w:val="26"/>
-        </w:rPr>
-      </w:pPr>
+          <w:i/>
+          <w:sz w:val="26"/>
+          <w:szCs w:val="26"/>
+        </w:rPr>
+        <w:t>quý..</w:t>
+      </w:r>
+      <w:proofErr w:type="gramEnd"/>
       <w:r>
         <w:rPr>
           <w:rFonts w:ascii="Times New Roman" w:hAnsi="Times New Roman" w:cs="Times New Roman"/>
+          <w:i/>
+          <w:sz w:val="26"/>
+          <w:szCs w:val="26"/>
+        </w:rPr>
+        <w:t>)</w:t>
+      </w:r>
+    </w:p>
+    <w:p>
+      <w:pPr>
+        <w:rPr>
+          <w:rFonts w:ascii="Times New Roman" w:hAnsi="Times New Roman" w:cs="Times New Roman"/>
+          <w:sz w:val="26"/>
+          <w:szCs w:val="26"/>
+        </w:rPr>
+      </w:pPr>
+      <w:r>
+        <w:rPr>
+          <w:rFonts w:ascii="Times New Roman" w:hAnsi="Times New Roman" w:cs="Times New Roman"/>
           <w:sz w:val="26"/>
           <w:szCs w:val="26"/>
         </w:rPr>
@@ -15947,23 +16524,41 @@
           <w:sz w:val="26"/>
           <w:szCs w:val="26"/>
         </w:rPr>
-        <w:t>Sau giai đoạn này thu tiền đợt 2: chia 2 milestone tương uwsng mỗ tháng , thu tiền mỗi đợt là 40 triệu.</w:t>
-      </w:r>
-    </w:p>
-    <w:p>
-      <w:pPr>
+        <w:t xml:space="preserve">Sau giai đoạn này thu tiền đợt 2: chia 2 milestone tương uwsng mỗ </w:t>
+      </w:r>
+      <w:proofErr w:type="gramStart"/>
+      <w:r>
         <w:rPr>
           <w:rFonts w:ascii="Times New Roman" w:hAnsi="Times New Roman" w:cs="Times New Roman"/>
           <w:sz w:val="26"/>
           <w:szCs w:val="26"/>
         </w:rPr>
-      </w:pPr>
+        <w:t>tháng ,</w:t>
+      </w:r>
+      <w:proofErr w:type="gramEnd"/>
       <w:r>
         <w:rPr>
           <w:rFonts w:ascii="Times New Roman" w:hAnsi="Times New Roman" w:cs="Times New Roman"/>
           <w:sz w:val="26"/>
           <w:szCs w:val="26"/>
         </w:rPr>
+        <w:t xml:space="preserve"> thu tiền mỗi đợt là 40 triệu.</w:t>
+      </w:r>
+    </w:p>
+    <w:p>
+      <w:pPr>
+        <w:rPr>
+          <w:rFonts w:ascii="Times New Roman" w:hAnsi="Times New Roman" w:cs="Times New Roman"/>
+          <w:sz w:val="26"/>
+          <w:szCs w:val="26"/>
+        </w:rPr>
+      </w:pPr>
+      <w:r>
+        <w:rPr>
+          <w:rFonts w:ascii="Times New Roman" w:hAnsi="Times New Roman" w:cs="Times New Roman"/>
+          <w:sz w:val="26"/>
+          <w:szCs w:val="26"/>
+        </w:rPr>
         <w:t>4. Giai đoạn 4:</w:t>
       </w:r>
     </w:p>
@@ -16023,6 +16618,7 @@
         <w:pStyle w:val="Heading1"/>
       </w:pPr>
       <w:r>
+        <w:lastRenderedPageBreak/>
         <w:t>Phân tích thiết kế</w:t>
       </w:r>
       <w:bookmarkEnd w:id="0"/>
@@ -16055,52 +16651,14 @@
       </w:pPr>
       <w:r>
         <w:rPr>
-          <w:lang w:eastAsia="en-US" w:bidi="ar-SA"/>
-        </w:rPr>
-        <w:t>Sử dụng website kết nối các thiết bị laptop, điện thoại.</w:t>
-      </w:r>
-    </w:p>
-    <w:p>
-      <w:pPr>
-        <w:ind w:left="576"/>
-        <w:rPr>
-          <w:lang w:eastAsia="en-US" w:bidi="ar-SA"/>
-        </w:rPr>
-      </w:pPr>
-    </w:p>
-    <w:p>
-      <w:pPr>
-        <w:pStyle w:val="Heading2"/>
-        <w:rPr>
-          <w:lang w:eastAsia="en-US" w:bidi="ar-SA"/>
-        </w:rPr>
-      </w:pPr>
-      <w:bookmarkStart w:id="26" w:name="_Toc527975146"/>
-      <w:r>
-        <w:rPr>
-          <w:lang w:eastAsia="en-US" w:bidi="ar-SA"/>
-        </w:rPr>
-        <w:lastRenderedPageBreak/>
-        <w:t>Giao diện</w:t>
-      </w:r>
-      <w:bookmarkEnd w:id="26"/>
-    </w:p>
-    <w:p>
-      <w:pPr>
-        <w:rPr>
-          <w:lang w:eastAsia="en-US" w:bidi="ar-SA"/>
-        </w:rPr>
-      </w:pPr>
-      <w:r>
-        <w:rPr>
           <w:noProof/>
           <w:lang w:eastAsia="en-US" w:bidi="ar-SA"/>
         </w:rPr>
         <w:drawing>
-          <wp:inline distT="0" distB="0" distL="0" distR="0" wp14:anchorId="2E38D23F" wp14:editId="1DC70401">
-            <wp:extent cx="5575300" cy="3136265"/>
-            <wp:effectExtent l="0" t="0" r="6350" b="6985"/>
-            <wp:docPr id="10" name="Picture 10"/>
+          <wp:inline distT="0" distB="0" distL="0" distR="0" wp14:anchorId="63068998" wp14:editId="09C33836">
+            <wp:extent cx="5575300" cy="3925011"/>
+            <wp:effectExtent l="0" t="0" r="6350" b="0"/>
+            <wp:docPr id="13" name="Picture 13" descr="C:\Users\ThangNH\Desktop\a.png"/>
             <wp:cNvGraphicFramePr>
               <a:graphicFrameLocks xmlns:a="http://schemas.openxmlformats.org/drawingml/2006/main" noChangeAspect="1"/>
             </wp:cNvGraphicFramePr>
@@ -16108,13 +16666,13 @@
               <a:graphicData uri="http://schemas.openxmlformats.org/drawingml/2006/picture">
                 <pic:pic xmlns:pic="http://schemas.openxmlformats.org/drawingml/2006/picture">
                   <pic:nvPicPr>
-                    <pic:cNvPr id="0" name="Picture 3"/>
+                    <pic:cNvPr id="0" name="Picture 6" descr="C:\Users\ThangNH\Desktop\a.png"/>
                     <pic:cNvPicPr>
                       <a:picLocks noChangeAspect="1" noChangeArrowheads="1"/>
                     </pic:cNvPicPr>
                   </pic:nvPicPr>
                   <pic:blipFill>
-                    <a:blip r:embed="rId12" cstate="print">
+                    <a:blip r:embed="rId12">
                       <a:extLst>
                         <a:ext uri="{28A0092B-C50C-407E-A947-70E740481C1C}">
                           <a14:useLocalDpi xmlns:a14="http://schemas.microsoft.com/office/drawing/2010/main" val="0"/>
@@ -16129,7 +16687,7 @@
                   <pic:spPr bwMode="auto">
                     <a:xfrm>
                       <a:off x="0" y="0"/>
-                      <a:ext cx="5575300" cy="3136265"/>
+                      <a:ext cx="5575300" cy="3925011"/>
                     </a:xfrm>
                     <a:prstGeom prst="rect">
                       <a:avLst/>
@@ -16145,16 +16703,41 @@
           </wp:inline>
         </w:drawing>
       </w:r>
+      <w:bookmarkStart w:id="26" w:name="_GoBack"/>
+      <w:bookmarkEnd w:id="26"/>
+    </w:p>
+    <w:p>
+      <w:pPr>
+        <w:pStyle w:val="Heading2"/>
+        <w:rPr>
+          <w:lang w:eastAsia="en-US" w:bidi="ar-SA"/>
+        </w:rPr>
+      </w:pPr>
+      <w:bookmarkStart w:id="27" w:name="_Toc527975146"/>
+      <w:r>
+        <w:rPr>
+          <w:lang w:eastAsia="en-US" w:bidi="ar-SA"/>
+        </w:rPr>
+        <w:t>Giao diện</w:t>
+      </w:r>
+      <w:bookmarkEnd w:id="27"/>
+    </w:p>
+    <w:p>
+      <w:pPr>
+        <w:rPr>
+          <w:lang w:eastAsia="en-US" w:bidi="ar-SA"/>
+        </w:rPr>
+      </w:pPr>
       <w:r>
         <w:rPr>
           <w:noProof/>
           <w:lang w:eastAsia="en-US" w:bidi="ar-SA"/>
         </w:rPr>
         <w:drawing>
-          <wp:inline distT="0" distB="0" distL="0" distR="0" wp14:anchorId="7998C1DC" wp14:editId="23A40F6E">
+          <wp:inline distT="0" distB="0" distL="0" distR="0" wp14:anchorId="2E38D23F" wp14:editId="1DC70401">
             <wp:extent cx="5575300" cy="3136265"/>
             <wp:effectExtent l="0" t="0" r="6350" b="6985"/>
-            <wp:docPr id="4" name="Picture 4"/>
+            <wp:docPr id="10" name="Picture 10"/>
             <wp:cNvGraphicFramePr>
               <a:graphicFrameLocks xmlns:a="http://schemas.openxmlformats.org/drawingml/2006/main" noChangeAspect="1"/>
             </wp:cNvGraphicFramePr>
@@ -16162,7 +16745,7 @@
               <a:graphicData uri="http://schemas.openxmlformats.org/drawingml/2006/picture">
                 <pic:pic xmlns:pic="http://schemas.openxmlformats.org/drawingml/2006/picture">
                   <pic:nvPicPr>
-                    <pic:cNvPr id="0" name="Picture 1"/>
+                    <pic:cNvPr id="0" name="Picture 3"/>
                     <pic:cNvPicPr>
                       <a:picLocks noChangeAspect="1" noChangeArrowheads="1"/>
                     </pic:cNvPicPr>
@@ -16206,10 +16789,10 @@
         </w:rPr>
         <w:lastRenderedPageBreak/>
         <w:drawing>
-          <wp:inline distT="0" distB="0" distL="0" distR="0" wp14:anchorId="54E688A9" wp14:editId="0ACB522F">
+          <wp:inline distT="0" distB="0" distL="0" distR="0" wp14:anchorId="7998C1DC" wp14:editId="23A40F6E">
             <wp:extent cx="5575300" cy="3136265"/>
             <wp:effectExtent l="0" t="0" r="6350" b="6985"/>
-            <wp:docPr id="5" name="Picture 5"/>
+            <wp:docPr id="4" name="Picture 4"/>
             <wp:cNvGraphicFramePr>
               <a:graphicFrameLocks xmlns:a="http://schemas.openxmlformats.org/drawingml/2006/main" noChangeAspect="1"/>
             </wp:cNvGraphicFramePr>
@@ -16217,7 +16800,7 @@
               <a:graphicData uri="http://schemas.openxmlformats.org/drawingml/2006/picture">
                 <pic:pic xmlns:pic="http://schemas.openxmlformats.org/drawingml/2006/picture">
                   <pic:nvPicPr>
-                    <pic:cNvPr id="0" name="Picture 2"/>
+                    <pic:cNvPr id="0" name="Picture 1"/>
                     <pic:cNvPicPr>
                       <a:picLocks noChangeAspect="1" noChangeArrowheads="1"/>
                     </pic:cNvPicPr>
@@ -16254,6 +16837,60 @@
           </wp:inline>
         </w:drawing>
       </w:r>
+      <w:r>
+        <w:rPr>
+          <w:noProof/>
+          <w:lang w:eastAsia="en-US" w:bidi="ar-SA"/>
+        </w:rPr>
+        <w:drawing>
+          <wp:inline distT="0" distB="0" distL="0" distR="0" wp14:anchorId="54E688A9" wp14:editId="0ACB522F">
+            <wp:extent cx="5575300" cy="3136265"/>
+            <wp:effectExtent l="0" t="0" r="6350" b="6985"/>
+            <wp:docPr id="5" name="Picture 5"/>
+            <wp:cNvGraphicFramePr>
+              <a:graphicFrameLocks xmlns:a="http://schemas.openxmlformats.org/drawingml/2006/main" noChangeAspect="1"/>
+            </wp:cNvGraphicFramePr>
+            <a:graphic xmlns:a="http://schemas.openxmlformats.org/drawingml/2006/main">
+              <a:graphicData uri="http://schemas.openxmlformats.org/drawingml/2006/picture">
+                <pic:pic xmlns:pic="http://schemas.openxmlformats.org/drawingml/2006/picture">
+                  <pic:nvPicPr>
+                    <pic:cNvPr id="0" name="Picture 2"/>
+                    <pic:cNvPicPr>
+                      <a:picLocks noChangeAspect="1" noChangeArrowheads="1"/>
+                    </pic:cNvPicPr>
+                  </pic:nvPicPr>
+                  <pic:blipFill>
+                    <a:blip r:embed="rId15" cstate="print">
+                      <a:extLst>
+                        <a:ext uri="{28A0092B-C50C-407E-A947-70E740481C1C}">
+                          <a14:useLocalDpi xmlns:a14="http://schemas.microsoft.com/office/drawing/2010/main" val="0"/>
+                        </a:ext>
+                      </a:extLst>
+                    </a:blip>
+                    <a:srcRect/>
+                    <a:stretch>
+                      <a:fillRect/>
+                    </a:stretch>
+                  </pic:blipFill>
+                  <pic:spPr bwMode="auto">
+                    <a:xfrm>
+                      <a:off x="0" y="0"/>
+                      <a:ext cx="5575300" cy="3136265"/>
+                    </a:xfrm>
+                    <a:prstGeom prst="rect">
+                      <a:avLst/>
+                    </a:prstGeom>
+                    <a:noFill/>
+                    <a:ln>
+                      <a:noFill/>
+                    </a:ln>
+                  </pic:spPr>
+                </pic:pic>
+              </a:graphicData>
+            </a:graphic>
+          </wp:inline>
+        </w:drawing>
+      </w:r>
     </w:p>
     <w:p>
       <w:pPr>
@@ -16262,27 +16899,35 @@
           <w:lang w:eastAsia="en-US" w:bidi="ar-SA"/>
         </w:rPr>
       </w:pPr>
-      <w:bookmarkStart w:id="27" w:name="_Toc527975147"/>
+      <w:bookmarkStart w:id="28" w:name="_Toc527975147"/>
       <w:r>
         <w:rPr>
           <w:lang w:eastAsia="en-US" w:bidi="ar-SA"/>
         </w:rPr>
         <w:t>Cơ sở dữ liệu</w:t>
       </w:r>
-      <w:bookmarkEnd w:id="27"/>
-    </w:p>
-    <w:p>
-      <w:pPr>
-        <w:rPr>
-          <w:lang w:eastAsia="en-US" w:bidi="ar-SA"/>
-        </w:rPr>
-      </w:pPr>
-      <w:r>
-        <w:rPr>
-          <w:lang w:eastAsia="en-US" w:bidi="ar-SA"/>
-        </w:rPr>
-        <w:t>Sử dụng hệ quản trị csdl MySQL .</w:t>
-      </w:r>
+      <w:bookmarkEnd w:id="28"/>
+    </w:p>
+    <w:p>
+      <w:pPr>
+        <w:rPr>
+          <w:lang w:eastAsia="en-US" w:bidi="ar-SA"/>
+        </w:rPr>
+      </w:pPr>
+      <w:r>
+        <w:rPr>
+          <w:lang w:eastAsia="en-US" w:bidi="ar-SA"/>
+        </w:rPr>
+        <w:t xml:space="preserve">Sử dụng hệ quản trị csdl </w:t>
+      </w:r>
+      <w:proofErr w:type="gramStart"/>
+      <w:r>
+        <w:rPr>
+          <w:lang w:eastAsia="en-US" w:bidi="ar-SA"/>
+        </w:rPr>
+        <w:t>MySQL .</w:t>
+      </w:r>
+      <w:proofErr w:type="gramEnd"/>
     </w:p>
     <w:p>
       <w:pPr>
@@ -16298,7 +16943,25 @@
           <w:color w:val="000000" w:themeColor="text1"/>
           <w:shd w:val="clear" w:color="auto" w:fill="FFFFFF"/>
         </w:rPr>
-        <w:t>Do MySQL có engine xử lý tốc độ cao và khả năng chèn dữ liệu nhanh, hỗ trợ tốt cho các chức năng chuyên dùng cho web,…nên MySQL là lựa chọn tốt nhất cho các ứng dụng web và các ứng dụng web doanh nghiệp.</w:t>
+        <w:t xml:space="preserve">Do MySQL có engine xử lý tốc độ cao và khả năng chèn dữ liệu nhanh, hỗ trợ tốt cho các chức năng chuyên dùng cho </w:t>
+      </w:r>
+      <w:proofErr w:type="gramStart"/>
+      <w:r>
+        <w:rPr>
+          <w:rFonts w:cs="Tahoma"/>
+          <w:color w:val="000000" w:themeColor="text1"/>
+          <w:shd w:val="clear" w:color="auto" w:fill="FFFFFF"/>
+        </w:rPr>
+        <w:t>web,…</w:t>
+      </w:r>
+      <w:proofErr w:type="gramEnd"/>
+      <w:r>
+        <w:rPr>
+          <w:rFonts w:cs="Tahoma"/>
+          <w:color w:val="000000" w:themeColor="text1"/>
+          <w:shd w:val="clear" w:color="auto" w:fill="FFFFFF"/>
+        </w:rPr>
+        <w:t>nên MySQL là lựa chọn tốt nhất cho các ứng dụng web và các ứng dụng web doanh nghiệp.</w:t>
       </w:r>
     </w:p>
     <w:p>
@@ -16344,7 +17007,7 @@
                     </pic:cNvPicPr>
                   </pic:nvPicPr>
                   <pic:blipFill>
-                    <a:blip r:embed="rId15">
+                    <a:blip r:embed="rId16">
                       <a:extLst>
                         <a:ext uri="{28A0092B-C50C-407E-A947-70E740481C1C}">
                           <a14:useLocalDpi xmlns:a14="http://schemas.microsoft.com/office/drawing/2010/main" val="0"/>
@@ -16390,14 +17053,14 @@
           <w:lang w:eastAsia="en-US" w:bidi="ar-SA"/>
         </w:rPr>
       </w:pPr>
-      <w:bookmarkStart w:id="28" w:name="_Toc527975148"/>
+      <w:bookmarkStart w:id="29" w:name="_Toc527975148"/>
       <w:r>
         <w:rPr>
           <w:lang w:eastAsia="en-US" w:bidi="ar-SA"/>
         </w:rPr>
         <w:t>Mạn</w:t>
       </w:r>
-      <w:bookmarkEnd w:id="28"/>
+      <w:bookmarkEnd w:id="29"/>
       <w:r>
         <w:rPr>
           <w:lang w:eastAsia="en-US" w:bidi="ar-SA"/>
@@ -16413,30 +17076,13 @@
       </w:pPr>
       <w:r>
         <w:rPr>
-          <w:lang w:eastAsia="en-US" w:bidi="ar-SA"/>
-        </w:rPr>
-        <w:t>Mô hình mạng:</w:t>
-      </w:r>
-      <w:bookmarkStart w:id="29" w:name="_GoBack"/>
-      <w:bookmarkEnd w:id="29"/>
-    </w:p>
-    <w:p>
-      <w:pPr>
-        <w:pStyle w:val="Heading2"/>
-        <w:rPr>
-          <w:lang w:eastAsia="en-US" w:bidi="ar-SA"/>
-        </w:rPr>
-      </w:pPr>
-      <w:bookmarkStart w:id="30" w:name="_Toc527975149"/>
-      <w:r>
-        <w:rPr>
           <w:noProof/>
           <w:lang w:eastAsia="en-US" w:bidi="ar-SA"/>
         </w:rPr>
         <w:drawing>
-          <wp:inline distT="0" distB="0" distL="0" distR="0" wp14:anchorId="10CC3720" wp14:editId="77B4E2D5">
-            <wp:extent cx="3954780" cy="2065020"/>
-            <wp:effectExtent l="0" t="0" r="7620" b="0"/>
+          <wp:inline distT="0" distB="0" distL="0" distR="0" wp14:anchorId="404E78D5" wp14:editId="5F2B0438">
+            <wp:extent cx="5494020" cy="2385060"/>
+            <wp:effectExtent l="0" t="0" r="0" b="0"/>
             <wp:docPr id="12" name="Picture 12" descr="Má»t sá» mÃ´ hÃ¬nh máº¡ng phá» biáº¿n - MÃ´ hÃ¬nh máº¡ng báº£o máº­t"/>
             <wp:cNvGraphicFramePr>
               <a:graphicFrameLocks xmlns:a="http://schemas.openxmlformats.org/drawingml/2006/main" noChangeAspect="1"/>
@@ -16451,7 +17097,7 @@
                     </pic:cNvPicPr>
                   </pic:nvPicPr>
                   <pic:blipFill>
-                    <a:blip r:embed="rId16">
+                    <a:blip r:embed="rId17">
                       <a:extLst>
                         <a:ext uri="{28A0092B-C50C-407E-A947-70E740481C1C}">
                           <a14:useLocalDpi xmlns:a14="http://schemas.microsoft.com/office/drawing/2010/main" val="0"/>
@@ -16466,7 +17112,7 @@
                   <pic:spPr bwMode="auto">
                     <a:xfrm>
                       <a:off x="0" y="0"/>
-                      <a:ext cx="3954780" cy="2065020"/>
+                      <a:ext cx="5891291" cy="2557523"/>
                     </a:xfrm>
                     <a:prstGeom prst="rect">
                       <a:avLst/>
@@ -16482,6 +17128,15 @@
           </wp:inline>
         </w:drawing>
       </w:r>
+    </w:p>
+    <w:p>
+      <w:pPr>
+        <w:pStyle w:val="Heading2"/>
+        <w:rPr>
+          <w:lang w:eastAsia="en-US" w:bidi="ar-SA"/>
+        </w:rPr>
+      </w:pPr>
+      <w:bookmarkStart w:id="30" w:name="_Toc527975149"/>
       <w:r>
         <w:rPr>
           <w:lang w:eastAsia="en-US" w:bidi="ar-SA"/>
@@ -16542,7 +17197,7 @@
                     <pic:cNvPicPr/>
                   </pic:nvPicPr>
                   <pic:blipFill>
-                    <a:blip r:embed="rId17">
+                    <a:blip r:embed="rId18">
                       <a:extLst>
                         <a:ext uri="{28A0092B-C50C-407E-A947-70E740481C1C}">
                           <a14:useLocalDpi xmlns:a14="http://schemas.microsoft.com/office/drawing/2010/main" val="0"/>
@@ -16620,7 +17275,21 @@
         <w:rPr>
           <w:lang w:eastAsia="en-US" w:bidi="ar-SA"/>
         </w:rPr>
-        <w:t>Người quản lý cung cấp tài khoản admin để quản lý tất cả hệ thống. Đăng nhập thông qua giao diện đăng nhập, với các thông tin”username”, “password”.</w:t>
+        <w:t xml:space="preserve">Người quản lý cung cấp tài khoản admin để quản lý tất cả hệ thống. Đăng nhập thông qua giao diện đăng nhập, với các thông </w:t>
+      </w:r>
+      <w:proofErr w:type="gramStart"/>
+      <w:r>
+        <w:rPr>
+          <w:lang w:eastAsia="en-US" w:bidi="ar-SA"/>
+        </w:rPr>
+        <w:t>tin”username</w:t>
+      </w:r>
+      <w:proofErr w:type="gramEnd"/>
+      <w:r>
+        <w:rPr>
+          <w:lang w:eastAsia="en-US" w:bidi="ar-SA"/>
+        </w:rPr>
+        <w:t>”, “password”.</w:t>
       </w:r>
     </w:p>
     <w:p>
@@ -16647,7 +17316,21 @@
         <w:rPr>
           <w:lang w:eastAsia="en-US" w:bidi="ar-SA"/>
         </w:rPr>
-        <w:t>Đăng nhập thông qua giao diện đăng nhập, với các thông tin”username”, “password”.</w:t>
+        <w:t xml:space="preserve">Đăng nhập thông qua giao diện đăng nhập, với các thông </w:t>
+      </w:r>
+      <w:proofErr w:type="gramStart"/>
+      <w:r>
+        <w:rPr>
+          <w:lang w:eastAsia="en-US" w:bidi="ar-SA"/>
+        </w:rPr>
+        <w:t>tin”username</w:t>
+      </w:r>
+      <w:proofErr w:type="gramEnd"/>
+      <w:r>
+        <w:rPr>
+          <w:lang w:eastAsia="en-US" w:bidi="ar-SA"/>
+        </w:rPr>
+        <w:t>”, “password”.</w:t>
       </w:r>
     </w:p>
     <w:p>
@@ -16788,7 +17471,16 @@
           <w:color w:val="000000" w:themeColor="text1"/>
           <w:shd w:val="clear" w:color="auto" w:fill="FFFFFF"/>
         </w:rPr>
-        <w:t>Secure Sockets Layer</w:t>
+        <w:t xml:space="preserve">Secure Sockets </w:t>
+      </w:r>
+      <w:proofErr w:type="gramStart"/>
+      <w:r>
+        <w:rPr>
+          <w:rFonts w:ascii="Arial" w:hAnsi="Arial" w:cs="Arial"/>
+          <w:color w:val="000000" w:themeColor="text1"/>
+          <w:shd w:val="clear" w:color="auto" w:fill="FFFFFF"/>
+        </w:rPr>
+        <w:t>Layer</w:t>
       </w:r>
       <w:r>
         <w:rPr>
@@ -16808,7 +17500,18 @@
           <w:szCs w:val="23"/>
           <w:shd w:val="clear" w:color="auto" w:fill="FFFFFF"/>
         </w:rPr>
-        <w:t xml:space="preserve">) </w:t>
+        <w:t>)</w:t>
+      </w:r>
+      <w:proofErr w:type="gramEnd"/>
+      <w:r>
+        <w:rPr>
+          <w:rFonts w:ascii="Arial" w:hAnsi="Arial" w:cs="Arial"/>
+          <w:color w:val="575757"/>
+          <w:sz w:val="23"/>
+          <w:szCs w:val="23"/>
+          <w:shd w:val="clear" w:color="auto" w:fill="FFFFFF"/>
+        </w:rPr>
+        <w:t xml:space="preserve"> </w:t>
       </w:r>
     </w:p>
     <w:p>
@@ -16847,8 +17550,18 @@
           <w:color w:val="000000" w:themeColor="text1"/>
           <w:shd w:val="clear" w:color="auto" w:fill="FFFFFF"/>
         </w:rPr>
-        <w:t>Cách hoạt động :</w:t>
-      </w:r>
+        <w:t xml:space="preserve">Cách hoạt </w:t>
+      </w:r>
+      <w:proofErr w:type="gramStart"/>
+      <w:r>
+        <w:rPr>
+          <w:rFonts w:cs="Tahoma"/>
+          <w:color w:val="000000" w:themeColor="text1"/>
+          <w:shd w:val="clear" w:color="auto" w:fill="FFFFFF"/>
+        </w:rPr>
+        <w:t>động :</w:t>
+      </w:r>
+      <w:proofErr w:type="gramEnd"/>
     </w:p>
     <w:p>
       <w:pPr>
@@ -16881,7 +17594,7 @@
                     </pic:cNvPicPr>
                   </pic:nvPicPr>
                   <pic:blipFill>
-                    <a:blip r:embed="rId18">
+                    <a:blip r:embed="rId19">
                       <a:extLst>
                         <a:ext uri="{28A0092B-C50C-407E-A947-70E740481C1C}">
                           <a14:useLocalDpi xmlns:a14="http://schemas.microsoft.com/office/drawing/2010/main" val="0"/>
@@ -16942,7 +17655,7 @@
                     </pic:cNvPicPr>
                   </pic:nvPicPr>
                   <pic:blipFill>
-                    <a:blip r:embed="rId19">
+                    <a:blip r:embed="rId20">
                       <a:extLst>
                         <a:ext uri="{28A0092B-C50C-407E-A947-70E740481C1C}">
                           <a14:useLocalDpi xmlns:a14="http://schemas.microsoft.com/office/drawing/2010/main" val="0"/>
@@ -17164,7 +17877,25 @@
           <w:color w:val="000000" w:themeColor="text1"/>
           <w:lang w:eastAsia="en-US" w:bidi="ar-SA"/>
         </w:rPr>
-        <w:t>Với Cloud Backup, toàn bộ hệ thống sao lưu là trong suốt với doanh nghiệp. Bởi nhà cung cấp sẽ chịu toàn bộ trách nhiệm đầu tư, vận hành, quản trị hệ thống để đảm bảo chất lượng dịch vụ theo cam kết. Ta chỉ việc sử dụng phần mềm với đầy đủ các tính năng tích hợp ứng dụng, sao lưu tự động, mã hóa dữ liệu,… Đặc biệt, Cloud Backup cực kỳ thuận tiện khi cần phục hồi.</w:t>
+        <w:t xml:space="preserve">Với Cloud Backup, toàn bộ hệ thống sao lưu là trong suốt với doanh nghiệp. Bởi nhà cung cấp sẽ chịu toàn bộ trách nhiệm đầu tư, vận hành, quản trị hệ thống để đảm bảo chất lượng dịch vụ theo cam kết. Ta chỉ việc sử dụng phần mềm với đầy đủ các tính năng tích hợp ứng dụng, sao lưu tự động, mã hóa dữ </w:t>
+      </w:r>
+      <w:proofErr w:type="gramStart"/>
+      <w:r>
+        <w:rPr>
+          <w:rFonts w:eastAsia="Times New Roman" w:cs="Tahoma"/>
+          <w:color w:val="000000" w:themeColor="text1"/>
+          <w:lang w:eastAsia="en-US" w:bidi="ar-SA"/>
+        </w:rPr>
+        <w:t>liệu,…</w:t>
+      </w:r>
+      <w:proofErr w:type="gramEnd"/>
+      <w:r>
+        <w:rPr>
+          <w:rFonts w:eastAsia="Times New Roman" w:cs="Tahoma"/>
+          <w:color w:val="000000" w:themeColor="text1"/>
+          <w:lang w:eastAsia="en-US" w:bidi="ar-SA"/>
+        </w:rPr>
+        <w:t xml:space="preserve"> Đặc biệt, Cloud Backup cực kỳ thuận tiện khi cần phục hồi.</w:t>
       </w:r>
     </w:p>
     <w:p>
@@ -17422,7 +18153,7 @@
                     </pic:cNvPicPr>
                   </pic:nvPicPr>
                   <pic:blipFill>
-                    <a:blip r:embed="rId20">
+                    <a:blip r:embed="rId21">
                       <a:extLst>
                         <a:ext uri="{28A0092B-C50C-407E-A947-70E740481C1C}">
                           <a14:useLocalDpi xmlns:a14="http://schemas.microsoft.com/office/drawing/2010/main" val="0"/>
@@ -17534,12 +18265,12 @@
     <w:p/>
     <w:p/>
     <w:sectPr>
-      <w:headerReference w:type="even" r:id="rId21"/>
-      <w:headerReference w:type="default" r:id="rId22"/>
-      <w:footerReference w:type="even" r:id="rId23"/>
-      <w:footerReference w:type="default" r:id="rId24"/>
-      <w:headerReference w:type="first" r:id="rId25"/>
-      <w:footerReference w:type="first" r:id="rId26"/>
+      <w:headerReference w:type="even" r:id="rId22"/>
+      <w:headerReference w:type="default" r:id="rId23"/>
+      <w:footerReference w:type="even" r:id="rId24"/>
+      <w:footerReference w:type="default" r:id="rId25"/>
+      <w:headerReference w:type="first" r:id="rId26"/>
+      <w:footerReference w:type="first" r:id="rId27"/>
       <w:footnotePr>
         <w:pos w:val="beneathText"/>
       </w:footnotePr>
@@ -17899,7 +18630,7 @@
         <w:color w:val="C00000"/>
         <w:lang w:eastAsia="ar-SA" w:bidi="ar-SA"/>
       </w:rPr>
-      <w:t>18</w:t>
+      <w:t>17</w:t>
     </w:r>
     <w:r>
       <w:rPr>
@@ -22756,7 +23487,7 @@
 </file>
 
 <file path=customXml/itemProps1.xml><?xml version="1.0" encoding="utf-8"?>
-<ds:datastoreItem xmlns:ds="http://schemas.openxmlformats.org/officeDocument/2006/customXml" ds:itemID="{7764BE5F-628B-4B46-B4A4-1444ED8699B6}">
+<ds:datastoreItem xmlns:ds="http://schemas.openxmlformats.org/officeDocument/2006/customXml" ds:itemID="{56E18424-7140-4D05-BEFE-64A4558225FB}">
   <ds:schemaRefs>
     <ds:schemaRef ds:uri="http://schemas.openxmlformats.org/officeDocument/2006/bibliography"/>
   </ds:schemaRefs>

</xml_diff>

<commit_message>
sửa nội dung từ viết tắt
sửa nội dung từ viết tắt
</commit_message>
<xml_diff>
--- a/MyProjectMgnt.docx
+++ b/MyProjectMgnt.docx
@@ -3,6 +3,7 @@
 <w:document xmlns:wpc="http://schemas.microsoft.com/office/word/2010/wordprocessingCanvas" xmlns:cx="http://schemas.microsoft.com/office/drawing/2014/chartex" xmlns:mc="http://schemas.openxmlformats.org/markup-compatibility/2006" xmlns:o="urn:schemas-microsoft-com:office:office" xmlns:r="http://schemas.openxmlformats.org/officeDocument/2006/relationships" xmlns:m="http://schemas.openxmlformats.org/officeDocument/2006/math" xmlns:v="urn:schemas-microsoft-com:vml" xmlns:wp14="http://schemas.microsoft.com/office/word/2010/wordprocessingDrawing" xmlns:wp="http://schemas.openxmlformats.org/drawingml/2006/wordprocessingDrawing" xmlns:w10="urn:schemas-microsoft-com:office:word" xmlns:w="http://schemas.openxmlformats.org/wordprocessingml/2006/main" xmlns:w14="http://schemas.microsoft.com/office/word/2010/wordml" xmlns:w15="http://schemas.microsoft.com/office/word/2012/wordml" xmlns:w16se="http://schemas.microsoft.com/office/word/2015/wordml/symex" xmlns:wpg="http://schemas.microsoft.com/office/word/2010/wordprocessingGroup" xmlns:wpi="http://schemas.microsoft.com/office/word/2010/wordprocessingInk" xmlns:wne="http://schemas.microsoft.com/office/word/2006/wordml" xmlns:wps="http://schemas.microsoft.com/office/word/2010/wordprocessingShape" mc:Ignorable="w14 w15 w16se wp14">
   <w:background w:color="FFFFFF"/>
   <w:body>
+    <w:bookmarkStart w:id="0" w:name="_Toc527975144"/>
     <w:p>
       <w:pPr>
         <w:spacing w:line="240" w:lineRule="auto"/>
@@ -14,7 +15,6 @@
           <w:szCs w:val="32"/>
         </w:rPr>
       </w:pPr>
-      <w:bookmarkStart w:id="0" w:name="_Toc527975144"/>
       <w:r>
         <w:rPr>
           <w:b/>
@@ -190,7 +190,7 @@
                                     </pic:cNvPicPr>
                                   </pic:nvPicPr>
                                   <pic:blipFill>
-                                    <a:blip r:embed="rId8">
+                                    <a:blip r:embed="rId9">
                                       <a:extLst>
                                         <a:ext uri="{28A0092B-C50C-407E-A947-70E740481C1C}">
                                           <a14:useLocalDpi xmlns:a14="http://schemas.microsoft.com/office/drawing/2010/main" val="0"/>
@@ -349,21 +349,7 @@
         <w:rPr>
           <w:i/>
         </w:rPr>
-        <w:t xml:space="preserve">[Mã Dự </w:t>
-      </w:r>
-      <w:proofErr w:type="gramStart"/>
-      <w:r>
-        <w:rPr>
-          <w:i/>
-        </w:rPr>
-        <w:t>Án:TTSL</w:t>
-      </w:r>
-      <w:proofErr w:type="gramEnd"/>
-      <w:r>
-        <w:rPr>
-          <w:i/>
-        </w:rPr>
-        <w:t>18]</w:t>
+        <w:t>[Mã Dự Án:TTSL18]</w:t>
       </w:r>
     </w:p>
     <w:p>
@@ -3919,195 +3905,8 @@
                 <w:szCs w:val="24"/>
               </w:rPr>
             </w:pPr>
-            <w:r>
-              <w:rPr>
-                <w:rFonts w:ascii="Times New Roman" w:hAnsi="Times New Roman"/>
-                <w:sz w:val="24"/>
-                <w:szCs w:val="24"/>
-              </w:rPr>
-              <w:t>YC</w:t>
-            </w:r>
-          </w:p>
-        </w:tc>
-        <w:tc>
-          <w:tcPr>
-            <w:tcW w:w="3330" w:type="dxa"/>
-          </w:tcPr>
-          <w:p>
-            <w:pPr>
-              <w:pStyle w:val="Bang"/>
-              <w:rPr>
-                <w:rFonts w:ascii="Times New Roman" w:hAnsi="Times New Roman"/>
-                <w:sz w:val="24"/>
-                <w:szCs w:val="24"/>
-              </w:rPr>
-            </w:pPr>
-            <w:r>
-              <w:rPr>
-                <w:rFonts w:ascii="Times New Roman" w:hAnsi="Times New Roman"/>
-                <w:sz w:val="24"/>
-                <w:szCs w:val="24"/>
-              </w:rPr>
-              <w:t>Yêu cầu</w:t>
-            </w:r>
-          </w:p>
-        </w:tc>
-        <w:tc>
-          <w:tcPr>
-            <w:tcW w:w="2939" w:type="dxa"/>
-          </w:tcPr>
-          <w:p>
-            <w:pPr>
-              <w:pStyle w:val="Bang"/>
-              <w:rPr>
-                <w:rFonts w:ascii="Times New Roman" w:hAnsi="Times New Roman"/>
-                <w:sz w:val="24"/>
-                <w:szCs w:val="24"/>
-              </w:rPr>
-            </w:pPr>
-          </w:p>
-        </w:tc>
-      </w:tr>
-      <w:tr>
-        <w:tc>
-          <w:tcPr>
-            <w:tcW w:w="2378" w:type="dxa"/>
-          </w:tcPr>
-          <w:p>
-            <w:pPr>
-              <w:pStyle w:val="Bang"/>
-              <w:rPr>
-                <w:rFonts w:ascii="Times New Roman" w:hAnsi="Times New Roman"/>
-                <w:sz w:val="24"/>
-                <w:szCs w:val="24"/>
-              </w:rPr>
-            </w:pPr>
-            <w:r>
-              <w:rPr>
-                <w:rFonts w:ascii="Times New Roman" w:hAnsi="Times New Roman"/>
-                <w:sz w:val="24"/>
-                <w:szCs w:val="24"/>
-              </w:rPr>
-              <w:t>NKHT</w:t>
-            </w:r>
-          </w:p>
-        </w:tc>
-        <w:tc>
-          <w:tcPr>
-            <w:tcW w:w="3330" w:type="dxa"/>
-          </w:tcPr>
-          <w:p>
-            <w:pPr>
-              <w:pStyle w:val="Bang"/>
-              <w:rPr>
-                <w:rFonts w:ascii="Times New Roman" w:hAnsi="Times New Roman"/>
-                <w:sz w:val="24"/>
-                <w:szCs w:val="24"/>
-              </w:rPr>
-            </w:pPr>
-            <w:r>
-              <w:rPr>
-                <w:rFonts w:ascii="Times New Roman" w:hAnsi="Times New Roman"/>
-                <w:sz w:val="24"/>
-                <w:szCs w:val="24"/>
-              </w:rPr>
-              <w:t>Nhật ký hỗ trợ</w:t>
-            </w:r>
-          </w:p>
-        </w:tc>
-        <w:tc>
-          <w:tcPr>
-            <w:tcW w:w="2939" w:type="dxa"/>
-          </w:tcPr>
-          <w:p>
-            <w:pPr>
-              <w:pStyle w:val="Bang"/>
-              <w:rPr>
-                <w:rFonts w:ascii="Times New Roman" w:hAnsi="Times New Roman"/>
-                <w:sz w:val="24"/>
-                <w:szCs w:val="24"/>
-              </w:rPr>
-            </w:pPr>
-          </w:p>
-        </w:tc>
-      </w:tr>
-      <w:tr>
-        <w:tc>
-          <w:tcPr>
-            <w:tcW w:w="2378" w:type="dxa"/>
-          </w:tcPr>
-          <w:p>
-            <w:pPr>
-              <w:pStyle w:val="Bang"/>
-              <w:rPr>
-                <w:rFonts w:ascii="Times New Roman" w:hAnsi="Times New Roman"/>
-                <w:sz w:val="24"/>
-                <w:szCs w:val="24"/>
-              </w:rPr>
-            </w:pPr>
-            <w:r>
-              <w:rPr>
-                <w:rFonts w:ascii="Times New Roman" w:hAnsi="Times New Roman"/>
-                <w:sz w:val="24"/>
-                <w:szCs w:val="24"/>
-              </w:rPr>
-              <w:t>QLCH</w:t>
-            </w:r>
-          </w:p>
-        </w:tc>
-        <w:tc>
-          <w:tcPr>
-            <w:tcW w:w="3330" w:type="dxa"/>
-          </w:tcPr>
-          <w:p>
-            <w:pPr>
-              <w:pStyle w:val="Bang"/>
-              <w:rPr>
-                <w:rFonts w:ascii="Times New Roman" w:hAnsi="Times New Roman"/>
-                <w:sz w:val="24"/>
-                <w:szCs w:val="24"/>
-              </w:rPr>
-            </w:pPr>
-            <w:r>
-              <w:rPr>
-                <w:rFonts w:ascii="Times New Roman" w:hAnsi="Times New Roman"/>
-                <w:sz w:val="24"/>
-                <w:szCs w:val="24"/>
-              </w:rPr>
-              <w:t>Quản lý cấu hình</w:t>
-            </w:r>
-          </w:p>
-        </w:tc>
-        <w:tc>
-          <w:tcPr>
-            <w:tcW w:w="2939" w:type="dxa"/>
-          </w:tcPr>
-          <w:p>
-            <w:pPr>
-              <w:pStyle w:val="Bang"/>
-              <w:rPr>
-                <w:rFonts w:ascii="Times New Roman" w:hAnsi="Times New Roman"/>
-                <w:sz w:val="24"/>
-                <w:szCs w:val="24"/>
-              </w:rPr>
-            </w:pPr>
-          </w:p>
-        </w:tc>
-      </w:tr>
-      <w:tr>
-        <w:tc>
-          <w:tcPr>
-            <w:tcW w:w="2378" w:type="dxa"/>
-          </w:tcPr>
-          <w:p>
-            <w:pPr>
-              <w:pStyle w:val="Bang"/>
-              <w:rPr>
-                <w:rFonts w:ascii="Times New Roman" w:hAnsi="Times New Roman"/>
-                <w:sz w:val="24"/>
-                <w:szCs w:val="24"/>
-              </w:rPr>
-            </w:pPr>
+            <w:bookmarkStart w:id="2" w:name="_GoBack"/>
+            <w:bookmarkEnd w:id="2"/>
             <w:r>
               <w:rPr>
                 <w:rFonts w:ascii="Times New Roman" w:hAnsi="Times New Roman"/>
@@ -4944,9 +4743,9 @@
       <w:pPr>
         <w:pStyle w:val="TOC3"/>
         <w:sectPr>
-          <w:headerReference w:type="default" r:id="rId9"/>
-          <w:footerReference w:type="default" r:id="rId10"/>
-          <w:footerReference w:type="first" r:id="rId11"/>
+          <w:headerReference w:type="default" r:id="rId10"/>
+          <w:footerReference w:type="default" r:id="rId11"/>
+          <w:footerReference w:type="first" r:id="rId12"/>
           <w:footnotePr>
             <w:pos w:val="beneathText"/>
           </w:footnotePr>
@@ -4968,12 +4767,12 @@
         </w:tabs>
         <w:ind w:left="432"/>
       </w:pPr>
-      <w:bookmarkStart w:id="2" w:name="_Toc527975125"/>
+      <w:bookmarkStart w:id="3" w:name="_Toc527975125"/>
       <w:r>
         <w:lastRenderedPageBreak/>
         <w:t>Giới thiệu dự án</w:t>
       </w:r>
-      <w:bookmarkEnd w:id="2"/>
+      <w:bookmarkEnd w:id="3"/>
     </w:p>
     <w:p>
       <w:pPr>
@@ -5262,8 +5061,8 @@
         </w:tabs>
         <w:ind w:left="432"/>
       </w:pPr>
-      <w:bookmarkStart w:id="3" w:name="_Toc527975127"/>
       <w:bookmarkStart w:id="4" w:name="_Toc527975126"/>
+      <w:bookmarkStart w:id="5" w:name="_Toc527975127"/>
       <w:r>
         <w:t>Các nhân sự tham gia dự án</w:t>
       </w:r>
@@ -5276,7 +5075,7 @@
       <w:r>
         <w:t>Thông tin liên hệ phía khách hàng</w:t>
       </w:r>
-      <w:bookmarkEnd w:id="3"/>
+      <w:bookmarkEnd w:id="5"/>
     </w:p>
     <w:p>
       <w:pPr>
@@ -5304,19 +5103,8 @@
           <w:sz w:val="26"/>
           <w:szCs w:val="26"/>
         </w:rPr>
-        <w:t xml:space="preserve"> An Văn </w:t>
-      </w:r>
-      <w:proofErr w:type="gramStart"/>
-      <w:r>
-        <w:rPr>
-          <w:rFonts w:ascii="Times New Roman" w:hAnsi="Times New Roman" w:cs="Times New Roman"/>
-          <w:b/>
-          <w:sz w:val="26"/>
-          <w:szCs w:val="26"/>
-        </w:rPr>
-        <w:t>Phát  :</w:t>
-      </w:r>
-      <w:proofErr w:type="gramEnd"/>
+        <w:t xml:space="preserve"> An Văn Phát  :</w:t>
+      </w:r>
     </w:p>
     <w:tbl>
       <w:tblPr>
@@ -5573,11 +5361,11 @@
       <w:pPr>
         <w:pStyle w:val="Heading2"/>
       </w:pPr>
-      <w:bookmarkStart w:id="5" w:name="_Toc527975128"/>
+      <w:bookmarkStart w:id="6" w:name="_Toc527975128"/>
       <w:r>
         <w:t>Thông tin liên hệ phía công ty</w:t>
       </w:r>
-      <w:bookmarkEnd w:id="5"/>
+      <w:bookmarkEnd w:id="6"/>
     </w:p>
     <w:p>
       <w:pPr>
@@ -5598,25 +5386,7 @@
           <w:sz w:val="24"/>
           <w:szCs w:val="24"/>
         </w:rPr>
-        <w:t xml:space="preserve">Gíam đốc dự </w:t>
-      </w:r>
-      <w:proofErr w:type="gramStart"/>
-      <w:r>
-        <w:rPr>
-          <w:rFonts w:ascii="Times New Roman" w:hAnsi="Times New Roman" w:cs="Times New Roman"/>
-          <w:sz w:val="24"/>
-          <w:szCs w:val="24"/>
-        </w:rPr>
-        <w:t>án :</w:t>
-      </w:r>
-      <w:proofErr w:type="gramEnd"/>
-      <w:r>
-        <w:rPr>
-          <w:rFonts w:ascii="Times New Roman" w:hAnsi="Times New Roman" w:cs="Times New Roman"/>
-          <w:sz w:val="24"/>
-          <w:szCs w:val="24"/>
-        </w:rPr>
-        <w:t xml:space="preserve"> A Tiến - 504 b1 soict hust –phone :0123456789-email:Tiennd@gmail.com</w:t>
+        <w:t>Gíam đốc dự án : A Tiến - 504 b1 soict hust –phone :0123456789-email:Tiennd@gmail.com</w:t>
       </w:r>
     </w:p>
     <w:p>
@@ -5632,24 +5402,14 @@
           <w:szCs w:val="24"/>
         </w:rPr>
       </w:pPr>
-      <w:bookmarkStart w:id="6" w:name="_Toc527975129"/>
-      <w:proofErr w:type="gramStart"/>
+      <w:bookmarkStart w:id="7" w:name="_Toc527975129"/>
       <w:r>
         <w:rPr>
           <w:rFonts w:ascii="Times New Roman" w:hAnsi="Times New Roman" w:cs="Times New Roman"/>
           <w:sz w:val="24"/>
           <w:szCs w:val="24"/>
         </w:rPr>
-        <w:t>Marketting :Bích</w:t>
-      </w:r>
-      <w:proofErr w:type="gramEnd"/>
-      <w:r>
-        <w:rPr>
-          <w:rFonts w:ascii="Times New Roman" w:hAnsi="Times New Roman" w:cs="Times New Roman"/>
-          <w:sz w:val="24"/>
-          <w:szCs w:val="24"/>
-        </w:rPr>
-        <w:t xml:space="preserve"> –Trưởng phòng marketing TTSL.-phone:0987654321-email:bichbeo@gmail.com</w:t>
+        <w:t>Marketting :Bích –Trưởng phòng marketing TTSL.-phone:0987654321-email:bichbeo@gmail.com</w:t>
       </w:r>
     </w:p>
     <w:p>
@@ -5671,25 +5431,7 @@
           <w:sz w:val="24"/>
           <w:szCs w:val="24"/>
         </w:rPr>
-        <w:t xml:space="preserve">Quản trị dự án –Nhóm kỹ thuật-Giari </w:t>
-      </w:r>
-      <w:proofErr w:type="gramStart"/>
-      <w:r>
-        <w:rPr>
-          <w:rFonts w:ascii="Times New Roman" w:hAnsi="Times New Roman" w:cs="Times New Roman"/>
-          <w:sz w:val="24"/>
-          <w:szCs w:val="24"/>
-        </w:rPr>
-        <w:t>Pháp :</w:t>
-      </w:r>
-      <w:proofErr w:type="gramEnd"/>
-      <w:r>
-        <w:rPr>
-          <w:rFonts w:ascii="Times New Roman" w:hAnsi="Times New Roman" w:cs="Times New Roman"/>
-          <w:sz w:val="24"/>
-          <w:szCs w:val="24"/>
-        </w:rPr>
-        <w:t xml:space="preserve"> A Thắng –Trưởng Phòng kỹ thuật TTSL-phone : 058712654222-email :bachthang54@gmail.com </w:t>
+        <w:t xml:space="preserve">Quản trị dự án –Nhóm kỹ thuật-Giari Pháp : A Thắng –Trưởng Phòng kỹ thuật TTSL-phone : 058712654222-email :bachthang54@gmail.com </w:t>
       </w:r>
     </w:p>
     <w:p>
@@ -5699,7 +5441,7 @@
       <w:r>
         <w:t>Phân chia vai trò của thành viên dự án và khách hàng</w:t>
       </w:r>
-      <w:bookmarkEnd w:id="6"/>
+      <w:bookmarkEnd w:id="7"/>
     </w:p>
     <w:p>
       <w:pPr>
@@ -5717,8 +5459,8 @@
           <w:szCs w:val="24"/>
         </w:rPr>
       </w:pPr>
-      <w:bookmarkStart w:id="7" w:name="_Toc499006156"/>
-      <w:bookmarkStart w:id="8" w:name="_Toc163018793"/>
+      <w:bookmarkStart w:id="8" w:name="_Toc499006156"/>
+      <w:bookmarkStart w:id="9" w:name="_Toc163018793"/>
       <w:r>
         <w:rPr>
           <w:rFonts w:ascii="Times New Roman" w:hAnsi="Times New Roman"/>
@@ -5735,7 +5477,7 @@
         </w:rPr>
         <w:t xml:space="preserve">Sơ đồ tổ chức dự </w:t>
       </w:r>
-      <w:bookmarkEnd w:id="7"/>
+      <w:bookmarkEnd w:id="8"/>
       <w:r>
         <w:rPr>
           <w:rFonts w:ascii="Times New Roman" w:hAnsi="Times New Roman"/>
@@ -5744,7 +5486,7 @@
         </w:rPr>
         <w:t>án</w:t>
       </w:r>
-      <w:bookmarkEnd w:id="8"/>
+      <w:bookmarkEnd w:id="9"/>
     </w:p>
     <w:p>
       <w:pPr>
@@ -6901,52 +6643,34 @@
           <w:szCs w:val="24"/>
         </w:rPr>
       </w:pPr>
-      <w:bookmarkStart w:id="9" w:name="_Toc499006157"/>
-      <w:bookmarkStart w:id="10" w:name="_Toc163018794"/>
+      <w:bookmarkStart w:id="10" w:name="_Toc499006157"/>
+      <w:bookmarkStart w:id="11" w:name="_Toc163018794"/>
       <w:r>
         <w:rPr>
           <w:rFonts w:ascii="Times New Roman" w:hAnsi="Times New Roman"/>
           <w:sz w:val="24"/>
           <w:szCs w:val="24"/>
         </w:rPr>
-        <w:t>2.3.</w:t>
-      </w:r>
-      <w:proofErr w:type="gramStart"/>
+        <w:t>2.3.2.</w:t>
+      </w:r>
       <w:r>
         <w:rPr>
           <w:rFonts w:ascii="Times New Roman" w:hAnsi="Times New Roman"/>
           <w:sz w:val="24"/>
           <w:szCs w:val="24"/>
         </w:rPr>
-        <w:t>2.</w:t>
-      </w:r>
+        <w:t xml:space="preserve">Đội dự </w:t>
+      </w:r>
+      <w:bookmarkEnd w:id="10"/>
       <w:r>
         <w:rPr>
           <w:rFonts w:ascii="Times New Roman" w:hAnsi="Times New Roman"/>
           <w:sz w:val="24"/>
           <w:szCs w:val="24"/>
         </w:rPr>
-        <w:t>Đội</w:t>
-      </w:r>
-      <w:proofErr w:type="gramEnd"/>
-      <w:r>
-        <w:rPr>
-          <w:rFonts w:ascii="Times New Roman" w:hAnsi="Times New Roman"/>
-          <w:sz w:val="24"/>
-          <w:szCs w:val="24"/>
-        </w:rPr>
-        <w:t xml:space="preserve"> dự </w:t>
-      </w:r>
-      <w:bookmarkEnd w:id="9"/>
-      <w:r>
-        <w:rPr>
-          <w:rFonts w:ascii="Times New Roman" w:hAnsi="Times New Roman"/>
-          <w:sz w:val="24"/>
-          <w:szCs w:val="24"/>
-        </w:rPr>
         <w:t>án</w:t>
       </w:r>
-      <w:bookmarkEnd w:id="10"/>
+      <w:bookmarkEnd w:id="11"/>
     </w:p>
     <w:tbl>
       <w:tblPr>
@@ -7803,18 +7527,8 @@
                 <w:sz w:val="24"/>
                 <w:szCs w:val="24"/>
               </w:rPr>
-              <w:t xml:space="preserve">Thực hiện các </w:t>
+              <w:t>Thực hiện các việc :</w:t>
             </w:r>
-            <w:proofErr w:type="gramStart"/>
-            <w:r>
-              <w:rPr>
-                <w:rFonts w:ascii="Times New Roman" w:hAnsi="Times New Roman"/>
-                <w:sz w:val="24"/>
-                <w:szCs w:val="24"/>
-              </w:rPr>
-              <w:t>việc :</w:t>
-            </w:r>
-            <w:proofErr w:type="gramEnd"/>
           </w:p>
           <w:p>
             <w:pPr>
@@ -10135,8 +9849,8 @@
         </w:tabs>
         <w:ind w:left="432"/>
       </w:pPr>
-      <w:bookmarkStart w:id="11" w:name="_Toc527975131"/>
       <w:bookmarkStart w:id="12" w:name="_Toc527975130"/>
+      <w:bookmarkStart w:id="13" w:name="_Toc527975131"/>
       <w:r>
         <w:t>Khảo sát dự án</w:t>
       </w:r>
@@ -10149,7 +9863,7 @@
       <w:r>
         <w:t>Yêu cầu khách hàng</w:t>
       </w:r>
-      <w:bookmarkEnd w:id="11"/>
+      <w:bookmarkEnd w:id="13"/>
     </w:p>
     <w:p>
       <w:pPr>
@@ -10165,18 +9879,8 @@
           <w:sz w:val="24"/>
           <w:szCs w:val="24"/>
         </w:rPr>
-        <w:t xml:space="preserve">Xây dựng hệ thống website bán hàng trực tuyến đảm bảo các nội dung </w:t>
-      </w:r>
-      <w:proofErr w:type="gramStart"/>
-      <w:r>
-        <w:rPr>
-          <w:rFonts w:ascii="Times New Roman" w:hAnsi="Times New Roman" w:cs="Times New Roman"/>
-          <w:sz w:val="24"/>
-          <w:szCs w:val="24"/>
-        </w:rPr>
-        <w:t>sau :</w:t>
-      </w:r>
-      <w:proofErr w:type="gramEnd"/>
+        <w:t>Xây dựng hệ thống website bán hàng trực tuyến đảm bảo các nội dung sau :</w:t>
+      </w:r>
     </w:p>
     <w:p>
       <w:pPr>
@@ -10241,25 +9945,7 @@
           <w:sz w:val="24"/>
           <w:szCs w:val="24"/>
         </w:rPr>
-        <w:t xml:space="preserve">Đẹp </w:t>
-      </w:r>
-      <w:proofErr w:type="gramStart"/>
-      <w:r>
-        <w:rPr>
-          <w:rFonts w:ascii="Times New Roman" w:hAnsi="Times New Roman" w:cs="Times New Roman"/>
-          <w:sz w:val="24"/>
-          <w:szCs w:val="24"/>
-        </w:rPr>
-        <w:t>mắt ,</w:t>
-      </w:r>
-      <w:proofErr w:type="gramEnd"/>
-      <w:r>
-        <w:rPr>
-          <w:rFonts w:ascii="Times New Roman" w:hAnsi="Times New Roman" w:cs="Times New Roman"/>
-          <w:sz w:val="24"/>
-          <w:szCs w:val="24"/>
-        </w:rPr>
-        <w:t xml:space="preserve"> Thao tác dẽ dàng</w:t>
+        <w:t>Đẹp mắt , Thao tác dẽ dàng</w:t>
       </w:r>
     </w:p>
     <w:p>
@@ -10436,25 +10122,7 @@
           <w:sz w:val="24"/>
           <w:szCs w:val="24"/>
         </w:rPr>
-        <w:t xml:space="preserve">Mức </w:t>
-      </w:r>
-      <w:proofErr w:type="gramStart"/>
-      <w:r>
-        <w:rPr>
-          <w:rFonts w:ascii="Times New Roman" w:hAnsi="Times New Roman" w:cs="Times New Roman"/>
-          <w:sz w:val="24"/>
-          <w:szCs w:val="24"/>
-        </w:rPr>
-        <w:t>Giá :</w:t>
-      </w:r>
-      <w:proofErr w:type="gramEnd"/>
-      <w:r>
-        <w:rPr>
-          <w:rFonts w:ascii="Times New Roman" w:hAnsi="Times New Roman" w:cs="Times New Roman"/>
-          <w:sz w:val="24"/>
-          <w:szCs w:val="24"/>
-        </w:rPr>
-        <w:t xml:space="preserve"> 120 triệu</w:t>
+        <w:t>Mức Giá : 120 triệu</w:t>
       </w:r>
     </w:p>
     <w:p>
@@ -10476,25 +10144,7 @@
           <w:sz w:val="24"/>
           <w:szCs w:val="24"/>
         </w:rPr>
-        <w:t xml:space="preserve">Yêu Cầu chất </w:t>
-      </w:r>
-      <w:proofErr w:type="gramStart"/>
-      <w:r>
-        <w:rPr>
-          <w:rFonts w:ascii="Times New Roman" w:hAnsi="Times New Roman" w:cs="Times New Roman"/>
-          <w:sz w:val="24"/>
-          <w:szCs w:val="24"/>
-        </w:rPr>
-        <w:t>lượng :</w:t>
-      </w:r>
-      <w:proofErr w:type="gramEnd"/>
-      <w:r>
-        <w:rPr>
-          <w:rFonts w:ascii="Times New Roman" w:hAnsi="Times New Roman" w:cs="Times New Roman"/>
-          <w:sz w:val="24"/>
-          <w:szCs w:val="24"/>
-        </w:rPr>
-        <w:t xml:space="preserve"> ổn định, đảm bảo được hàng trăm đến gần một nghìn truy cập đồng thời</w:t>
+        <w:t>Yêu Cầu chất lượng : ổn định, đảm bảo được hàng trăm đến gần một nghìn truy cập đồng thời</w:t>
       </w:r>
     </w:p>
     <w:p>
@@ -10516,46 +10166,28 @@
           <w:sz w:val="24"/>
           <w:szCs w:val="24"/>
         </w:rPr>
-        <w:t xml:space="preserve">Hệ Thống </w:t>
-      </w:r>
-      <w:proofErr w:type="gramStart"/>
-      <w:r>
+        <w:t>Hệ Thống server , thiết bị mua mới.</w:t>
+      </w:r>
+    </w:p>
+    <w:p>
+      <w:pPr>
+        <w:ind w:left="360"/>
         <w:rPr>
           <w:rFonts w:ascii="Times New Roman" w:hAnsi="Times New Roman" w:cs="Times New Roman"/>
           <w:sz w:val="24"/>
           <w:szCs w:val="24"/>
         </w:rPr>
-        <w:t>server ,</w:t>
-      </w:r>
-      <w:proofErr w:type="gramEnd"/>
-      <w:r>
-        <w:rPr>
-          <w:rFonts w:ascii="Times New Roman" w:hAnsi="Times New Roman" w:cs="Times New Roman"/>
-          <w:sz w:val="24"/>
-          <w:szCs w:val="24"/>
-        </w:rPr>
-        <w:t xml:space="preserve"> thiết bị mua mới.</w:t>
-      </w:r>
-    </w:p>
-    <w:p>
-      <w:pPr>
-        <w:ind w:left="360"/>
-        <w:rPr>
-          <w:rFonts w:ascii="Times New Roman" w:hAnsi="Times New Roman" w:cs="Times New Roman"/>
-          <w:sz w:val="24"/>
-          <w:szCs w:val="24"/>
-        </w:rPr>
       </w:pPr>
     </w:p>
     <w:p>
       <w:pPr>
         <w:pStyle w:val="Heading2"/>
       </w:pPr>
-      <w:bookmarkStart w:id="13" w:name="_Toc527975132"/>
+      <w:bookmarkStart w:id="14" w:name="_Toc527975132"/>
       <w:r>
         <w:t>Mô hình hoạt động hiện thời – nghiệp vụ</w:t>
       </w:r>
-      <w:bookmarkEnd w:id="13"/>
+      <w:bookmarkEnd w:id="14"/>
     </w:p>
     <w:p>
       <w:r>
@@ -10581,7 +10213,7 @@
                     </pic:cNvPicPr>
                   </pic:nvPicPr>
                   <pic:blipFill>
-                    <a:blip r:embed="rId12">
+                    <a:blip r:embed="rId13">
                       <a:extLst>
                         <a:ext uri="{28A0092B-C50C-407E-A947-70E740481C1C}">
                           <a14:useLocalDpi xmlns:a14="http://schemas.microsoft.com/office/drawing/2010/main" val="0"/>
@@ -10644,25 +10276,24 @@
           <w:sz w:val="24"/>
           <w:szCs w:val="24"/>
         </w:rPr>
-        <w:t xml:space="preserve">Mô hình Hiện thời của khách hàng chủ yếu thông tin với người mua qua các kênh mạng xã hội như </w:t>
-      </w:r>
-      <w:proofErr w:type="gramStart"/>
-      <w:r>
+        <w:t>Mô hình Hiện thời của khách hàng chủ yếu thông tin với người mua qua các kênh mạng xã hội như facebook,insta…</w:t>
+      </w:r>
+    </w:p>
+    <w:p>
+      <w:pPr>
         <w:rPr>
           <w:rFonts w:ascii="Times New Roman" w:hAnsi="Times New Roman" w:cs="Times New Roman"/>
           <w:sz w:val="24"/>
           <w:szCs w:val="24"/>
         </w:rPr>
-        <w:t>facebook,insta</w:t>
-      </w:r>
-      <w:proofErr w:type="gramEnd"/>
+      </w:pPr>
       <w:r>
         <w:rPr>
           <w:rFonts w:ascii="Times New Roman" w:hAnsi="Times New Roman" w:cs="Times New Roman"/>
           <w:sz w:val="24"/>
           <w:szCs w:val="24"/>
         </w:rPr>
-        <w:t>…</w:t>
+        <w:t>Khách hàng trò truyện với nhân viên bán hàng qua kênh mạng xã hội hoặc điện thoại để được tư vấn bán hàng.</w:t>
       </w:r>
     </w:p>
     <w:p>
@@ -10679,7 +10310,7 @@
           <w:sz w:val="24"/>
           <w:szCs w:val="24"/>
         </w:rPr>
-        <w:t>Khách hàng trò truyện với nhân viên bán hàng qua kênh mạng xã hội hoặc điện thoại để được tư vấn bán hàng.</w:t>
+        <w:t>Sau hi được tư vấn khách hàng có thể đến trực tiếp công ty hoặc chốt đơn hàng để ship.</w:t>
       </w:r>
     </w:p>
     <w:p>
@@ -10696,7 +10327,8 @@
           <w:sz w:val="24"/>
           <w:szCs w:val="24"/>
         </w:rPr>
-        <w:t>Sau hi được tư vấn khách hàng có thể đến trực tiếp công ty hoặc chốt đơn hàng để ship.</w:t>
+        <w:lastRenderedPageBreak/>
+        <w:t>Các bộ phận có liên quan như kế toán , kho làm các thủ tục bán hàng.</w:t>
       </w:r>
     </w:p>
     <w:p>
@@ -10713,61 +10345,7 @@
           <w:sz w:val="24"/>
           <w:szCs w:val="24"/>
         </w:rPr>
-        <w:lastRenderedPageBreak/>
-        <w:t xml:space="preserve">Các bộ phận có liên quan như kế </w:t>
-      </w:r>
-      <w:proofErr w:type="gramStart"/>
-      <w:r>
-        <w:rPr>
-          <w:rFonts w:ascii="Times New Roman" w:hAnsi="Times New Roman" w:cs="Times New Roman"/>
-          <w:sz w:val="24"/>
-          <w:szCs w:val="24"/>
-        </w:rPr>
-        <w:t>toán ,</w:t>
-      </w:r>
-      <w:proofErr w:type="gramEnd"/>
-      <w:r>
-        <w:rPr>
-          <w:rFonts w:ascii="Times New Roman" w:hAnsi="Times New Roman" w:cs="Times New Roman"/>
-          <w:sz w:val="24"/>
-          <w:szCs w:val="24"/>
-        </w:rPr>
-        <w:t xml:space="preserve"> kho làm các thủ tục bán hàng.</w:t>
-      </w:r>
-    </w:p>
-    <w:p>
-      <w:pPr>
-        <w:rPr>
-          <w:rFonts w:ascii="Times New Roman" w:hAnsi="Times New Roman" w:cs="Times New Roman"/>
-          <w:sz w:val="24"/>
-          <w:szCs w:val="24"/>
-        </w:rPr>
-      </w:pPr>
-      <w:r>
-        <w:rPr>
-          <w:rFonts w:ascii="Times New Roman" w:hAnsi="Times New Roman" w:cs="Times New Roman"/>
-          <w:sz w:val="24"/>
-          <w:szCs w:val="24"/>
-        </w:rPr>
-        <w:t xml:space="preserve">Hàng tháng các bộ phận báo cáo công </w:t>
-      </w:r>
-      <w:proofErr w:type="gramStart"/>
-      <w:r>
-        <w:rPr>
-          <w:rFonts w:ascii="Times New Roman" w:hAnsi="Times New Roman" w:cs="Times New Roman"/>
-          <w:sz w:val="24"/>
-          <w:szCs w:val="24"/>
-        </w:rPr>
-        <w:t>việc ,</w:t>
-      </w:r>
-      <w:proofErr w:type="gramEnd"/>
-      <w:r>
-        <w:rPr>
-          <w:rFonts w:ascii="Times New Roman" w:hAnsi="Times New Roman" w:cs="Times New Roman"/>
-          <w:sz w:val="24"/>
-          <w:szCs w:val="24"/>
-        </w:rPr>
-        <w:t xml:space="preserve"> doanh thu , …</w:t>
+        <w:t>Hàng tháng các bộ phận báo cáo công việc , doanh thu , …</w:t>
       </w:r>
     </w:p>
     <w:p>
@@ -10786,19 +10364,8 @@
           <w:sz w:val="24"/>
           <w:szCs w:val="24"/>
         </w:rPr>
-        <w:t xml:space="preserve">Bât </w:t>
-      </w:r>
-      <w:proofErr w:type="gramStart"/>
-      <w:r>
-        <w:rPr>
-          <w:rFonts w:ascii="Times New Roman" w:hAnsi="Times New Roman" w:cs="Times New Roman"/>
-          <w:b/>
-          <w:sz w:val="24"/>
-          <w:szCs w:val="24"/>
-        </w:rPr>
-        <w:t>Cập :</w:t>
-      </w:r>
-      <w:proofErr w:type="gramEnd"/>
+        <w:t>Bât Cập :</w:t>
+      </w:r>
     </w:p>
     <w:p>
       <w:pPr>
@@ -10820,25 +10387,7 @@
           <w:sz w:val="24"/>
           <w:szCs w:val="24"/>
         </w:rPr>
-        <w:t xml:space="preserve">Làm phiền người mua khi phải gọi </w:t>
-      </w:r>
-      <w:proofErr w:type="gramStart"/>
-      <w:r>
-        <w:rPr>
-          <w:rFonts w:ascii="Times New Roman" w:hAnsi="Times New Roman" w:cs="Times New Roman"/>
-          <w:sz w:val="24"/>
-          <w:szCs w:val="24"/>
-        </w:rPr>
-        <w:t>điện ,</w:t>
-      </w:r>
-      <w:proofErr w:type="gramEnd"/>
-      <w:r>
-        <w:rPr>
-          <w:rFonts w:ascii="Times New Roman" w:hAnsi="Times New Roman" w:cs="Times New Roman"/>
-          <w:sz w:val="24"/>
-          <w:szCs w:val="24"/>
-        </w:rPr>
-        <w:t xml:space="preserve"> nhắn tin , đồng thời mất thười gian nhân viên</w:t>
+        <w:t>Làm phiền người mua khi phải gọi điện , nhắn tin , đồng thời mất thười gian nhân viên</w:t>
       </w:r>
     </w:p>
     <w:p>
@@ -10884,54 +10433,36 @@
           <w:sz w:val="24"/>
           <w:szCs w:val="24"/>
         </w:rPr>
-        <w:t xml:space="preserve">Bất cập trong việc quản lý </w:t>
-      </w:r>
-      <w:proofErr w:type="gramStart"/>
-      <w:r>
+        <w:t>Bất cập trong việc quản lý kho , báo cáo, các kế hoạch marketing của công ty</w:t>
+      </w:r>
+    </w:p>
+    <w:p>
+      <w:pPr>
         <w:rPr>
           <w:rFonts w:ascii="Times New Roman" w:hAnsi="Times New Roman" w:cs="Times New Roman"/>
           <w:sz w:val="24"/>
           <w:szCs w:val="24"/>
         </w:rPr>
-        <w:t>kho ,</w:t>
-      </w:r>
-      <w:proofErr w:type="gramEnd"/>
-      <w:r>
+      </w:pPr>
+    </w:p>
+    <w:p>
+      <w:pPr>
         <w:rPr>
           <w:rFonts w:ascii="Times New Roman" w:hAnsi="Times New Roman" w:cs="Times New Roman"/>
           <w:sz w:val="24"/>
           <w:szCs w:val="24"/>
         </w:rPr>
-        <w:t xml:space="preserve"> báo cáo, các kế hoạch marketing của công ty</w:t>
-      </w:r>
-    </w:p>
-    <w:p>
-      <w:pPr>
-        <w:rPr>
-          <w:rFonts w:ascii="Times New Roman" w:hAnsi="Times New Roman" w:cs="Times New Roman"/>
-          <w:sz w:val="24"/>
-          <w:szCs w:val="24"/>
-        </w:rPr>
-      </w:pPr>
-    </w:p>
-    <w:p>
-      <w:pPr>
-        <w:rPr>
-          <w:rFonts w:ascii="Times New Roman" w:hAnsi="Times New Roman" w:cs="Times New Roman"/>
-          <w:sz w:val="24"/>
-          <w:szCs w:val="24"/>
-        </w:rPr>
       </w:pPr>
     </w:p>
     <w:p>
       <w:pPr>
         <w:pStyle w:val="Heading2"/>
       </w:pPr>
-      <w:bookmarkStart w:id="14" w:name="_Toc527975133"/>
+      <w:bookmarkStart w:id="15" w:name="_Toc527975133"/>
       <w:r>
         <w:t>Mô hình hoạt động dự kiến sau khi áp dụng sản phẩm mới</w:t>
       </w:r>
-      <w:bookmarkEnd w:id="14"/>
+      <w:bookmarkEnd w:id="15"/>
     </w:p>
     <w:p>
       <w:r>
@@ -10957,7 +10488,7 @@
                     </pic:cNvPicPr>
                   </pic:nvPicPr>
                   <pic:blipFill>
-                    <a:blip r:embed="rId13">
+                    <a:blip r:embed="rId14">
                       <a:extLst>
                         <a:ext uri="{28A0092B-C50C-407E-A947-70E740481C1C}">
                           <a14:useLocalDpi xmlns:a14="http://schemas.microsoft.com/office/drawing/2010/main" val="0"/>
@@ -11004,25 +10535,24 @@
           <w:sz w:val="24"/>
           <w:szCs w:val="24"/>
         </w:rPr>
-        <w:t xml:space="preserve">Khách Hàng có thể xem và lựa chọn sản phẩm qua trang web, mọi thông tin về sản </w:t>
-      </w:r>
-      <w:proofErr w:type="gramStart"/>
-      <w:r>
+        <w:t>Khách Hàng có thể xem và lựa chọn sản phẩm qua trang web, mọi thông tin về sản phẩm , khuyến mãi.Sau khi quyết định mua hàng khách hàng có thể thanh toán trực tuyến.Bộ phận ship sẽ giao hàng cho khách .</w:t>
+      </w:r>
+    </w:p>
+    <w:p>
+      <w:pPr>
         <w:rPr>
           <w:rFonts w:ascii="Times New Roman" w:hAnsi="Times New Roman" w:cs="Times New Roman"/>
           <w:sz w:val="24"/>
           <w:szCs w:val="24"/>
         </w:rPr>
-        <w:t>phẩm ,</w:t>
-      </w:r>
-      <w:proofErr w:type="gramEnd"/>
+      </w:pPr>
       <w:r>
         <w:rPr>
           <w:rFonts w:ascii="Times New Roman" w:hAnsi="Times New Roman" w:cs="Times New Roman"/>
           <w:sz w:val="24"/>
           <w:szCs w:val="24"/>
         </w:rPr>
-        <w:t xml:space="preserve"> khuyến mãi.Sau khi quyết định mua hàng khách hàng có thể thanh toán trực tuyến.Bộ phận ship sẽ giao hàng cho khách .</w:t>
+        <w:t>Người mua cũng có thể mua trực tiếp tại cửa hàng.</w:t>
       </w:r>
     </w:p>
     <w:p>
@@ -11039,7 +10569,7 @@
           <w:sz w:val="24"/>
           <w:szCs w:val="24"/>
         </w:rPr>
-        <w:t>Người mua cũng có thể mua trực tiếp tại cửa hàng.</w:t>
+        <w:t>Các hoạt động tiếp thị , chiến dịch quảng cáo ,marketing được lưu lại.</w:t>
       </w:r>
     </w:p>
     <w:p>
@@ -11056,60 +10586,7 @@
           <w:sz w:val="24"/>
           <w:szCs w:val="24"/>
         </w:rPr>
-        <w:t xml:space="preserve">Các hoạt động tiếp </w:t>
-      </w:r>
-      <w:proofErr w:type="gramStart"/>
-      <w:r>
-        <w:rPr>
-          <w:rFonts w:ascii="Times New Roman" w:hAnsi="Times New Roman" w:cs="Times New Roman"/>
-          <w:sz w:val="24"/>
-          <w:szCs w:val="24"/>
-        </w:rPr>
-        <w:t>thị ,</w:t>
-      </w:r>
-      <w:proofErr w:type="gramEnd"/>
-      <w:r>
-        <w:rPr>
-          <w:rFonts w:ascii="Times New Roman" w:hAnsi="Times New Roman" w:cs="Times New Roman"/>
-          <w:sz w:val="24"/>
-          <w:szCs w:val="24"/>
-        </w:rPr>
-        <w:t xml:space="preserve"> chiến dịch quảng cáo ,marketing được lưu lại.</w:t>
-      </w:r>
-    </w:p>
-    <w:p>
-      <w:pPr>
-        <w:rPr>
-          <w:rFonts w:ascii="Times New Roman" w:hAnsi="Times New Roman" w:cs="Times New Roman"/>
-          <w:sz w:val="24"/>
-          <w:szCs w:val="24"/>
-        </w:rPr>
-      </w:pPr>
-      <w:r>
-        <w:rPr>
-          <w:rFonts w:ascii="Times New Roman" w:hAnsi="Times New Roman" w:cs="Times New Roman"/>
-          <w:sz w:val="24"/>
-          <w:szCs w:val="24"/>
-        </w:rPr>
-        <w:t xml:space="preserve">Mọi thông tin về giao dịch sẽ được lưu </w:t>
-      </w:r>
-      <w:proofErr w:type="gramStart"/>
-      <w:r>
-        <w:rPr>
-          <w:rFonts w:ascii="Times New Roman" w:hAnsi="Times New Roman" w:cs="Times New Roman"/>
-          <w:sz w:val="24"/>
-          <w:szCs w:val="24"/>
-        </w:rPr>
-        <w:t>lại ,</w:t>
-      </w:r>
-      <w:proofErr w:type="gramEnd"/>
-      <w:r>
-        <w:rPr>
-          <w:rFonts w:ascii="Times New Roman" w:hAnsi="Times New Roman" w:cs="Times New Roman"/>
-          <w:sz w:val="24"/>
-          <w:szCs w:val="24"/>
-        </w:rPr>
-        <w:t xml:space="preserve"> quản trị viên có thể thống kê doanh thu , sản </w:t>
+        <w:t xml:space="preserve">Mọi thông tin về giao dịch sẽ được lưu lại , quản trị viên có thể thống kê doanh thu , sản </w:t>
       </w:r>
       <w:r>
         <w:rPr>
@@ -11125,11 +10602,11 @@
       <w:pPr>
         <w:pStyle w:val="Heading2"/>
       </w:pPr>
-      <w:bookmarkStart w:id="15" w:name="_Toc527975134"/>
+      <w:bookmarkStart w:id="16" w:name="_Toc527975134"/>
       <w:r>
         <w:t>Phân tích ưu điểm/nhược điểm/lợi ích khách hàng</w:t>
       </w:r>
-      <w:bookmarkEnd w:id="15"/>
+      <w:bookmarkEnd w:id="16"/>
     </w:p>
     <w:p>
       <w:pPr>
@@ -11150,18 +10627,8 @@
           <w:sz w:val="24"/>
           <w:szCs w:val="24"/>
         </w:rPr>
-        <w:t xml:space="preserve">Ưu </w:t>
-      </w:r>
-      <w:proofErr w:type="gramStart"/>
-      <w:r>
-        <w:rPr>
-          <w:rFonts w:ascii="Times New Roman" w:hAnsi="Times New Roman" w:cs="Times New Roman"/>
-          <w:sz w:val="24"/>
-          <w:szCs w:val="24"/>
-        </w:rPr>
-        <w:t>điểm :</w:t>
-      </w:r>
-      <w:proofErr w:type="gramEnd"/>
+        <w:t>Ưu điểm :</w:t>
+      </w:r>
     </w:p>
     <w:p>
       <w:pPr>
@@ -11182,25 +10649,7 @@
           <w:sz w:val="24"/>
           <w:szCs w:val="24"/>
         </w:rPr>
-        <w:t xml:space="preserve">Người mua có thể tham khảo sản </w:t>
-      </w:r>
-      <w:proofErr w:type="gramStart"/>
-      <w:r>
-        <w:rPr>
-          <w:rFonts w:ascii="Times New Roman" w:hAnsi="Times New Roman" w:cs="Times New Roman"/>
-          <w:sz w:val="24"/>
-          <w:szCs w:val="24"/>
-        </w:rPr>
-        <w:t>phẩm ,</w:t>
-      </w:r>
-      <w:proofErr w:type="gramEnd"/>
-      <w:r>
-        <w:rPr>
-          <w:rFonts w:ascii="Times New Roman" w:hAnsi="Times New Roman" w:cs="Times New Roman"/>
-          <w:sz w:val="24"/>
-          <w:szCs w:val="24"/>
-        </w:rPr>
-        <w:t xml:space="preserve"> nắm thông tin dễ dàng.</w:t>
+        <w:t>Người mua có thể tham khảo sản phẩm , nắm thông tin dễ dàng.</w:t>
       </w:r>
     </w:p>
     <w:p>
@@ -11266,25 +10715,7 @@
           <w:sz w:val="24"/>
           <w:szCs w:val="24"/>
         </w:rPr>
-        <w:t xml:space="preserve">Giarm bớt công việc của nhân viên bán </w:t>
-      </w:r>
-      <w:proofErr w:type="gramStart"/>
-      <w:r>
-        <w:rPr>
-          <w:rFonts w:ascii="Times New Roman" w:hAnsi="Times New Roman" w:cs="Times New Roman"/>
-          <w:sz w:val="24"/>
-          <w:szCs w:val="24"/>
-        </w:rPr>
-        <w:t>hàng ,</w:t>
-      </w:r>
-      <w:proofErr w:type="gramEnd"/>
-      <w:r>
-        <w:rPr>
-          <w:rFonts w:ascii="Times New Roman" w:hAnsi="Times New Roman" w:cs="Times New Roman"/>
-          <w:sz w:val="24"/>
-          <w:szCs w:val="24"/>
-        </w:rPr>
-        <w:t xml:space="preserve"> tạo hiệu quả công việc</w:t>
+        <w:t>Giarm bớt công việc của nhân viên bán hàng , tạo hiệu quả công việc</w:t>
       </w:r>
     </w:p>
     <w:p>
@@ -11306,25 +10737,7 @@
           <w:sz w:val="24"/>
           <w:szCs w:val="24"/>
         </w:rPr>
-        <w:t xml:space="preserve">Quản lý kho chính </w:t>
-      </w:r>
-      <w:proofErr w:type="gramStart"/>
-      <w:r>
-        <w:rPr>
-          <w:rFonts w:ascii="Times New Roman" w:hAnsi="Times New Roman" w:cs="Times New Roman"/>
-          <w:sz w:val="24"/>
-          <w:szCs w:val="24"/>
-        </w:rPr>
-        <w:t>xác ,</w:t>
-      </w:r>
-      <w:proofErr w:type="gramEnd"/>
-      <w:r>
-        <w:rPr>
-          <w:rFonts w:ascii="Times New Roman" w:hAnsi="Times New Roman" w:cs="Times New Roman"/>
-          <w:sz w:val="24"/>
-          <w:szCs w:val="24"/>
-        </w:rPr>
-        <w:t xml:space="preserve"> hiệu quả</w:t>
+        <w:t>Quản lý kho chính xác , hiệu quả</w:t>
       </w:r>
     </w:p>
     <w:p>
@@ -11424,8 +10837,8 @@
         </w:tabs>
         <w:ind w:left="432"/>
       </w:pPr>
-      <w:bookmarkStart w:id="16" w:name="_Toc527975136"/>
       <w:bookmarkStart w:id="17" w:name="_Toc527975135"/>
+      <w:bookmarkStart w:id="18" w:name="_Toc527975136"/>
       <w:r>
         <w:t>Ước lượng</w:t>
       </w:r>
@@ -11438,7 +10851,7 @@
       <w:r>
         <w:t>Ước lượng tính năng</w:t>
       </w:r>
-      <w:bookmarkEnd w:id="16"/>
+      <w:bookmarkEnd w:id="18"/>
     </w:p>
     <w:p>
       <w:pPr>
@@ -11813,29 +11226,7 @@
           <w:szCs w:val="24"/>
           <w:lang w:eastAsia="en-US" w:bidi="ar-SA"/>
         </w:rPr>
-        <w:t xml:space="preserve">Hỗ trợ nhiều thông số (Mã hàng, bảo </w:t>
-      </w:r>
-      <w:proofErr w:type="gramStart"/>
-      <w:r>
-        <w:rPr>
-          <w:rFonts w:ascii="Times New Roman" w:eastAsia="Times New Roman" w:hAnsi="Times New Roman" w:cs="Times New Roman"/>
-          <w:color w:val="616161"/>
-          <w:sz w:val="24"/>
-          <w:szCs w:val="24"/>
-          <w:lang w:eastAsia="en-US" w:bidi="ar-SA"/>
-        </w:rPr>
-        <w:t>hành,  màu</w:t>
-      </w:r>
-      <w:proofErr w:type="gramEnd"/>
-      <w:r>
-        <w:rPr>
-          <w:rFonts w:ascii="Times New Roman" w:eastAsia="Times New Roman" w:hAnsi="Times New Roman" w:cs="Times New Roman"/>
-          <w:color w:val="616161"/>
-          <w:sz w:val="24"/>
-          <w:szCs w:val="24"/>
-          <w:lang w:eastAsia="en-US" w:bidi="ar-SA"/>
-        </w:rPr>
-        <w:t xml:space="preserve"> sắc, kích thước…)</w:t>
+        <w:t>Hỗ trợ nhiều thông số (Mã hàng, bảo hành,  màu sắc, kích thước…)</w:t>
       </w:r>
     </w:p>
     <w:p>
@@ -14065,29 +13456,7 @@
           <w:szCs w:val="24"/>
           <w:lang w:eastAsia="en-US" w:bidi="ar-SA"/>
         </w:rPr>
-        <w:t xml:space="preserve">Xác thực các thông tin khách </w:t>
-      </w:r>
-      <w:proofErr w:type="gramStart"/>
-      <w:r>
-        <w:rPr>
-          <w:rFonts w:ascii="Times New Roman" w:eastAsia="Times New Roman" w:hAnsi="Times New Roman" w:cs="Times New Roman"/>
-          <w:color w:val="616161"/>
-          <w:sz w:val="24"/>
-          <w:szCs w:val="24"/>
-          <w:lang w:eastAsia="en-US" w:bidi="ar-SA"/>
-        </w:rPr>
-        <w:t>hàng(</w:t>
-      </w:r>
-      <w:proofErr w:type="gramEnd"/>
-      <w:r>
-        <w:rPr>
-          <w:rFonts w:ascii="Times New Roman" w:eastAsia="Times New Roman" w:hAnsi="Times New Roman" w:cs="Times New Roman"/>
-          <w:color w:val="616161"/>
-          <w:sz w:val="24"/>
-          <w:szCs w:val="24"/>
-          <w:lang w:eastAsia="en-US" w:bidi="ar-SA"/>
-        </w:rPr>
-        <w:t>email,sđt…)</w:t>
+        <w:t>Xác thực các thông tin khách hàng(email,sđt…)</w:t>
       </w:r>
     </w:p>
     <w:p>
@@ -14522,29 +13891,7 @@
           <w:szCs w:val="24"/>
           <w:lang w:eastAsia="en-US" w:bidi="ar-SA"/>
         </w:rPr>
-        <w:t xml:space="preserve">Có Thể Trực tiếp </w:t>
-      </w:r>
-      <w:proofErr w:type="gramStart"/>
-      <w:r>
-        <w:rPr>
-          <w:rFonts w:ascii="Times New Roman" w:eastAsia="Times New Roman" w:hAnsi="Times New Roman" w:cs="Times New Roman"/>
-          <w:color w:val="616161"/>
-          <w:sz w:val="24"/>
-          <w:szCs w:val="24"/>
-          <w:lang w:eastAsia="en-US" w:bidi="ar-SA"/>
-        </w:rPr>
-        <w:t>chat ,</w:t>
-      </w:r>
-      <w:proofErr w:type="gramEnd"/>
-      <w:r>
-        <w:rPr>
-          <w:rFonts w:ascii="Times New Roman" w:eastAsia="Times New Roman" w:hAnsi="Times New Roman" w:cs="Times New Roman"/>
-          <w:color w:val="616161"/>
-          <w:sz w:val="24"/>
-          <w:szCs w:val="24"/>
-          <w:lang w:eastAsia="en-US" w:bidi="ar-SA"/>
-        </w:rPr>
-        <w:t xml:space="preserve"> gọi điện  với khách hàng qua hệ thống </w:t>
+        <w:t xml:space="preserve">Có Thể Trực tiếp chat , gọi điện  với khách hàng qua hệ thống </w:t>
       </w:r>
     </w:p>
     <w:p>
@@ -14845,11 +14192,11 @@
       <w:pPr>
         <w:pStyle w:val="Heading2"/>
       </w:pPr>
-      <w:bookmarkStart w:id="18" w:name="_Toc527975137"/>
+      <w:bookmarkStart w:id="19" w:name="_Toc527975137"/>
       <w:r>
         <w:t>Ước lượng cách tích hợp hệ thống</w:t>
       </w:r>
-      <w:bookmarkEnd w:id="18"/>
+      <w:bookmarkEnd w:id="19"/>
     </w:p>
     <w:p>
       <w:pPr>
@@ -14866,18 +14213,8 @@
           <w:sz w:val="24"/>
           <w:szCs w:val="24"/>
         </w:rPr>
-        <w:t xml:space="preserve">-Tích hợp hệ </w:t>
-      </w:r>
-      <w:proofErr w:type="gramStart"/>
-      <w:r>
-        <w:rPr>
-          <w:rFonts w:ascii="Times New Roman" w:hAnsi="Times New Roman" w:cs="Times New Roman"/>
-          <w:sz w:val="24"/>
-          <w:szCs w:val="24"/>
-        </w:rPr>
-        <w:t>thống :</w:t>
-      </w:r>
-      <w:proofErr w:type="gramEnd"/>
+        <w:t>-Tích hợp hệ thống :</w:t>
+      </w:r>
     </w:p>
     <w:p>
       <w:pPr>
@@ -14945,18 +14282,8 @@
           <w:sz w:val="24"/>
           <w:szCs w:val="24"/>
         </w:rPr>
-        <w:t xml:space="preserve">Cở sở dữ </w:t>
-      </w:r>
-      <w:proofErr w:type="gramStart"/>
-      <w:r>
-        <w:rPr>
-          <w:rFonts w:ascii="Times New Roman" w:hAnsi="Times New Roman" w:cs="Times New Roman"/>
-          <w:sz w:val="24"/>
-          <w:szCs w:val="24"/>
-        </w:rPr>
-        <w:t>liệu :mysql</w:t>
-      </w:r>
-      <w:proofErr w:type="gramEnd"/>
+        <w:t>Cở sở dữ liệu :mysql</w:t>
+      </w:r>
     </w:p>
     <w:p>
       <w:pPr>
@@ -14978,25 +14305,7 @@
           <w:sz w:val="24"/>
           <w:szCs w:val="24"/>
         </w:rPr>
-        <w:t>Các hệ thống thanh toán (</w:t>
-      </w:r>
-      <w:proofErr w:type="gramStart"/>
-      <w:r>
-        <w:rPr>
-          <w:rFonts w:ascii="Times New Roman" w:hAnsi="Times New Roman" w:cs="Times New Roman"/>
-          <w:sz w:val="24"/>
-          <w:szCs w:val="24"/>
-        </w:rPr>
-        <w:t>paypal,baokim,…</w:t>
-      </w:r>
-      <w:proofErr w:type="gramEnd"/>
-      <w:r>
-        <w:rPr>
-          <w:rFonts w:ascii="Times New Roman" w:hAnsi="Times New Roman" w:cs="Times New Roman"/>
-          <w:sz w:val="24"/>
-          <w:szCs w:val="24"/>
-        </w:rPr>
-        <w:t>)</w:t>
+        <w:t>Các hệ thống thanh toán (paypal,baokim,…)</w:t>
       </w:r>
     </w:p>
     <w:p>
@@ -15072,11 +14381,11 @@
       <w:pPr>
         <w:pStyle w:val="Heading2"/>
       </w:pPr>
-      <w:bookmarkStart w:id="19" w:name="_Toc527975138"/>
+      <w:bookmarkStart w:id="20" w:name="_Toc527975138"/>
       <w:r>
         <w:t>Ước lượng thời gian</w:t>
       </w:r>
-      <w:bookmarkEnd w:id="19"/>
+      <w:bookmarkEnd w:id="20"/>
     </w:p>
     <w:p>
       <w:pPr>
@@ -15093,36 +14402,18 @@
           <w:sz w:val="24"/>
           <w:szCs w:val="24"/>
         </w:rPr>
-        <w:t xml:space="preserve">3 </w:t>
-      </w:r>
-      <w:proofErr w:type="gramStart"/>
-      <w:r>
-        <w:rPr>
-          <w:rFonts w:ascii="Times New Roman" w:hAnsi="Times New Roman" w:cs="Times New Roman"/>
-          <w:sz w:val="24"/>
-          <w:szCs w:val="24"/>
-        </w:rPr>
-        <w:t>Tháng ,</w:t>
-      </w:r>
-      <w:proofErr w:type="gramEnd"/>
-      <w:r>
-        <w:rPr>
-          <w:rFonts w:ascii="Times New Roman" w:hAnsi="Times New Roman" w:cs="Times New Roman"/>
-          <w:sz w:val="24"/>
-          <w:szCs w:val="24"/>
-        </w:rPr>
-        <w:t xml:space="preserve"> Phân chia thành các giai đoạn: Khảo sát, Xây dựng , kiểm thử, Nghiệm thu.</w:t>
+        <w:t>3 Tháng , Phân chia thành các giai đoạn: Khảo sát, Xây dựng , kiểm thử, Nghiệm thu.</w:t>
       </w:r>
     </w:p>
     <w:p>
       <w:pPr>
         <w:pStyle w:val="Heading2"/>
       </w:pPr>
-      <w:bookmarkStart w:id="20" w:name="_Toc527975139"/>
+      <w:bookmarkStart w:id="21" w:name="_Toc527975139"/>
       <w:r>
         <w:t>Ước lượng rủi ro</w:t>
       </w:r>
-      <w:bookmarkEnd w:id="20"/>
+      <w:bookmarkEnd w:id="21"/>
     </w:p>
     <w:p>
       <w:pPr>
@@ -15161,25 +14452,7 @@
           <w:sz w:val="24"/>
           <w:szCs w:val="24"/>
         </w:rPr>
-        <w:t xml:space="preserve">Bảo </w:t>
-      </w:r>
-      <w:proofErr w:type="gramStart"/>
-      <w:r>
-        <w:rPr>
-          <w:rFonts w:ascii="Times New Roman" w:hAnsi="Times New Roman" w:cs="Times New Roman"/>
-          <w:sz w:val="24"/>
-          <w:szCs w:val="24"/>
-        </w:rPr>
-        <w:t>mật :</w:t>
-      </w:r>
-      <w:proofErr w:type="gramEnd"/>
-      <w:r>
-        <w:rPr>
-          <w:rFonts w:ascii="Times New Roman" w:hAnsi="Times New Roman" w:cs="Times New Roman"/>
-          <w:sz w:val="24"/>
-          <w:szCs w:val="24"/>
-        </w:rPr>
-        <w:t xml:space="preserve"> bị tấn công mất thông tin khách hàng.</w:t>
+        <w:t>Bảo mật : bị tấn công mất thông tin khách hàng.</w:t>
       </w:r>
     </w:p>
     <w:p>
@@ -15202,25 +14475,7 @@
           <w:sz w:val="24"/>
           <w:szCs w:val="24"/>
         </w:rPr>
-        <w:t xml:space="preserve">Giải Pháp: Sử dụng hệ thống tường </w:t>
-      </w:r>
-      <w:proofErr w:type="gramStart"/>
-      <w:r>
-        <w:rPr>
-          <w:rFonts w:ascii="Times New Roman" w:hAnsi="Times New Roman" w:cs="Times New Roman"/>
-          <w:sz w:val="24"/>
-          <w:szCs w:val="24"/>
-        </w:rPr>
-        <w:t>lửa ,</w:t>
-      </w:r>
-      <w:proofErr w:type="gramEnd"/>
-      <w:r>
-        <w:rPr>
-          <w:rFonts w:ascii="Times New Roman" w:hAnsi="Times New Roman" w:cs="Times New Roman"/>
-          <w:sz w:val="24"/>
-          <w:szCs w:val="24"/>
-        </w:rPr>
-        <w:t xml:space="preserve"> phương án backup dữ liệu.</w:t>
+        <w:t>Giải Pháp: Sử dụng hệ thống tường lửa , phương án backup dữ liệu.</w:t>
       </w:r>
     </w:p>
     <w:p>
@@ -15243,25 +14498,7 @@
           <w:sz w:val="24"/>
           <w:szCs w:val="24"/>
         </w:rPr>
-        <w:t xml:space="preserve">Nhân </w:t>
-      </w:r>
-      <w:proofErr w:type="gramStart"/>
-      <w:r>
-        <w:rPr>
-          <w:rFonts w:ascii="Times New Roman" w:hAnsi="Times New Roman" w:cs="Times New Roman"/>
-          <w:sz w:val="24"/>
-          <w:szCs w:val="24"/>
-        </w:rPr>
-        <w:t>sự :</w:t>
-      </w:r>
-      <w:proofErr w:type="gramEnd"/>
-      <w:r>
-        <w:rPr>
-          <w:rFonts w:ascii="Times New Roman" w:hAnsi="Times New Roman" w:cs="Times New Roman"/>
-          <w:sz w:val="24"/>
-          <w:szCs w:val="24"/>
-        </w:rPr>
-        <w:t xml:space="preserve"> Sơn Chuẩn bị nghỉ việc.</w:t>
+        <w:t>Nhân sự : Sơn Chuẩn bị nghỉ việc.</w:t>
       </w:r>
     </w:p>
     <w:p>
@@ -15284,25 +14521,7 @@
           <w:sz w:val="24"/>
           <w:szCs w:val="24"/>
         </w:rPr>
-        <w:t xml:space="preserve">Giải </w:t>
-      </w:r>
-      <w:proofErr w:type="gramStart"/>
-      <w:r>
-        <w:rPr>
-          <w:rFonts w:ascii="Times New Roman" w:hAnsi="Times New Roman" w:cs="Times New Roman"/>
-          <w:sz w:val="24"/>
-          <w:szCs w:val="24"/>
-        </w:rPr>
-        <w:t>Pháp :</w:t>
-      </w:r>
-      <w:proofErr w:type="gramEnd"/>
-      <w:r>
-        <w:rPr>
-          <w:rFonts w:ascii="Times New Roman" w:hAnsi="Times New Roman" w:cs="Times New Roman"/>
-          <w:sz w:val="24"/>
-          <w:szCs w:val="24"/>
-        </w:rPr>
-        <w:t xml:space="preserve"> Tuyển dụng nhân sự và training dự án trước khi sơn nghỉ việc</w:t>
+        <w:t>Giải Pháp : Tuyển dụng nhân sự và training dự án trước khi sơn nghỉ việc</w:t>
       </w:r>
     </w:p>
     <w:p>
@@ -15325,18 +14544,8 @@
           <w:szCs w:val="24"/>
         </w:rPr>
         <w:lastRenderedPageBreak/>
-        <w:t xml:space="preserve">Khách hàng thay đổi thiết </w:t>
-      </w:r>
-      <w:proofErr w:type="gramStart"/>
-      <w:r>
-        <w:rPr>
-          <w:rFonts w:ascii="Times New Roman" w:hAnsi="Times New Roman" w:cs="Times New Roman"/>
-          <w:sz w:val="24"/>
-          <w:szCs w:val="24"/>
-        </w:rPr>
-        <w:t>kế :</w:t>
-      </w:r>
-      <w:proofErr w:type="gramEnd"/>
+        <w:t>Khách hàng thay đổi thiết kế :</w:t>
+      </w:r>
     </w:p>
     <w:p>
       <w:pPr>
@@ -15358,36 +14567,18 @@
           <w:sz w:val="24"/>
           <w:szCs w:val="24"/>
         </w:rPr>
-        <w:t xml:space="preserve">Giải </w:t>
-      </w:r>
-      <w:proofErr w:type="gramStart"/>
-      <w:r>
-        <w:rPr>
-          <w:rFonts w:ascii="Times New Roman" w:hAnsi="Times New Roman" w:cs="Times New Roman"/>
-          <w:sz w:val="24"/>
-          <w:szCs w:val="24"/>
-        </w:rPr>
-        <w:t>Pháp :Thống</w:t>
-      </w:r>
-      <w:proofErr w:type="gramEnd"/>
-      <w:r>
-        <w:rPr>
-          <w:rFonts w:ascii="Times New Roman" w:hAnsi="Times New Roman" w:cs="Times New Roman"/>
-          <w:sz w:val="24"/>
-          <w:szCs w:val="24"/>
-        </w:rPr>
-        <w:t xml:space="preserve"> nhất với khách hàng và hạn chế sự thay đổi của khách hàng.</w:t>
+        <w:t>Giải Pháp :Thống nhất với khách hàng và hạn chế sự thay đổi của khách hàng.</w:t>
       </w:r>
     </w:p>
     <w:p>
       <w:pPr>
         <w:pStyle w:val="Heading2"/>
       </w:pPr>
-      <w:bookmarkStart w:id="21" w:name="_Toc527975140"/>
+      <w:bookmarkStart w:id="22" w:name="_Toc527975140"/>
       <w:r>
         <w:t>Xác định các hạng mục kiểm thử</w:t>
       </w:r>
-      <w:bookmarkEnd w:id="21"/>
+      <w:bookmarkEnd w:id="22"/>
     </w:p>
     <w:p>
       <w:pPr>
@@ -15775,11 +14966,11 @@
       <w:pPr>
         <w:pStyle w:val="Heading2"/>
       </w:pPr>
-      <w:bookmarkStart w:id="22" w:name="_Toc527975141"/>
+      <w:bookmarkStart w:id="23" w:name="_Toc527975141"/>
       <w:r>
         <w:t>Ước lượng cách thức triển khai/cài đặt</w:t>
       </w:r>
-      <w:bookmarkEnd w:id="22"/>
+      <w:bookmarkEnd w:id="23"/>
     </w:p>
     <w:p>
       <w:pPr>
@@ -15796,25 +14987,7 @@
           <w:sz w:val="24"/>
           <w:szCs w:val="24"/>
         </w:rPr>
-        <w:t>-</w:t>
-      </w:r>
-      <w:proofErr w:type="gramStart"/>
-      <w:r>
-        <w:rPr>
-          <w:rFonts w:ascii="Times New Roman" w:hAnsi="Times New Roman" w:cs="Times New Roman"/>
-          <w:sz w:val="24"/>
-          <w:szCs w:val="24"/>
-        </w:rPr>
-        <w:t>Server :</w:t>
-      </w:r>
-      <w:proofErr w:type="gramEnd"/>
-      <w:r>
-        <w:rPr>
-          <w:rFonts w:ascii="Times New Roman" w:hAnsi="Times New Roman" w:cs="Times New Roman"/>
-          <w:sz w:val="24"/>
-          <w:szCs w:val="24"/>
-        </w:rPr>
-        <w:t xml:space="preserve"> Mua mới</w:t>
+        <w:t>-Server : Mua mới</w:t>
       </w:r>
     </w:p>
     <w:p>
@@ -16217,11 +15390,11 @@
         </w:tabs>
         <w:ind w:left="432"/>
       </w:pPr>
-      <w:bookmarkStart w:id="23" w:name="_Toc527975142"/>
+      <w:bookmarkStart w:id="24" w:name="_Toc527975142"/>
       <w:r>
         <w:t>Ước lượng giá thành</w:t>
       </w:r>
-      <w:bookmarkEnd w:id="23"/>
+      <w:bookmarkEnd w:id="24"/>
     </w:p>
     <w:p>
       <w:pPr>
@@ -16965,11 +16138,11 @@
         </w:tabs>
         <w:ind w:left="432"/>
       </w:pPr>
-      <w:bookmarkStart w:id="24" w:name="_Toc527975143"/>
+      <w:bookmarkStart w:id="25" w:name="_Toc527975143"/>
       <w:r>
         <w:t>Phân chia các giai đoạn chính</w:t>
       </w:r>
-      <w:bookmarkEnd w:id="24"/>
+      <w:bookmarkEnd w:id="25"/>
     </w:p>
     <w:p>
       <w:pPr>
@@ -17045,27 +16218,7 @@
           <w:sz w:val="24"/>
           <w:szCs w:val="24"/>
         </w:rPr>
-        <w:t xml:space="preserve">phù hợp với thời điểm nghiệm thu và thanh toán theo giai đoạn (tháng, </w:t>
-      </w:r>
-      <w:proofErr w:type="gramStart"/>
-      <w:r>
-        <w:rPr>
-          <w:rFonts w:ascii="Times New Roman" w:hAnsi="Times New Roman" w:cs="Times New Roman"/>
-          <w:i/>
-          <w:sz w:val="24"/>
-          <w:szCs w:val="24"/>
-        </w:rPr>
-        <w:t>quý..</w:t>
-      </w:r>
-      <w:proofErr w:type="gramEnd"/>
-      <w:r>
-        <w:rPr>
-          <w:rFonts w:ascii="Times New Roman" w:hAnsi="Times New Roman" w:cs="Times New Roman"/>
-          <w:i/>
-          <w:sz w:val="24"/>
-          <w:szCs w:val="24"/>
-        </w:rPr>
-        <w:t>)</w:t>
+        <w:t>phù hợp với thời điểm nghiệm thu và thanh toán theo giai đoạn (tháng, quý..)</w:t>
       </w:r>
     </w:p>
     <w:p>
@@ -17270,25 +16423,7 @@
           <w:sz w:val="24"/>
           <w:szCs w:val="24"/>
         </w:rPr>
-        <w:t xml:space="preserve">Sau giai đoạn này thu tiền đợt 2: chia 2 milestone tương uwsng mỗ </w:t>
-      </w:r>
-      <w:proofErr w:type="gramStart"/>
-      <w:r>
-        <w:rPr>
-          <w:rFonts w:ascii="Times New Roman" w:hAnsi="Times New Roman" w:cs="Times New Roman"/>
-          <w:sz w:val="24"/>
-          <w:szCs w:val="24"/>
-        </w:rPr>
-        <w:t>tháng ,</w:t>
-      </w:r>
-      <w:proofErr w:type="gramEnd"/>
-      <w:r>
-        <w:rPr>
-          <w:rFonts w:ascii="Times New Roman" w:hAnsi="Times New Roman" w:cs="Times New Roman"/>
-          <w:sz w:val="24"/>
-          <w:szCs w:val="24"/>
-        </w:rPr>
-        <w:t xml:space="preserve"> thu tiền mỗi đợt là 40 triệu.</w:t>
+        <w:t>Sau giai đoạn này thu tiền đợt 2: chia 2 milestone tương uwsng mỗ tháng , thu tiền mỗi đợt là 40 triệu.</w:t>
       </w:r>
     </w:p>
     <w:p>
@@ -17379,14 +16514,14 @@
           <w:lang w:eastAsia="en-US" w:bidi="ar-SA"/>
         </w:rPr>
       </w:pPr>
-      <w:bookmarkStart w:id="25" w:name="_Toc527975145"/>
+      <w:bookmarkStart w:id="26" w:name="_Toc527975145"/>
       <w:r>
         <w:rPr>
           <w:lang w:eastAsia="en-US" w:bidi="ar-SA"/>
         </w:rPr>
         <w:t>Mô hình tích hợp phần cứng/phần mềm</w:t>
       </w:r>
-      <w:bookmarkEnd w:id="25"/>
+      <w:bookmarkEnd w:id="26"/>
     </w:p>
     <w:p>
       <w:pPr>
@@ -17418,7 +16553,7 @@
                     </pic:cNvPicPr>
                   </pic:nvPicPr>
                   <pic:blipFill>
-                    <a:blip r:embed="rId14">
+                    <a:blip r:embed="rId15">
                       <a:extLst>
                         <a:ext uri="{28A0092B-C50C-407E-A947-70E740481C1C}">
                           <a14:useLocalDpi xmlns:a14="http://schemas.microsoft.com/office/drawing/2010/main" val="0"/>
@@ -17457,14 +16592,14 @@
           <w:lang w:eastAsia="en-US" w:bidi="ar-SA"/>
         </w:rPr>
       </w:pPr>
-      <w:bookmarkStart w:id="26" w:name="_Toc527975146"/>
+      <w:bookmarkStart w:id="27" w:name="_Toc527975146"/>
       <w:r>
         <w:rPr>
           <w:lang w:eastAsia="en-US" w:bidi="ar-SA"/>
         </w:rPr>
         <w:t>Giao diện</w:t>
       </w:r>
-      <w:bookmarkEnd w:id="26"/>
+      <w:bookmarkEnd w:id="27"/>
     </w:p>
     <w:p>
       <w:pPr>
@@ -17490,61 +16625,6 @@
                 <pic:pic xmlns:pic="http://schemas.openxmlformats.org/drawingml/2006/picture">
                   <pic:nvPicPr>
                     <pic:cNvPr id="0" name="Picture 3"/>
-                    <pic:cNvPicPr>
-                      <a:picLocks noChangeAspect="1" noChangeArrowheads="1"/>
-                    </pic:cNvPicPr>
-                  </pic:nvPicPr>
-                  <pic:blipFill>
-                    <a:blip r:embed="rId15" cstate="print">
-                      <a:extLst>
-                        <a:ext uri="{28A0092B-C50C-407E-A947-70E740481C1C}">
-                          <a14:useLocalDpi xmlns:a14="http://schemas.microsoft.com/office/drawing/2010/main" val="0"/>
-                        </a:ext>
-                      </a:extLst>
-                    </a:blip>
-                    <a:srcRect/>
-                    <a:stretch>
-                      <a:fillRect/>
-                    </a:stretch>
-                  </pic:blipFill>
-                  <pic:spPr bwMode="auto">
-                    <a:xfrm>
-                      <a:off x="0" y="0"/>
-                      <a:ext cx="5575300" cy="3136265"/>
-                    </a:xfrm>
-                    <a:prstGeom prst="rect">
-                      <a:avLst/>
-                    </a:prstGeom>
-                    <a:noFill/>
-                    <a:ln>
-                      <a:noFill/>
-                    </a:ln>
-                  </pic:spPr>
-                </pic:pic>
-              </a:graphicData>
-            </a:graphic>
-          </wp:inline>
-        </w:drawing>
-      </w:r>
-      <w:r>
-        <w:rPr>
-          <w:noProof/>
-          <w:lang w:eastAsia="en-US" w:bidi="ar-SA"/>
-        </w:rPr>
-        <w:lastRenderedPageBreak/>
-        <w:drawing>
-          <wp:inline distT="0" distB="0" distL="0" distR="0" wp14:anchorId="7998C1DC" wp14:editId="23A40F6E">
-            <wp:extent cx="5575300" cy="3136265"/>
-            <wp:effectExtent l="0" t="0" r="6350" b="6985"/>
-            <wp:docPr id="4" name="Picture 4"/>
-            <wp:cNvGraphicFramePr>
-              <a:graphicFrameLocks xmlns:a="http://schemas.openxmlformats.org/drawingml/2006/main" noChangeAspect="1"/>
-            </wp:cNvGraphicFramePr>
-            <a:graphic xmlns:a="http://schemas.openxmlformats.org/drawingml/2006/main">
-              <a:graphicData uri="http://schemas.openxmlformats.org/drawingml/2006/picture">
-                <pic:pic xmlns:pic="http://schemas.openxmlformats.org/drawingml/2006/picture">
-                  <pic:nvPicPr>
-                    <pic:cNvPr id="0" name="Picture 1"/>
                     <pic:cNvPicPr>
                       <a:picLocks noChangeAspect="1" noChangeArrowheads="1"/>
                     </pic:cNvPicPr>
@@ -17586,11 +16666,12 @@
           <w:noProof/>
           <w:lang w:eastAsia="en-US" w:bidi="ar-SA"/>
         </w:rPr>
+        <w:lastRenderedPageBreak/>
         <w:drawing>
-          <wp:inline distT="0" distB="0" distL="0" distR="0" wp14:anchorId="54E688A9" wp14:editId="0ACB522F">
+          <wp:inline distT="0" distB="0" distL="0" distR="0" wp14:anchorId="7998C1DC" wp14:editId="23A40F6E">
             <wp:extent cx="5575300" cy="3136265"/>
             <wp:effectExtent l="0" t="0" r="6350" b="6985"/>
-            <wp:docPr id="5" name="Picture 5"/>
+            <wp:docPr id="4" name="Picture 4"/>
             <wp:cNvGraphicFramePr>
               <a:graphicFrameLocks xmlns:a="http://schemas.openxmlformats.org/drawingml/2006/main" noChangeAspect="1"/>
             </wp:cNvGraphicFramePr>
@@ -17598,7 +16679,7 @@
               <a:graphicData uri="http://schemas.openxmlformats.org/drawingml/2006/picture">
                 <pic:pic xmlns:pic="http://schemas.openxmlformats.org/drawingml/2006/picture">
                   <pic:nvPicPr>
-                    <pic:cNvPr id="0" name="Picture 2"/>
+                    <pic:cNvPr id="0" name="Picture 1"/>
                     <pic:cNvPicPr>
                       <a:picLocks noChangeAspect="1" noChangeArrowheads="1"/>
                     </pic:cNvPicPr>
@@ -17635,6 +16716,60 @@
           </wp:inline>
         </w:drawing>
       </w:r>
+      <w:r>
+        <w:rPr>
+          <w:noProof/>
+          <w:lang w:eastAsia="en-US" w:bidi="ar-SA"/>
+        </w:rPr>
+        <w:drawing>
+          <wp:inline distT="0" distB="0" distL="0" distR="0" wp14:anchorId="54E688A9" wp14:editId="0ACB522F">
+            <wp:extent cx="5575300" cy="3136265"/>
+            <wp:effectExtent l="0" t="0" r="6350" b="6985"/>
+            <wp:docPr id="5" name="Picture 5"/>
+            <wp:cNvGraphicFramePr>
+              <a:graphicFrameLocks xmlns:a="http://schemas.openxmlformats.org/drawingml/2006/main" noChangeAspect="1"/>
+            </wp:cNvGraphicFramePr>
+            <a:graphic xmlns:a="http://schemas.openxmlformats.org/drawingml/2006/main">
+              <a:graphicData uri="http://schemas.openxmlformats.org/drawingml/2006/picture">
+                <pic:pic xmlns:pic="http://schemas.openxmlformats.org/drawingml/2006/picture">
+                  <pic:nvPicPr>
+                    <pic:cNvPr id="0" name="Picture 2"/>
+                    <pic:cNvPicPr>
+                      <a:picLocks noChangeAspect="1" noChangeArrowheads="1"/>
+                    </pic:cNvPicPr>
+                  </pic:nvPicPr>
+                  <pic:blipFill>
+                    <a:blip r:embed="rId18" cstate="print">
+                      <a:extLst>
+                        <a:ext uri="{28A0092B-C50C-407E-A947-70E740481C1C}">
+                          <a14:useLocalDpi xmlns:a14="http://schemas.microsoft.com/office/drawing/2010/main" val="0"/>
+                        </a:ext>
+                      </a:extLst>
+                    </a:blip>
+                    <a:srcRect/>
+                    <a:stretch>
+                      <a:fillRect/>
+                    </a:stretch>
+                  </pic:blipFill>
+                  <pic:spPr bwMode="auto">
+                    <a:xfrm>
+                      <a:off x="0" y="0"/>
+                      <a:ext cx="5575300" cy="3136265"/>
+                    </a:xfrm>
+                    <a:prstGeom prst="rect">
+                      <a:avLst/>
+                    </a:prstGeom>
+                    <a:noFill/>
+                    <a:ln>
+                      <a:noFill/>
+                    </a:ln>
+                  </pic:spPr>
+                </pic:pic>
+              </a:graphicData>
+            </a:graphic>
+          </wp:inline>
+        </w:drawing>
+      </w:r>
     </w:p>
     <w:p>
       <w:pPr>
@@ -17643,14 +16778,14 @@
           <w:lang w:eastAsia="en-US" w:bidi="ar-SA"/>
         </w:rPr>
       </w:pPr>
-      <w:bookmarkStart w:id="27" w:name="_Toc527975147"/>
+      <w:bookmarkStart w:id="28" w:name="_Toc527975147"/>
       <w:r>
         <w:rPr>
           <w:lang w:eastAsia="en-US" w:bidi="ar-SA"/>
         </w:rPr>
         <w:t>Cơ sở dữ liệu</w:t>
       </w:r>
-      <w:bookmarkEnd w:id="27"/>
+      <w:bookmarkEnd w:id="28"/>
     </w:p>
     <w:p>
       <w:pPr>
@@ -17668,19 +16803,8 @@
           <w:szCs w:val="24"/>
           <w:lang w:eastAsia="en-US" w:bidi="ar-SA"/>
         </w:rPr>
-        <w:t xml:space="preserve">Sử dụng hệ quản trị csdl </w:t>
-      </w:r>
-      <w:proofErr w:type="gramStart"/>
-      <w:r>
-        <w:rPr>
-          <w:rFonts w:ascii="Times New Roman" w:hAnsi="Times New Roman" w:cs="Times New Roman"/>
-          <w:sz w:val="24"/>
-          <w:szCs w:val="24"/>
-          <w:lang w:eastAsia="en-US" w:bidi="ar-SA"/>
-        </w:rPr>
-        <w:t>MySQL .</w:t>
-      </w:r>
-      <w:proofErr w:type="gramEnd"/>
+        <w:t>Sử dụng hệ quản trị csdl MySQL .</w:t>
+      </w:r>
     </w:p>
     <w:p>
       <w:pPr>
@@ -17700,29 +16824,7 @@
           <w:szCs w:val="24"/>
           <w:shd w:val="clear" w:color="auto" w:fill="FFFFFF"/>
         </w:rPr>
-        <w:t xml:space="preserve">Do MySQL có engine xử lý tốc độ cao và khả năng chèn dữ liệu nhanh, hỗ trợ tốt cho các chức năng chuyên dùng cho </w:t>
-      </w:r>
-      <w:proofErr w:type="gramStart"/>
-      <w:r>
-        <w:rPr>
-          <w:rFonts w:ascii="Times New Roman" w:hAnsi="Times New Roman" w:cs="Times New Roman"/>
-          <w:color w:val="000000" w:themeColor="text1"/>
-          <w:sz w:val="24"/>
-          <w:szCs w:val="24"/>
-          <w:shd w:val="clear" w:color="auto" w:fill="FFFFFF"/>
-        </w:rPr>
-        <w:t>web,…</w:t>
-      </w:r>
-      <w:proofErr w:type="gramEnd"/>
-      <w:r>
-        <w:rPr>
-          <w:rFonts w:ascii="Times New Roman" w:hAnsi="Times New Roman" w:cs="Times New Roman"/>
-          <w:color w:val="000000" w:themeColor="text1"/>
-          <w:sz w:val="24"/>
-          <w:szCs w:val="24"/>
-          <w:shd w:val="clear" w:color="auto" w:fill="FFFFFF"/>
-        </w:rPr>
-        <w:t>nên MySQL là lựa chọn tốt nhất cho các ứng dụng web và các ứng dụng web doanh nghiệp.</w:t>
+        <w:t>Do MySQL có engine xử lý tốc độ cao và khả năng chèn dữ liệu nhanh, hỗ trợ tốt cho các chức năng chuyên dùng cho web,…nên MySQL là lựa chọn tốt nhất cho các ứng dụng web và các ứng dụng web doanh nghiệp.</w:t>
       </w:r>
     </w:p>
     <w:p>
@@ -17774,7 +16876,7 @@
                     </pic:cNvPicPr>
                   </pic:nvPicPr>
                   <pic:blipFill>
-                    <a:blip r:embed="rId18">
+                    <a:blip r:embed="rId19">
                       <a:extLst>
                         <a:ext uri="{28A0092B-C50C-407E-A947-70E740481C1C}">
                           <a14:useLocalDpi xmlns:a14="http://schemas.microsoft.com/office/drawing/2010/main" val="0"/>
@@ -17820,14 +16922,14 @@
           <w:lang w:eastAsia="en-US" w:bidi="ar-SA"/>
         </w:rPr>
       </w:pPr>
-      <w:bookmarkStart w:id="28" w:name="_Toc527975148"/>
+      <w:bookmarkStart w:id="29" w:name="_Toc527975148"/>
       <w:r>
         <w:rPr>
           <w:lang w:eastAsia="en-US" w:bidi="ar-SA"/>
         </w:rPr>
         <w:t>Mạn</w:t>
       </w:r>
-      <w:bookmarkEnd w:id="28"/>
+      <w:bookmarkEnd w:id="29"/>
       <w:r>
         <w:rPr>
           <w:lang w:eastAsia="en-US" w:bidi="ar-SA"/>
@@ -17864,7 +16966,7 @@
                     </pic:cNvPicPr>
                   </pic:nvPicPr>
                   <pic:blipFill>
-                    <a:blip r:embed="rId19">
+                    <a:blip r:embed="rId20">
                       <a:extLst>
                         <a:ext uri="{28A0092B-C50C-407E-A947-70E740481C1C}">
                           <a14:useLocalDpi xmlns:a14="http://schemas.microsoft.com/office/drawing/2010/main" val="0"/>
@@ -17903,7 +17005,7 @@
           <w:lang w:eastAsia="en-US" w:bidi="ar-SA"/>
         </w:rPr>
       </w:pPr>
-      <w:bookmarkStart w:id="29" w:name="_Toc527975149"/>
+      <w:bookmarkStart w:id="30" w:name="_Toc527975149"/>
       <w:r>
         <w:rPr>
           <w:lang w:eastAsia="en-US" w:bidi="ar-SA"/>
@@ -17916,7 +17018,7 @@
         </w:rPr>
         <w:t>dung</w:t>
       </w:r>
-      <w:bookmarkEnd w:id="29"/>
+      <w:bookmarkEnd w:id="30"/>
     </w:p>
     <w:p>
       <w:pPr>
@@ -17964,7 +17066,7 @@
                     <pic:cNvPicPr/>
                   </pic:nvPicPr>
                   <pic:blipFill>
-                    <a:blip r:embed="rId20">
+                    <a:blip r:embed="rId21">
                       <a:extLst>
                         <a:ext uri="{28A0092B-C50C-407E-A947-70E740481C1C}">
                           <a14:useLocalDpi xmlns:a14="http://schemas.microsoft.com/office/drawing/2010/main" val="0"/>
@@ -18003,14 +17105,14 @@
           <w:lang w:eastAsia="en-US" w:bidi="ar-SA"/>
         </w:rPr>
       </w:pPr>
-      <w:bookmarkStart w:id="30" w:name="_Toc527975150"/>
+      <w:bookmarkStart w:id="31" w:name="_Toc527975150"/>
       <w:r>
         <w:rPr>
           <w:lang w:eastAsia="en-US" w:bidi="ar-SA"/>
         </w:rPr>
         <w:t>Đặc tả giao diện API (interface)</w:t>
       </w:r>
-      <w:bookmarkEnd w:id="30"/>
+      <w:bookmarkEnd w:id="31"/>
     </w:p>
     <w:p>
       <w:pPr>
@@ -18054,27 +17156,7 @@
           <w:szCs w:val="24"/>
           <w:lang w:eastAsia="en-US" w:bidi="ar-SA"/>
         </w:rPr>
-        <w:t xml:space="preserve">Người quản lý cung cấp tài khoản admin để quản lý tất cả hệ thống. Đăng nhập thông qua giao diện đăng nhập, với các thông </w:t>
-      </w:r>
-      <w:proofErr w:type="gramStart"/>
-      <w:r>
-        <w:rPr>
-          <w:rFonts w:ascii="Times New Roman" w:hAnsi="Times New Roman" w:cs="Times New Roman"/>
-          <w:sz w:val="24"/>
-          <w:szCs w:val="24"/>
-          <w:lang w:eastAsia="en-US" w:bidi="ar-SA"/>
-        </w:rPr>
-        <w:t>tin”username</w:t>
-      </w:r>
-      <w:proofErr w:type="gramEnd"/>
-      <w:r>
-        <w:rPr>
-          <w:rFonts w:ascii="Times New Roman" w:hAnsi="Times New Roman" w:cs="Times New Roman"/>
-          <w:sz w:val="24"/>
-          <w:szCs w:val="24"/>
-          <w:lang w:eastAsia="en-US" w:bidi="ar-SA"/>
-        </w:rPr>
-        <w:t>”, “password”.</w:t>
+        <w:t>Người quản lý cung cấp tài khoản admin để quản lý tất cả hệ thống. Đăng nhập thông qua giao diện đăng nhập, với các thông tin”username”, “password”.</w:t>
       </w:r>
     </w:p>
     <w:p>
@@ -18095,27 +17177,7 @@
           <w:szCs w:val="24"/>
           <w:lang w:eastAsia="en-US" w:bidi="ar-SA"/>
         </w:rPr>
-        <w:t xml:space="preserve">Nhân viên cung cấp tài khoản. Đăng nhập thông qua giao diện đăng nhập, với các thông </w:t>
-      </w:r>
-      <w:proofErr w:type="gramStart"/>
-      <w:r>
-        <w:rPr>
-          <w:rFonts w:ascii="Times New Roman" w:hAnsi="Times New Roman" w:cs="Times New Roman"/>
-          <w:sz w:val="24"/>
-          <w:szCs w:val="24"/>
-          <w:lang w:eastAsia="en-US" w:bidi="ar-SA"/>
-        </w:rPr>
-        <w:t>tin”username</w:t>
-      </w:r>
-      <w:proofErr w:type="gramEnd"/>
-      <w:r>
-        <w:rPr>
-          <w:rFonts w:ascii="Times New Roman" w:hAnsi="Times New Roman" w:cs="Times New Roman"/>
-          <w:sz w:val="24"/>
-          <w:szCs w:val="24"/>
-          <w:lang w:eastAsia="en-US" w:bidi="ar-SA"/>
-        </w:rPr>
-        <w:t>”, “password”.</w:t>
+        <w:t>Nhân viên cung cấp tài khoản. Đăng nhập thông qua giao diện đăng nhập, với các thông tin”username”, “password”.</w:t>
       </w:r>
     </w:p>
     <w:p>
@@ -18264,14 +17326,14 @@
           <w:lang w:eastAsia="en-US" w:bidi="ar-SA"/>
         </w:rPr>
       </w:pPr>
-      <w:bookmarkStart w:id="31" w:name="_Toc527975151"/>
+      <w:bookmarkStart w:id="32" w:name="_Toc527975151"/>
       <w:r>
         <w:rPr>
           <w:lang w:eastAsia="en-US" w:bidi="ar-SA"/>
         </w:rPr>
         <w:t>Bảo mật</w:t>
       </w:r>
-      <w:bookmarkEnd w:id="31"/>
+      <w:bookmarkEnd w:id="32"/>
     </w:p>
     <w:p>
       <w:pPr>
@@ -18301,18 +17363,7 @@
           <w:szCs w:val="24"/>
           <w:shd w:val="clear" w:color="auto" w:fill="FFFFFF"/>
         </w:rPr>
-        <w:t xml:space="preserve">Secure Sockets </w:t>
-      </w:r>
-      <w:proofErr w:type="gramStart"/>
-      <w:r>
-        <w:rPr>
-          <w:rFonts w:ascii="Times New Roman" w:hAnsi="Times New Roman" w:cs="Times New Roman"/>
-          <w:color w:val="000000" w:themeColor="text1"/>
-          <w:sz w:val="24"/>
-          <w:szCs w:val="24"/>
-          <w:shd w:val="clear" w:color="auto" w:fill="FFFFFF"/>
-        </w:rPr>
-        <w:t xml:space="preserve">Layer </w:t>
+        <w:t xml:space="preserve">Secure Sockets Layer </w:t>
       </w:r>
       <w:r>
         <w:rPr>
@@ -18322,18 +17373,7 @@
           <w:szCs w:val="24"/>
           <w:shd w:val="clear" w:color="auto" w:fill="FFFFFF"/>
         </w:rPr>
-        <w:t>)</w:t>
-      </w:r>
-      <w:proofErr w:type="gramEnd"/>
-      <w:r>
-        <w:rPr>
-          <w:rFonts w:ascii="Times New Roman" w:hAnsi="Times New Roman" w:cs="Times New Roman"/>
-          <w:color w:val="575757"/>
-          <w:sz w:val="24"/>
-          <w:szCs w:val="24"/>
-          <w:shd w:val="clear" w:color="auto" w:fill="FFFFFF"/>
-        </w:rPr>
-        <w:t xml:space="preserve"> </w:t>
+        <w:t xml:space="preserve">) </w:t>
       </w:r>
     </w:p>
     <w:p>
@@ -18382,20 +17422,8 @@
           <w:szCs w:val="24"/>
           <w:shd w:val="clear" w:color="auto" w:fill="FFFFFF"/>
         </w:rPr>
-        <w:t xml:space="preserve">Cách hoạt </w:t>
-      </w:r>
-      <w:proofErr w:type="gramStart"/>
-      <w:r>
-        <w:rPr>
-          <w:rFonts w:ascii="Times New Roman" w:hAnsi="Times New Roman" w:cs="Times New Roman"/>
-          <w:color w:val="000000" w:themeColor="text1"/>
-          <w:sz w:val="24"/>
-          <w:szCs w:val="24"/>
-          <w:shd w:val="clear" w:color="auto" w:fill="FFFFFF"/>
-        </w:rPr>
-        <w:t>động :</w:t>
-      </w:r>
-      <w:proofErr w:type="gramEnd"/>
+        <w:t>Cách hoạt động :</w:t>
+      </w:r>
     </w:p>
     <w:p>
       <w:pPr>
@@ -18434,7 +17462,7 @@
                     </pic:cNvPicPr>
                   </pic:nvPicPr>
                   <pic:blipFill>
-                    <a:blip r:embed="rId21">
+                    <a:blip r:embed="rId22">
                       <a:extLst>
                         <a:ext uri="{28A0092B-C50C-407E-A947-70E740481C1C}">
                           <a14:useLocalDpi xmlns:a14="http://schemas.microsoft.com/office/drawing/2010/main" val="0"/>
@@ -18502,7 +17530,7 @@
                     </pic:cNvPicPr>
                   </pic:nvPicPr>
                   <pic:blipFill>
-                    <a:blip r:embed="rId22">
+                    <a:blip r:embed="rId23">
                       <a:extLst>
                         <a:ext uri="{28A0092B-C50C-407E-A947-70E740481C1C}">
                           <a14:useLocalDpi xmlns:a14="http://schemas.microsoft.com/office/drawing/2010/main" val="0"/>
@@ -18665,14 +17693,14 @@
           <w:lang w:eastAsia="en-US" w:bidi="ar-SA"/>
         </w:rPr>
       </w:pPr>
-      <w:bookmarkStart w:id="32" w:name="_Toc527975152"/>
+      <w:bookmarkStart w:id="33" w:name="_Toc527975152"/>
       <w:r>
         <w:rPr>
           <w:lang w:eastAsia="en-US" w:bidi="ar-SA"/>
         </w:rPr>
         <w:t>Sao lưu phục hồi</w:t>
       </w:r>
-      <w:bookmarkEnd w:id="32"/>
+      <w:bookmarkEnd w:id="33"/>
     </w:p>
     <w:p>
       <w:pPr>
@@ -18725,29 +17753,7 @@
           <w:szCs w:val="24"/>
           <w:lang w:eastAsia="en-US" w:bidi="ar-SA"/>
         </w:rPr>
-        <w:t xml:space="preserve">Với Cloud Backup, toàn bộ hệ thống sao lưu là trong suốt với doanh nghiệp. Bởi nhà cung cấp sẽ chịu toàn bộ trách nhiệm đầu tư, vận hành, quản trị hệ thống để đảm bảo chất lượng dịch vụ theo cam kết. Ta chỉ việc sử dụng phần mềm với đầy đủ các tính năng tích hợp ứng dụng, sao lưu tự động, mã hóa dữ </w:t>
-      </w:r>
-      <w:proofErr w:type="gramStart"/>
-      <w:r>
-        <w:rPr>
-          <w:rFonts w:ascii="Times New Roman" w:eastAsia="Times New Roman" w:hAnsi="Times New Roman" w:cs="Times New Roman"/>
-          <w:color w:val="000000" w:themeColor="text1"/>
-          <w:sz w:val="24"/>
-          <w:szCs w:val="24"/>
-          <w:lang w:eastAsia="en-US" w:bidi="ar-SA"/>
-        </w:rPr>
-        <w:t>liệu,…</w:t>
-      </w:r>
-      <w:proofErr w:type="gramEnd"/>
-      <w:r>
-        <w:rPr>
-          <w:rFonts w:ascii="Times New Roman" w:eastAsia="Times New Roman" w:hAnsi="Times New Roman" w:cs="Times New Roman"/>
-          <w:color w:val="000000" w:themeColor="text1"/>
-          <w:sz w:val="24"/>
-          <w:szCs w:val="24"/>
-          <w:lang w:eastAsia="en-US" w:bidi="ar-SA"/>
-        </w:rPr>
-        <w:t xml:space="preserve"> Đặc biệt, Cloud Backup cực kỳ thuận tiện khi cần phục hồi.</w:t>
+        <w:t>Với Cloud Backup, toàn bộ hệ thống sao lưu là trong suốt với doanh nghiệp. Bởi nhà cung cấp sẽ chịu toàn bộ trách nhiệm đầu tư, vận hành, quản trị hệ thống để đảm bảo chất lượng dịch vụ theo cam kết. Ta chỉ việc sử dụng phần mềm với đầy đủ các tính năng tích hợp ứng dụng, sao lưu tự động, mã hóa dữ liệu,… Đặc biệt, Cloud Backup cực kỳ thuận tiện khi cần phục hồi.</w:t>
       </w:r>
     </w:p>
     <w:p>
@@ -19053,7 +18059,7 @@
                     </pic:cNvPicPr>
                   </pic:nvPicPr>
                   <pic:blipFill>
-                    <a:blip r:embed="rId23">
+                    <a:blip r:embed="rId24">
                       <a:extLst>
                         <a:ext uri="{28A0092B-C50C-407E-A947-70E740481C1C}">
                           <a14:useLocalDpi xmlns:a14="http://schemas.microsoft.com/office/drawing/2010/main" val="0"/>
@@ -19106,14 +18112,14 @@
           <w:lang w:eastAsia="en-US" w:bidi="ar-SA"/>
         </w:rPr>
       </w:pPr>
-      <w:bookmarkStart w:id="33" w:name="_Toc527975153"/>
+      <w:bookmarkStart w:id="34" w:name="_Toc527975153"/>
       <w:r>
         <w:rPr>
           <w:lang w:eastAsia="en-US" w:bidi="ar-SA"/>
         </w:rPr>
         <w:t>Chuyển đổi dữ liệu</w:t>
       </w:r>
-      <w:bookmarkEnd w:id="33"/>
+      <w:bookmarkEnd w:id="34"/>
     </w:p>
     <w:p>
       <w:pPr>
@@ -19136,7 +18142,7 @@
           <w:lang w:eastAsia="en-US" w:bidi="ar-SA"/>
         </w:rPr>
       </w:pPr>
-      <w:bookmarkStart w:id="34" w:name="_Toc527975154"/>
+      <w:bookmarkStart w:id="35" w:name="_Toc527975154"/>
       <w:r>
         <w:rPr>
           <w:lang w:eastAsia="en-US" w:bidi="ar-SA"/>
@@ -19144,7 +18150,7 @@
         <w:lastRenderedPageBreak/>
         <w:t>Danh mục tài liệu liên quan</w:t>
       </w:r>
-      <w:bookmarkEnd w:id="34"/>
+      <w:bookmarkEnd w:id="35"/>
     </w:p>
     <w:p>
       <w:pPr>
@@ -19198,17 +18204,14 @@
     <w:p/>
     <w:p/>
     <w:p/>
-    <w:p>
-      <w:bookmarkStart w:id="35" w:name="_GoBack"/>
-      <w:bookmarkEnd w:id="35"/>
-    </w:p>
+    <w:p/>
     <w:sectPr>
-      <w:headerReference w:type="even" r:id="rId24"/>
-      <w:headerReference w:type="default" r:id="rId25"/>
-      <w:footerReference w:type="even" r:id="rId26"/>
-      <w:footerReference w:type="default" r:id="rId27"/>
-      <w:headerReference w:type="first" r:id="rId28"/>
-      <w:footerReference w:type="first" r:id="rId29"/>
+      <w:headerReference w:type="even" r:id="rId25"/>
+      <w:headerReference w:type="default" r:id="rId26"/>
+      <w:footerReference w:type="even" r:id="rId27"/>
+      <w:footerReference w:type="default" r:id="rId28"/>
+      <w:headerReference w:type="first" r:id="rId29"/>
+      <w:footerReference w:type="first" r:id="rId30"/>
       <w:footnotePr>
         <w:pos w:val="beneathText"/>
       </w:footnotePr>
@@ -19568,7 +18571,7 @@
         <w:color w:val="C00000"/>
         <w:lang w:eastAsia="ar-SA" w:bidi="ar-SA"/>
       </w:rPr>
-      <w:t>23</w:t>
+      <w:t>21</w:t>
     </w:r>
     <w:r>
       <w:rPr>
@@ -19925,7 +18928,7 @@
                                   </pic:cNvPicPr>
                                 </pic:nvPicPr>
                                 <pic:blipFill>
-                                  <a:blip r:embed="rId1">
+                                  <a:blip r:embed="rId2">
                                     <a:extLst>
                                       <a:ext uri="{28A0092B-C50C-407E-A947-70E740481C1C}">
                                         <a14:useLocalDpi xmlns:a14="http://schemas.microsoft.com/office/drawing/2010/main" val="0"/>
@@ -24728,7 +23731,7 @@
 </file>
 
 <file path=customXml/itemProps1.xml><?xml version="1.0" encoding="utf-8"?>
-<ds:datastoreItem xmlns:ds="http://schemas.openxmlformats.org/officeDocument/2006/customXml" ds:itemID="{1EA5E196-C0B5-4977-8669-4C357348D2D7}">
+<ds:datastoreItem xmlns:ds="http://schemas.openxmlformats.org/officeDocument/2006/customXml" ds:itemID="{6E453F66-ABEF-4617-BAEE-C82C5E0DDAA8}">
   <ds:schemaRefs>
     <ds:schemaRef ds:uri="http://schemas.openxmlformats.org/officeDocument/2006/bibliography"/>
   </ds:schemaRefs>

</xml_diff>

<commit_message>
Sửa phiên bản tài liệu
Sửa phiên bản tài liệu
</commit_message>
<xml_diff>
--- a/MyProjectMgnt.docx
+++ b/MyProjectMgnt.docx
@@ -3905,8 +3905,6 @@
                 <w:szCs w:val="24"/>
               </w:rPr>
             </w:pPr>
-            <w:bookmarkStart w:id="2" w:name="_GoBack"/>
-            <w:bookmarkEnd w:id="2"/>
             <w:r>
               <w:rPr>
                 <w:rFonts w:ascii="Times New Roman" w:hAnsi="Times New Roman"/>
@@ -4275,7 +4273,10 @@
               <w:cnfStyle w:val="000000000000" w:firstRow="0" w:lastRow="0" w:firstColumn="0" w:lastColumn="0" w:oddVBand="0" w:evenVBand="0" w:oddHBand="0" w:evenHBand="0" w:firstRowFirstColumn="0" w:firstRowLastColumn="0" w:lastRowFirstColumn="0" w:lastRowLastColumn="0"/>
             </w:pPr>
             <w:r>
-              <w:t>1.1</w:t>
+              <w:t>1.</w:t>
+            </w:r>
+            <w:r>
+              <w:t>1</w:t>
             </w:r>
           </w:p>
         </w:tc>
@@ -4346,8 +4347,10 @@
               <w:cnfStyle w:val="000000000000" w:firstRow="0" w:lastRow="0" w:firstColumn="0" w:lastColumn="0" w:oddVBand="0" w:evenVBand="0" w:oddHBand="0" w:evenHBand="0" w:firstRowFirstColumn="0" w:firstRowLastColumn="0" w:lastRowFirstColumn="0" w:lastRowLastColumn="0"/>
             </w:pPr>
             <w:r>
-              <w:t>2.0</w:t>
+              <w:t>1.2</w:t>
             </w:r>
+            <w:bookmarkStart w:id="2" w:name="_GoBack"/>
+            <w:bookmarkEnd w:id="2"/>
           </w:p>
         </w:tc>
         <w:tc>
@@ -23731,7 +23734,7 @@
 </file>
 
 <file path=customXml/itemProps1.xml><?xml version="1.0" encoding="utf-8"?>
-<ds:datastoreItem xmlns:ds="http://schemas.openxmlformats.org/officeDocument/2006/customXml" ds:itemID="{6E453F66-ABEF-4617-BAEE-C82C5E0DDAA8}">
+<ds:datastoreItem xmlns:ds="http://schemas.openxmlformats.org/officeDocument/2006/customXml" ds:itemID="{D63B3816-F03B-4B81-9D1E-9D1F56C9911F}">
   <ds:schemaRefs>
     <ds:schemaRef ds:uri="http://schemas.openxmlformats.org/officeDocument/2006/bibliography"/>
   </ds:schemaRefs>

</xml_diff>